<commit_message>
feat(code review): complete documents
</commit_message>
<xml_diff>
--- a/1-Reports/1-task-one.docx
+++ b/1-Reports/1-task-one.docx
@@ -5188,7 +5188,7 @@
           <w:rFonts w:asciiTheme="majorHAnsi" w:hAnsiTheme="majorHAnsi" w:cstheme="majorHAnsi"/>
           <w:sz w:val="20"/>
           <w:szCs w:val="20"/>
-          <w:lang w:bidi="fa-IR"/>
+          <w:lang w:val="en-US" w:bidi="fa-IR"/>
         </w:rPr>
       </w:pPr>
     </w:p>
@@ -5207,175 +5207,197 @@
           <w:szCs w:val="20"/>
         </w:rPr>
       </w:pPr>
-      <w:r>
-        <w:rPr>
-          <w:rFonts w:asciiTheme="majorHAnsi" w:hAnsiTheme="majorHAnsi" w:cstheme="majorHAnsi"/>
-          <w:sz w:val="20"/>
-          <w:szCs w:val="20"/>
-        </w:rPr>
-        <w:t xml:space="preserve">It doesn’t need to keep </w:t>
+      <w:proofErr w:type="gramStart"/>
+      <w:r>
+        <w:rPr>
+          <w:rFonts w:asciiTheme="majorHAnsi" w:hAnsiTheme="majorHAnsi" w:cstheme="majorHAnsi"/>
+          <w:color w:val="00B0F0"/>
+          <w:kern w:val="0"/>
+          <w:sz w:val="20"/>
+          <w:szCs w:val="20"/>
+          <w:highlight w:val="white"/>
+        </w:rPr>
+        <w:t>Download(</w:t>
+      </w:r>
+      <w:proofErr w:type="gramEnd"/>
+      <w:r>
+        <w:rPr>
+          <w:rFonts w:asciiTheme="majorHAnsi" w:hAnsiTheme="majorHAnsi" w:cstheme="majorHAnsi"/>
+          <w:color w:val="00B0F0"/>
+          <w:kern w:val="0"/>
+          <w:sz w:val="20"/>
+          <w:szCs w:val="20"/>
+          <w:highlight w:val="white"/>
+        </w:rPr>
+        <w:t>)</w:t>
+      </w:r>
+      <w:r>
+        <w:rPr>
+          <w:rFonts w:asciiTheme="majorHAnsi" w:hAnsiTheme="majorHAnsi" w:cstheme="majorHAnsi"/>
+          <w:color w:val="00B0F0"/>
+          <w:sz w:val="20"/>
+          <w:szCs w:val="20"/>
+        </w:rPr>
+        <w:t xml:space="preserve"> </w:t>
+      </w:r>
+      <w:r>
+        <w:rPr>
+          <w:rFonts w:asciiTheme="majorHAnsi" w:hAnsiTheme="majorHAnsi" w:cstheme="majorHAnsi"/>
+          <w:sz w:val="20"/>
+          <w:szCs w:val="20"/>
+        </w:rPr>
+        <w:t xml:space="preserve">method in </w:t>
       </w:r>
       <w:proofErr w:type="spellStart"/>
       <w:r>
         <w:rPr>
           <w:rFonts w:asciiTheme="majorHAnsi" w:hAnsiTheme="majorHAnsi" w:cstheme="majorHAnsi"/>
-          <w:sz w:val="20"/>
-          <w:szCs w:val="20"/>
-        </w:rPr>
-        <w:t>ExitCode</w:t>
+          <w:color w:val="0000FF"/>
+          <w:kern w:val="0"/>
+          <w:sz w:val="20"/>
+          <w:szCs w:val="20"/>
+          <w:highlight w:val="white"/>
+        </w:rPr>
+        <w:t>SalesForceWebDownloader</w:t>
       </w:r>
       <w:proofErr w:type="spellEnd"/>
       <w:r>
         <w:rPr>
           <w:rFonts w:asciiTheme="majorHAnsi" w:hAnsiTheme="majorHAnsi" w:cstheme="majorHAnsi"/>
+          <w:color w:val="0000FF"/>
+          <w:kern w:val="0"/>
           <w:sz w:val="20"/>
           <w:szCs w:val="20"/>
         </w:rPr>
         <w:t xml:space="preserve"> </w:t>
       </w:r>
+      <w:r>
+        <w:rPr>
+          <w:rFonts w:asciiTheme="majorHAnsi" w:hAnsiTheme="majorHAnsi" w:cstheme="majorHAnsi"/>
+          <w:kern w:val="0"/>
+          <w:sz w:val="20"/>
+          <w:szCs w:val="20"/>
+        </w:rPr>
+        <w:t>instead of returning</w:t>
+      </w:r>
+      <w:r>
+        <w:rPr>
+          <w:rFonts w:asciiTheme="majorHAnsi" w:hAnsiTheme="majorHAnsi" w:cstheme="majorHAnsi"/>
+          <w:color w:val="008000"/>
+          <w:kern w:val="0"/>
+          <w:sz w:val="20"/>
+          <w:szCs w:val="20"/>
+          <w:highlight w:val="white"/>
+        </w:rPr>
+        <w:t xml:space="preserve"> </w:t>
+      </w:r>
       <w:proofErr w:type="spellStart"/>
       <w:r>
         <w:rPr>
           <w:rFonts w:asciiTheme="majorHAnsi" w:hAnsiTheme="majorHAnsi" w:cstheme="majorHAnsi"/>
-          <w:sz w:val="20"/>
-          <w:szCs w:val="20"/>
-        </w:rPr>
-        <w:t>enum</w:t>
+          <w:color w:val="008000"/>
+          <w:kern w:val="0"/>
+          <w:sz w:val="20"/>
+          <w:szCs w:val="20"/>
+          <w:highlight w:val="white"/>
+        </w:rPr>
+        <w:t>files.ToArray</w:t>
       </w:r>
       <w:proofErr w:type="spellEnd"/>
       <w:r>
         <w:rPr>
           <w:rFonts w:asciiTheme="majorHAnsi" w:hAnsiTheme="majorHAnsi" w:cstheme="majorHAnsi"/>
-          <w:sz w:val="20"/>
-          <w:szCs w:val="20"/>
-        </w:rPr>
-        <w:t xml:space="preserve"> inside </w:t>
-      </w:r>
-      <w:r>
-        <w:rPr>
-          <w:rFonts w:asciiTheme="majorHAnsi" w:hAnsiTheme="majorHAnsi" w:cstheme="majorHAnsi"/>
-          <w:color w:val="00B0F0"/>
-          <w:sz w:val="20"/>
-          <w:szCs w:val="20"/>
-        </w:rPr>
-        <w:t xml:space="preserve">Enums </w:t>
-      </w:r>
-      <w:r>
-        <w:rPr>
-          <w:rFonts w:asciiTheme="majorHAnsi" w:hAnsiTheme="majorHAnsi" w:cstheme="majorHAnsi"/>
-          <w:sz w:val="20"/>
-          <w:szCs w:val="20"/>
-        </w:rPr>
-        <w:t xml:space="preserve">class.  You can </w:t>
-      </w:r>
-      <w:r>
-        <w:rPr>
-          <w:rFonts w:asciiTheme="majorHAnsi" w:hAnsiTheme="majorHAnsi" w:cstheme="majorHAnsi"/>
-          <w:sz w:val="20"/>
-          <w:szCs w:val="20"/>
-        </w:rPr>
-        <w:t>take</w:t>
-      </w:r>
-      <w:r>
-        <w:rPr>
-          <w:rFonts w:asciiTheme="majorHAnsi" w:hAnsiTheme="majorHAnsi" w:cstheme="majorHAnsi"/>
-          <w:sz w:val="20"/>
-          <w:szCs w:val="20"/>
-        </w:rPr>
-        <w:t xml:space="preserve"> </w:t>
-      </w:r>
-      <w:proofErr w:type="spellStart"/>
-      <w:r>
-        <w:rPr>
-          <w:rFonts w:asciiTheme="majorHAnsi" w:hAnsiTheme="majorHAnsi" w:cstheme="majorHAnsi"/>
-          <w:color w:val="00B0F0"/>
-          <w:sz w:val="20"/>
-          <w:szCs w:val="20"/>
-        </w:rPr>
-        <w:t>ExitCode</w:t>
-      </w:r>
-      <w:proofErr w:type="spellEnd"/>
-      <w:r>
-        <w:rPr>
-          <w:rFonts w:asciiTheme="majorHAnsi" w:hAnsiTheme="majorHAnsi" w:cstheme="majorHAnsi"/>
-          <w:sz w:val="20"/>
-          <w:szCs w:val="20"/>
-        </w:rPr>
-        <w:t xml:space="preserve"> </w:t>
-      </w:r>
-      <w:proofErr w:type="spellStart"/>
-      <w:r>
-        <w:rPr>
-          <w:rFonts w:asciiTheme="majorHAnsi" w:hAnsiTheme="majorHAnsi" w:cstheme="majorHAnsi"/>
-          <w:sz w:val="20"/>
-          <w:szCs w:val="20"/>
-        </w:rPr>
-        <w:t>enum</w:t>
-      </w:r>
-      <w:proofErr w:type="spellEnd"/>
-      <w:r>
-        <w:rPr>
-          <w:rFonts w:asciiTheme="majorHAnsi" w:hAnsiTheme="majorHAnsi" w:cstheme="majorHAnsi"/>
-          <w:sz w:val="20"/>
-          <w:szCs w:val="20"/>
-        </w:rPr>
-        <w:t xml:space="preserve"> </w:t>
-      </w:r>
-      <w:r>
-        <w:rPr>
-          <w:rFonts w:asciiTheme="majorHAnsi" w:hAnsiTheme="majorHAnsi" w:cstheme="majorHAnsi"/>
-          <w:sz w:val="20"/>
-          <w:szCs w:val="20"/>
-        </w:rPr>
-        <w:t>out of this class</w:t>
-      </w:r>
-      <w:r>
-        <w:rPr>
-          <w:rFonts w:asciiTheme="majorHAnsi" w:hAnsiTheme="majorHAnsi" w:cstheme="majorHAnsi"/>
-          <w:sz w:val="20"/>
-          <w:szCs w:val="20"/>
-        </w:rPr>
-        <w:t xml:space="preserve"> and delete the Enums class. Also edit the file name from </w:t>
-      </w:r>
-      <w:proofErr w:type="spellStart"/>
-      <w:r>
-        <w:rPr>
-          <w:rFonts w:asciiTheme="majorHAnsi" w:hAnsiTheme="majorHAnsi" w:cstheme="majorHAnsi"/>
-          <w:color w:val="00B0F0"/>
-          <w:sz w:val="20"/>
-          <w:szCs w:val="20"/>
-        </w:rPr>
-        <w:t>Enums.cs</w:t>
-      </w:r>
-      <w:proofErr w:type="spellEnd"/>
-      <w:r>
-        <w:rPr>
-          <w:rFonts w:asciiTheme="majorHAnsi" w:hAnsiTheme="majorHAnsi" w:cstheme="majorHAnsi"/>
-          <w:color w:val="00B0F0"/>
-          <w:sz w:val="20"/>
-          <w:szCs w:val="20"/>
-        </w:rPr>
-        <w:t xml:space="preserve"> </w:t>
-      </w:r>
-      <w:r>
-        <w:rPr>
-          <w:rFonts w:asciiTheme="majorHAnsi" w:hAnsiTheme="majorHAnsi" w:cstheme="majorHAnsi"/>
-          <w:sz w:val="20"/>
-          <w:szCs w:val="20"/>
-        </w:rPr>
-        <w:t xml:space="preserve">to </w:t>
-      </w:r>
-      <w:proofErr w:type="spellStart"/>
-      <w:r>
-        <w:rPr>
-          <w:rFonts w:asciiTheme="majorHAnsi" w:hAnsiTheme="majorHAnsi" w:cstheme="majorHAnsi"/>
-          <w:color w:val="00B0F0"/>
-          <w:sz w:val="20"/>
-          <w:szCs w:val="20"/>
-        </w:rPr>
-        <w:t>Exitcode.cs</w:t>
-      </w:r>
-      <w:proofErr w:type="spellEnd"/>
+          <w:color w:val="008000"/>
+          <w:kern w:val="0"/>
+          <w:sz w:val="20"/>
+          <w:szCs w:val="20"/>
+          <w:highlight w:val="white"/>
+        </w:rPr>
+        <w:t xml:space="preserve">() </w:t>
+      </w:r>
+      <w:r>
+        <w:rPr>
+          <w:rFonts w:asciiTheme="majorHAnsi" w:hAnsiTheme="majorHAnsi" w:cstheme="majorHAnsi"/>
+          <w:kern w:val="0"/>
+          <w:sz w:val="20"/>
+          <w:szCs w:val="20"/>
+          <w:highlight w:val="white"/>
+        </w:rPr>
+        <w:t xml:space="preserve">can return </w:t>
+      </w:r>
+      <w:r>
+        <w:rPr>
+          <w:rFonts w:asciiTheme="majorHAnsi" w:hAnsiTheme="majorHAnsi" w:cstheme="majorHAnsi"/>
+          <w:color w:val="008000"/>
+          <w:kern w:val="0"/>
+          <w:sz w:val="20"/>
+          <w:szCs w:val="20"/>
+          <w:highlight w:val="white"/>
+        </w:rPr>
+        <w:t>files;</w:t>
+      </w:r>
+      <w:r>
+        <w:rPr>
+          <w:rFonts w:asciiTheme="majorHAnsi" w:hAnsiTheme="majorHAnsi" w:cstheme="majorHAnsi"/>
+          <w:kern w:val="0"/>
+          <w:sz w:val="20"/>
+          <w:szCs w:val="20"/>
+        </w:rPr>
+        <w:t xml:space="preserve">  consequentially  in the method return signature instead of </w:t>
+      </w:r>
+      <w:r>
+        <w:rPr>
+          <w:rFonts w:asciiTheme="majorHAnsi" w:hAnsiTheme="majorHAnsi" w:cstheme="majorHAnsi"/>
+          <w:color w:val="008000"/>
+          <w:kern w:val="0"/>
+          <w:sz w:val="20"/>
+          <w:szCs w:val="20"/>
+          <w:highlight w:val="white"/>
+        </w:rPr>
+        <w:t>string[]</w:t>
+      </w:r>
+      <w:r>
+        <w:rPr>
+          <w:rFonts w:asciiTheme="majorHAnsi" w:hAnsiTheme="majorHAnsi" w:cstheme="majorHAnsi"/>
+          <w:kern w:val="0"/>
+          <w:sz w:val="20"/>
+          <w:szCs w:val="20"/>
+        </w:rPr>
+        <w:t xml:space="preserve"> would be better return </w:t>
+      </w:r>
+      <w:r>
+        <w:rPr>
+          <w:rFonts w:asciiTheme="majorHAnsi" w:hAnsiTheme="majorHAnsi" w:cstheme="majorHAnsi"/>
+          <w:color w:val="2B91AF"/>
+          <w:kern w:val="0"/>
+          <w:sz w:val="20"/>
+          <w:szCs w:val="20"/>
+          <w:highlight w:val="white"/>
+        </w:rPr>
+        <w:t>Task&lt;List&lt;string&gt;&gt;</w:t>
+      </w:r>
+      <w:r>
+        <w:rPr>
+          <w:rFonts w:asciiTheme="majorHAnsi" w:hAnsiTheme="majorHAnsi" w:cstheme="majorHAnsi"/>
+          <w:color w:val="000000"/>
+          <w:kern w:val="0"/>
+          <w:sz w:val="20"/>
+          <w:szCs w:val="20"/>
+        </w:rPr>
+        <w:t xml:space="preserve">. </w:t>
+      </w:r>
+    </w:p>
+    <w:p>
+      <w:pPr>
+        <w:pStyle w:val="ListParagraph"/>
+        <w:spacing w:line="276" w:lineRule="auto"/>
+        <w:jc w:val="both"/>
+        <w:rPr>
+          <w:rFonts w:asciiTheme="majorHAnsi" w:hAnsiTheme="majorHAnsi" w:cstheme="majorHAnsi"/>
+          <w:sz w:val="20"/>
+          <w:szCs w:val="20"/>
+        </w:rPr>
+      </w:pPr>
     </w:p>
     <w:p>
       <w:pPr>
@@ -5384,6 +5406,1641 @@
           <w:ilvl w:val="0"/>
           <w:numId w:val="3"/>
         </w:numPr>
+        <w:spacing w:line="276" w:lineRule="auto"/>
+        <w:jc w:val="both"/>
+        <w:rPr>
+          <w:rFonts w:asciiTheme="majorHAnsi" w:hAnsiTheme="majorHAnsi" w:cstheme="majorHAnsi"/>
+          <w:sz w:val="20"/>
+          <w:szCs w:val="20"/>
+        </w:rPr>
+      </w:pPr>
+      <w:r>
+        <w:rPr>
+          <w:rFonts w:asciiTheme="majorHAnsi" w:hAnsiTheme="majorHAnsi" w:cstheme="majorHAnsi"/>
+          <w:sz w:val="20"/>
+          <w:szCs w:val="20"/>
+        </w:rPr>
+        <w:t xml:space="preserve">I extract two addition functionality which can separate them in another methods in </w:t>
+      </w:r>
+      <w:proofErr w:type="spellStart"/>
+      <w:proofErr w:type="gramStart"/>
+      <w:r>
+        <w:rPr>
+          <w:rFonts w:asciiTheme="majorHAnsi" w:hAnsiTheme="majorHAnsi" w:cstheme="majorHAnsi"/>
+          <w:color w:val="0000FF"/>
+          <w:kern w:val="0"/>
+          <w:sz w:val="20"/>
+          <w:szCs w:val="20"/>
+          <w:highlight w:val="white"/>
+        </w:rPr>
+        <w:t>DownloadListOfExportFiles</w:t>
+      </w:r>
+      <w:proofErr w:type="spellEnd"/>
+      <w:r>
+        <w:rPr>
+          <w:rFonts w:asciiTheme="majorHAnsi" w:hAnsiTheme="majorHAnsi" w:cstheme="majorHAnsi"/>
+          <w:color w:val="0000FF"/>
+          <w:kern w:val="0"/>
+          <w:sz w:val="20"/>
+          <w:szCs w:val="20"/>
+        </w:rPr>
+        <w:t>(</w:t>
+      </w:r>
+      <w:proofErr w:type="gramEnd"/>
+      <w:r>
+        <w:rPr>
+          <w:rFonts w:asciiTheme="majorHAnsi" w:hAnsiTheme="majorHAnsi" w:cstheme="majorHAnsi"/>
+          <w:color w:val="0000FF"/>
+          <w:kern w:val="0"/>
+          <w:sz w:val="20"/>
+          <w:szCs w:val="20"/>
+        </w:rPr>
+        <w:t xml:space="preserve">) </w:t>
+      </w:r>
+      <w:r>
+        <w:rPr>
+          <w:rFonts w:asciiTheme="majorHAnsi" w:hAnsiTheme="majorHAnsi" w:cstheme="majorHAnsi"/>
+          <w:kern w:val="0"/>
+          <w:sz w:val="20"/>
+          <w:szCs w:val="20"/>
+        </w:rPr>
+        <w:t xml:space="preserve">method in </w:t>
+      </w:r>
+      <w:proofErr w:type="spellStart"/>
+      <w:r>
+        <w:rPr>
+          <w:rFonts w:asciiTheme="majorHAnsi" w:hAnsiTheme="majorHAnsi" w:cstheme="majorHAnsi"/>
+          <w:color w:val="0000FF"/>
+          <w:kern w:val="0"/>
+          <w:sz w:val="20"/>
+          <w:szCs w:val="20"/>
+          <w:highlight w:val="white"/>
+        </w:rPr>
+        <w:t>SalesForceWebDownloader</w:t>
+      </w:r>
+      <w:proofErr w:type="spellEnd"/>
+    </w:p>
+    <w:p>
+      <w:pPr>
+        <w:pStyle w:val="ListParagraph"/>
+        <w:rPr>
+          <w:rFonts w:asciiTheme="majorHAnsi" w:hAnsiTheme="majorHAnsi" w:cstheme="majorHAnsi"/>
+          <w:sz w:val="20"/>
+          <w:szCs w:val="20"/>
+        </w:rPr>
+      </w:pPr>
+    </w:p>
+    <w:p>
+      <w:pPr>
+        <w:pStyle w:val="ListParagraph"/>
+        <w:spacing w:line="276" w:lineRule="auto"/>
+        <w:jc w:val="both"/>
+        <w:rPr>
+          <w:rFonts w:asciiTheme="majorHAnsi" w:hAnsiTheme="majorHAnsi" w:cstheme="majorHAnsi"/>
+          <w:sz w:val="20"/>
+          <w:szCs w:val="20"/>
+        </w:rPr>
+      </w:pPr>
+      <w:r>
+        <w:rPr>
+          <w:rFonts w:asciiTheme="majorHAnsi" w:hAnsiTheme="majorHAnsi" w:cstheme="majorHAnsi"/>
+          <w:sz w:val="20"/>
+          <w:szCs w:val="20"/>
+        </w:rPr>
+        <w:t xml:space="preserve">  var page = await </w:t>
+      </w:r>
+      <w:proofErr w:type="spellStart"/>
+      <w:proofErr w:type="gramStart"/>
+      <w:r>
+        <w:rPr>
+          <w:rFonts w:asciiTheme="majorHAnsi" w:hAnsiTheme="majorHAnsi" w:cstheme="majorHAnsi"/>
+          <w:sz w:val="20"/>
+          <w:szCs w:val="20"/>
+        </w:rPr>
+        <w:t>DownloadWebpage</w:t>
+      </w:r>
+      <w:proofErr w:type="spellEnd"/>
+      <w:r>
+        <w:rPr>
+          <w:rFonts w:asciiTheme="majorHAnsi" w:hAnsiTheme="majorHAnsi" w:cstheme="majorHAnsi"/>
+          <w:sz w:val="20"/>
+          <w:szCs w:val="20"/>
+        </w:rPr>
+        <w:t>(</w:t>
+      </w:r>
+      <w:proofErr w:type="gramEnd"/>
+      <w:r>
+        <w:rPr>
+          <w:rFonts w:asciiTheme="majorHAnsi" w:hAnsiTheme="majorHAnsi" w:cstheme="majorHAnsi"/>
+          <w:sz w:val="20"/>
+          <w:szCs w:val="20"/>
+        </w:rPr>
+        <w:t>_</w:t>
+      </w:r>
+      <w:proofErr w:type="spellStart"/>
+      <w:r>
+        <w:rPr>
+          <w:rFonts w:asciiTheme="majorHAnsi" w:hAnsiTheme="majorHAnsi" w:cstheme="majorHAnsi"/>
+          <w:sz w:val="20"/>
+          <w:szCs w:val="20"/>
+        </w:rPr>
+        <w:t>appSettings.Get</w:t>
+      </w:r>
+      <w:proofErr w:type="spellEnd"/>
+      <w:r>
+        <w:rPr>
+          <w:rFonts w:asciiTheme="majorHAnsi" w:hAnsiTheme="majorHAnsi" w:cstheme="majorHAnsi"/>
+          <w:sz w:val="20"/>
+          <w:szCs w:val="20"/>
+        </w:rPr>
+        <w:t>(</w:t>
+      </w:r>
+      <w:proofErr w:type="spellStart"/>
+      <w:r>
+        <w:rPr>
+          <w:rFonts w:asciiTheme="majorHAnsi" w:hAnsiTheme="majorHAnsi" w:cstheme="majorHAnsi"/>
+          <w:sz w:val="20"/>
+          <w:szCs w:val="20"/>
+        </w:rPr>
+        <w:t>AppSettingKeys.DataExportPage</w:t>
+      </w:r>
+      <w:proofErr w:type="spellEnd"/>
+      <w:r>
+        <w:rPr>
+          <w:rFonts w:asciiTheme="majorHAnsi" w:hAnsiTheme="majorHAnsi" w:cstheme="majorHAnsi"/>
+          <w:sz w:val="20"/>
+          <w:szCs w:val="20"/>
+        </w:rPr>
+        <w:t xml:space="preserve">), </w:t>
+      </w:r>
+      <w:proofErr w:type="spellStart"/>
+      <w:r>
+        <w:rPr>
+          <w:rFonts w:asciiTheme="majorHAnsi" w:hAnsiTheme="majorHAnsi" w:cstheme="majorHAnsi"/>
+          <w:sz w:val="20"/>
+          <w:szCs w:val="20"/>
+        </w:rPr>
+        <w:t>sessionId</w:t>
+      </w:r>
+      <w:proofErr w:type="spellEnd"/>
+      <w:r>
+        <w:rPr>
+          <w:rFonts w:asciiTheme="majorHAnsi" w:hAnsiTheme="majorHAnsi" w:cstheme="majorHAnsi"/>
+          <w:sz w:val="20"/>
+          <w:szCs w:val="20"/>
+        </w:rPr>
+        <w:t>);</w:t>
+      </w:r>
+    </w:p>
+    <w:p>
+      <w:pPr>
+        <w:pStyle w:val="ListParagraph"/>
+        <w:spacing w:line="276" w:lineRule="auto"/>
+        <w:jc w:val="both"/>
+        <w:rPr>
+          <w:rFonts w:asciiTheme="majorHAnsi" w:hAnsiTheme="majorHAnsi" w:cstheme="majorHAnsi"/>
+          <w:sz w:val="20"/>
+          <w:szCs w:val="20"/>
+        </w:rPr>
+      </w:pPr>
+      <w:r>
+        <w:rPr>
+          <w:rFonts w:asciiTheme="majorHAnsi" w:hAnsiTheme="majorHAnsi" w:cstheme="majorHAnsi"/>
+          <w:sz w:val="20"/>
+          <w:szCs w:val="20"/>
+        </w:rPr>
+        <w:lastRenderedPageBreak/>
+        <w:t xml:space="preserve">  var matches = </w:t>
+      </w:r>
+      <w:proofErr w:type="spellStart"/>
+      <w:r>
+        <w:rPr>
+          <w:rFonts w:asciiTheme="majorHAnsi" w:hAnsiTheme="majorHAnsi" w:cstheme="majorHAnsi"/>
+          <w:sz w:val="20"/>
+          <w:szCs w:val="20"/>
+        </w:rPr>
+        <w:t>GetMatchingItems</w:t>
+      </w:r>
+      <w:proofErr w:type="spellEnd"/>
+      <w:r>
+        <w:rPr>
+          <w:rFonts w:asciiTheme="majorHAnsi" w:hAnsiTheme="majorHAnsi" w:cstheme="majorHAnsi"/>
+          <w:sz w:val="20"/>
+          <w:szCs w:val="20"/>
+        </w:rPr>
+        <w:t>(page);</w:t>
+      </w:r>
+    </w:p>
+    <w:p>
+      <w:pPr>
+        <w:pStyle w:val="ListParagraph"/>
+        <w:spacing w:line="276" w:lineRule="auto"/>
+        <w:jc w:val="both"/>
+        <w:rPr>
+          <w:rFonts w:asciiTheme="majorHAnsi" w:hAnsiTheme="majorHAnsi" w:cstheme="majorHAnsi"/>
+          <w:sz w:val="20"/>
+          <w:szCs w:val="20"/>
+        </w:rPr>
+      </w:pPr>
+      <w:r>
+        <w:rPr>
+          <w:rFonts w:asciiTheme="majorHAnsi" w:hAnsiTheme="majorHAnsi" w:cstheme="majorHAnsi"/>
+          <w:sz w:val="20"/>
+          <w:szCs w:val="20"/>
+        </w:rPr>
+        <w:t xml:space="preserve">  return </w:t>
+      </w:r>
+      <w:proofErr w:type="spellStart"/>
+      <w:r>
+        <w:rPr>
+          <w:rFonts w:asciiTheme="majorHAnsi" w:hAnsiTheme="majorHAnsi" w:cstheme="majorHAnsi"/>
+          <w:sz w:val="20"/>
+          <w:szCs w:val="20"/>
+        </w:rPr>
+        <w:t>GetExportFiles</w:t>
+      </w:r>
+      <w:proofErr w:type="spellEnd"/>
+      <w:r>
+        <w:rPr>
+          <w:rFonts w:asciiTheme="majorHAnsi" w:hAnsiTheme="majorHAnsi" w:cstheme="majorHAnsi"/>
+          <w:sz w:val="20"/>
+          <w:szCs w:val="20"/>
+        </w:rPr>
+        <w:t>(matches);</w:t>
+      </w:r>
+    </w:p>
+    <w:p>
+      <w:pPr>
+        <w:pStyle w:val="ListParagraph"/>
+        <w:spacing w:line="276" w:lineRule="auto"/>
+        <w:jc w:val="both"/>
+        <w:rPr>
+          <w:rFonts w:asciiTheme="majorHAnsi" w:hAnsiTheme="majorHAnsi" w:cstheme="majorHAnsi"/>
+          <w:sz w:val="20"/>
+          <w:szCs w:val="20"/>
+        </w:rPr>
+      </w:pPr>
+    </w:p>
+    <w:p>
+      <w:pPr>
+        <w:pStyle w:val="ListParagraph"/>
+        <w:numPr>
+          <w:ilvl w:val="0"/>
+          <w:numId w:val="8"/>
+        </w:numPr>
+        <w:spacing w:line="276" w:lineRule="auto"/>
+        <w:jc w:val="both"/>
+        <w:rPr>
+          <w:rFonts w:asciiTheme="majorHAnsi" w:hAnsiTheme="majorHAnsi" w:cstheme="majorHAnsi"/>
+          <w:sz w:val="20"/>
+          <w:szCs w:val="20"/>
+        </w:rPr>
+      </w:pPr>
+      <w:r>
+        <w:rPr>
+          <w:rFonts w:asciiTheme="majorHAnsi" w:hAnsiTheme="majorHAnsi" w:cstheme="majorHAnsi"/>
+          <w:sz w:val="20"/>
+          <w:szCs w:val="20"/>
+        </w:rPr>
+        <w:t xml:space="preserve">In </w:t>
+      </w:r>
+      <w:proofErr w:type="spellStart"/>
+      <w:r>
+        <w:rPr>
+          <w:rFonts w:asciiTheme="majorHAnsi" w:hAnsiTheme="majorHAnsi" w:cstheme="majorHAnsi"/>
+          <w:color w:val="0000FF"/>
+          <w:kern w:val="0"/>
+          <w:sz w:val="20"/>
+          <w:szCs w:val="20"/>
+          <w:highlight w:val="white"/>
+        </w:rPr>
+        <w:t>IUploader</w:t>
+      </w:r>
+      <w:proofErr w:type="spellEnd"/>
+      <w:r>
+        <w:rPr>
+          <w:rFonts w:asciiTheme="majorHAnsi" w:hAnsiTheme="majorHAnsi" w:cstheme="majorHAnsi"/>
+          <w:color w:val="0000FF"/>
+          <w:kern w:val="0"/>
+          <w:sz w:val="20"/>
+          <w:szCs w:val="20"/>
+        </w:rPr>
+        <w:t xml:space="preserve"> </w:t>
+      </w:r>
+      <w:r>
+        <w:rPr>
+          <w:rFonts w:asciiTheme="majorHAnsi" w:hAnsiTheme="majorHAnsi" w:cstheme="majorHAnsi"/>
+          <w:kern w:val="0"/>
+          <w:sz w:val="20"/>
+          <w:szCs w:val="20"/>
+        </w:rPr>
+        <w:t xml:space="preserve">interface I would name the input of </w:t>
+      </w:r>
+      <w:r>
+        <w:rPr>
+          <w:rFonts w:asciiTheme="majorHAnsi" w:hAnsiTheme="majorHAnsi" w:cstheme="majorHAnsi"/>
+          <w:color w:val="0000FF"/>
+          <w:kern w:val="0"/>
+          <w:sz w:val="20"/>
+          <w:szCs w:val="20"/>
+        </w:rPr>
+        <w:t xml:space="preserve">Upload </w:t>
+      </w:r>
+      <w:r>
+        <w:rPr>
+          <w:rFonts w:asciiTheme="majorHAnsi" w:hAnsiTheme="majorHAnsi" w:cstheme="majorHAnsi"/>
+          <w:kern w:val="0"/>
+          <w:sz w:val="20"/>
+          <w:szCs w:val="20"/>
+        </w:rPr>
+        <w:t>as a</w:t>
+      </w:r>
+      <w:r>
+        <w:rPr>
+          <w:rFonts w:asciiTheme="majorHAnsi" w:hAnsiTheme="majorHAnsi" w:cstheme="majorHAnsi"/>
+          <w:color w:val="0000FF"/>
+          <w:kern w:val="0"/>
+          <w:sz w:val="20"/>
+          <w:szCs w:val="20"/>
+        </w:rPr>
+        <w:t xml:space="preserve"> </w:t>
+      </w:r>
+      <w:proofErr w:type="spellStart"/>
+      <w:r>
+        <w:rPr>
+          <w:rFonts w:asciiTheme="majorHAnsi" w:hAnsiTheme="majorHAnsi" w:cstheme="majorHAnsi"/>
+          <w:color w:val="0000FF"/>
+          <w:kern w:val="0"/>
+          <w:sz w:val="20"/>
+          <w:szCs w:val="20"/>
+        </w:rPr>
+        <w:t>filePath</w:t>
+      </w:r>
+      <w:proofErr w:type="spellEnd"/>
+      <w:r>
+        <w:rPr>
+          <w:rFonts w:asciiTheme="majorHAnsi" w:hAnsiTheme="majorHAnsi" w:cstheme="majorHAnsi"/>
+          <w:color w:val="0000FF"/>
+          <w:kern w:val="0"/>
+          <w:sz w:val="20"/>
+          <w:szCs w:val="20"/>
+        </w:rPr>
+        <w:t xml:space="preserve"> </w:t>
+      </w:r>
+      <w:r>
+        <w:rPr>
+          <w:rFonts w:asciiTheme="majorHAnsi" w:hAnsiTheme="majorHAnsi" w:cstheme="majorHAnsi"/>
+          <w:kern w:val="0"/>
+          <w:sz w:val="20"/>
+          <w:szCs w:val="20"/>
+        </w:rPr>
+        <w:t xml:space="preserve">instead of </w:t>
+      </w:r>
+      <w:r>
+        <w:rPr>
+          <w:rFonts w:asciiTheme="majorHAnsi" w:hAnsiTheme="majorHAnsi" w:cstheme="majorHAnsi"/>
+          <w:color w:val="00B0F0"/>
+          <w:kern w:val="0"/>
+          <w:sz w:val="20"/>
+          <w:szCs w:val="20"/>
+        </w:rPr>
+        <w:t>file</w:t>
+      </w:r>
+      <w:r>
+        <w:rPr>
+          <w:rFonts w:asciiTheme="majorHAnsi" w:hAnsiTheme="majorHAnsi" w:cstheme="majorHAnsi"/>
+          <w:kern w:val="0"/>
+          <w:sz w:val="20"/>
+          <w:szCs w:val="20"/>
+        </w:rPr>
+        <w:t xml:space="preserve">. Because the nature of it is path </w:t>
+      </w:r>
+    </w:p>
+    <w:p>
+      <w:pPr>
+        <w:pStyle w:val="ListParagraph"/>
+        <w:spacing w:line="276" w:lineRule="auto"/>
+        <w:jc w:val="both"/>
+        <w:rPr>
+          <w:rFonts w:asciiTheme="majorHAnsi" w:hAnsiTheme="majorHAnsi" w:cstheme="majorHAnsi"/>
+          <w:kern w:val="0"/>
+          <w:sz w:val="20"/>
+          <w:szCs w:val="20"/>
+        </w:rPr>
+      </w:pPr>
+    </w:p>
+    <w:p>
+      <w:pPr>
+        <w:pStyle w:val="ListParagraph"/>
+        <w:numPr>
+          <w:ilvl w:val="0"/>
+          <w:numId w:val="8"/>
+        </w:numPr>
+        <w:spacing w:line="276" w:lineRule="auto"/>
+        <w:jc w:val="both"/>
+        <w:rPr>
+          <w:rFonts w:asciiTheme="majorHAnsi" w:hAnsiTheme="majorHAnsi" w:cstheme="majorHAnsi"/>
+          <w:sz w:val="20"/>
+          <w:szCs w:val="20"/>
+        </w:rPr>
+      </w:pPr>
+      <w:r>
+        <w:rPr>
+          <w:rFonts w:asciiTheme="majorHAnsi" w:hAnsiTheme="majorHAnsi" w:cstheme="majorHAnsi"/>
+          <w:sz w:val="20"/>
+          <w:szCs w:val="20"/>
+        </w:rPr>
+        <w:t xml:space="preserve">In </w:t>
+      </w:r>
+      <w:r>
+        <w:rPr>
+          <w:rFonts w:asciiTheme="majorHAnsi" w:hAnsiTheme="majorHAnsi" w:cstheme="majorHAnsi"/>
+          <w:color w:val="2B91AF"/>
+          <w:kern w:val="0"/>
+          <w:sz w:val="20"/>
+          <w:szCs w:val="20"/>
+          <w:highlight w:val="white"/>
+        </w:rPr>
+        <w:t>S3Uploader</w:t>
+      </w:r>
+      <w:r>
+        <w:rPr>
+          <w:rFonts w:asciiTheme="majorHAnsi" w:hAnsiTheme="majorHAnsi" w:cstheme="majorHAnsi"/>
+          <w:sz w:val="20"/>
+          <w:szCs w:val="20"/>
+        </w:rPr>
+        <w:t xml:space="preserve"> we have a try catch and for having the better performance I would use </w:t>
+      </w:r>
+      <w:r>
+        <w:rPr>
+          <w:rFonts w:asciiTheme="majorHAnsi" w:hAnsiTheme="majorHAnsi" w:cstheme="majorHAnsi"/>
+          <w:color w:val="00B0F0"/>
+          <w:sz w:val="20"/>
+          <w:szCs w:val="20"/>
+        </w:rPr>
+        <w:t xml:space="preserve">when </w:t>
+      </w:r>
+      <w:r>
+        <w:rPr>
+          <w:rFonts w:asciiTheme="majorHAnsi" w:hAnsiTheme="majorHAnsi" w:cstheme="majorHAnsi"/>
+          <w:sz w:val="20"/>
+          <w:szCs w:val="20"/>
+        </w:rPr>
+        <w:t xml:space="preserve">in front of </w:t>
+      </w:r>
+      <w:r>
+        <w:rPr>
+          <w:rFonts w:asciiTheme="majorHAnsi" w:hAnsiTheme="majorHAnsi" w:cstheme="majorHAnsi"/>
+          <w:color w:val="00B0F0"/>
+          <w:sz w:val="20"/>
+          <w:szCs w:val="20"/>
+        </w:rPr>
+        <w:t xml:space="preserve">catch </w:t>
+      </w:r>
+      <w:r>
+        <w:rPr>
+          <w:rFonts w:asciiTheme="majorHAnsi" w:hAnsiTheme="majorHAnsi" w:cstheme="majorHAnsi"/>
+          <w:sz w:val="20"/>
+          <w:szCs w:val="20"/>
+        </w:rPr>
+        <w:t xml:space="preserve">instead of check the </w:t>
+      </w:r>
+      <w:r>
+        <w:rPr>
+          <w:rFonts w:asciiTheme="majorHAnsi" w:hAnsiTheme="majorHAnsi" w:cstheme="majorHAnsi"/>
+          <w:color w:val="00B0F0"/>
+          <w:sz w:val="20"/>
+          <w:szCs w:val="20"/>
+        </w:rPr>
+        <w:t>if</w:t>
+      </w:r>
+      <w:r>
+        <w:rPr>
+          <w:rFonts w:asciiTheme="majorHAnsi" w:hAnsiTheme="majorHAnsi" w:cstheme="majorHAnsi"/>
+          <w:sz w:val="20"/>
+          <w:szCs w:val="20"/>
+        </w:rPr>
+        <w:t xml:space="preserve"> in </w:t>
+      </w:r>
+      <w:r>
+        <w:rPr>
+          <w:rFonts w:asciiTheme="majorHAnsi" w:hAnsiTheme="majorHAnsi" w:cstheme="majorHAnsi"/>
+          <w:color w:val="00B0F0"/>
+          <w:sz w:val="20"/>
+          <w:szCs w:val="20"/>
+        </w:rPr>
+        <w:t>Catch</w:t>
+      </w:r>
+    </w:p>
+    <w:p>
+      <w:pPr>
+        <w:pStyle w:val="ListParagraph"/>
+        <w:rPr>
+          <w:rFonts w:asciiTheme="majorHAnsi" w:hAnsiTheme="majorHAnsi" w:cstheme="majorHAnsi"/>
+          <w:sz w:val="20"/>
+          <w:szCs w:val="20"/>
+        </w:rPr>
+      </w:pPr>
+    </w:p>
+    <w:p>
+      <w:pPr>
+        <w:pStyle w:val="ListParagraph"/>
+        <w:spacing w:line="276" w:lineRule="auto"/>
+        <w:ind w:left="1080"/>
+        <w:jc w:val="both"/>
+        <w:rPr>
+          <w:rFonts w:asciiTheme="majorHAnsi" w:hAnsiTheme="majorHAnsi" w:cstheme="majorHAnsi"/>
+          <w:sz w:val="20"/>
+          <w:szCs w:val="20"/>
+        </w:rPr>
+      </w:pPr>
+      <w:r>
+        <w:rPr>
+          <w:rFonts w:asciiTheme="majorHAnsi" w:hAnsiTheme="majorHAnsi" w:cstheme="majorHAnsi"/>
+          <w:sz w:val="20"/>
+          <w:szCs w:val="20"/>
+        </w:rPr>
+        <w:t xml:space="preserve">       </w:t>
+      </w:r>
+    </w:p>
+    <w:p>
+      <w:pPr>
+        <w:pStyle w:val="ListParagraph"/>
+        <w:numPr>
+          <w:ilvl w:val="0"/>
+          <w:numId w:val="8"/>
+        </w:numPr>
+        <w:spacing w:line="276" w:lineRule="auto"/>
+        <w:jc w:val="both"/>
+        <w:rPr>
+          <w:rFonts w:asciiTheme="majorHAnsi" w:hAnsiTheme="majorHAnsi" w:cstheme="majorHAnsi"/>
+          <w:sz w:val="20"/>
+          <w:szCs w:val="20"/>
+        </w:rPr>
+      </w:pPr>
+      <w:r>
+        <w:rPr>
+          <w:rFonts w:asciiTheme="majorHAnsi" w:hAnsiTheme="majorHAnsi" w:cstheme="majorHAnsi"/>
+          <w:sz w:val="20"/>
+          <w:szCs w:val="20"/>
+        </w:rPr>
+        <w:t xml:space="preserve">It doesn’t need to keep </w:t>
+      </w:r>
+      <w:proofErr w:type="spellStart"/>
+      <w:r>
+        <w:rPr>
+          <w:rFonts w:asciiTheme="majorHAnsi" w:hAnsiTheme="majorHAnsi" w:cstheme="majorHAnsi"/>
+          <w:sz w:val="20"/>
+          <w:szCs w:val="20"/>
+        </w:rPr>
+        <w:t>ExitCode</w:t>
+      </w:r>
+      <w:proofErr w:type="spellEnd"/>
+      <w:r>
+        <w:rPr>
+          <w:rFonts w:asciiTheme="majorHAnsi" w:hAnsiTheme="majorHAnsi" w:cstheme="majorHAnsi"/>
+          <w:sz w:val="20"/>
+          <w:szCs w:val="20"/>
+        </w:rPr>
+        <w:t xml:space="preserve"> </w:t>
+      </w:r>
+      <w:proofErr w:type="spellStart"/>
+      <w:r>
+        <w:rPr>
+          <w:rFonts w:asciiTheme="majorHAnsi" w:hAnsiTheme="majorHAnsi" w:cstheme="majorHAnsi"/>
+          <w:sz w:val="20"/>
+          <w:szCs w:val="20"/>
+        </w:rPr>
+        <w:t>enum</w:t>
+      </w:r>
+      <w:proofErr w:type="spellEnd"/>
+      <w:r>
+        <w:rPr>
+          <w:rFonts w:asciiTheme="majorHAnsi" w:hAnsiTheme="majorHAnsi" w:cstheme="majorHAnsi"/>
+          <w:sz w:val="20"/>
+          <w:szCs w:val="20"/>
+        </w:rPr>
+        <w:t xml:space="preserve"> inside </w:t>
+      </w:r>
+      <w:r>
+        <w:rPr>
+          <w:rFonts w:asciiTheme="majorHAnsi" w:hAnsiTheme="majorHAnsi" w:cstheme="majorHAnsi"/>
+          <w:color w:val="00B0F0"/>
+          <w:sz w:val="20"/>
+          <w:szCs w:val="20"/>
+        </w:rPr>
+        <w:t xml:space="preserve">Enums </w:t>
+      </w:r>
+      <w:r>
+        <w:rPr>
+          <w:rFonts w:asciiTheme="majorHAnsi" w:hAnsiTheme="majorHAnsi" w:cstheme="majorHAnsi"/>
+          <w:sz w:val="20"/>
+          <w:szCs w:val="20"/>
+        </w:rPr>
+        <w:t xml:space="preserve">class.  You can take </w:t>
+      </w:r>
+      <w:proofErr w:type="spellStart"/>
+      <w:r>
+        <w:rPr>
+          <w:rFonts w:asciiTheme="majorHAnsi" w:hAnsiTheme="majorHAnsi" w:cstheme="majorHAnsi"/>
+          <w:color w:val="00B0F0"/>
+          <w:sz w:val="20"/>
+          <w:szCs w:val="20"/>
+        </w:rPr>
+        <w:t>ExitCode</w:t>
+      </w:r>
+      <w:proofErr w:type="spellEnd"/>
+      <w:r>
+        <w:rPr>
+          <w:rFonts w:asciiTheme="majorHAnsi" w:hAnsiTheme="majorHAnsi" w:cstheme="majorHAnsi"/>
+          <w:sz w:val="20"/>
+          <w:szCs w:val="20"/>
+        </w:rPr>
+        <w:t xml:space="preserve"> </w:t>
+      </w:r>
+      <w:proofErr w:type="spellStart"/>
+      <w:r>
+        <w:rPr>
+          <w:rFonts w:asciiTheme="majorHAnsi" w:hAnsiTheme="majorHAnsi" w:cstheme="majorHAnsi"/>
+          <w:sz w:val="20"/>
+          <w:szCs w:val="20"/>
+        </w:rPr>
+        <w:t>enum</w:t>
+      </w:r>
+      <w:proofErr w:type="spellEnd"/>
+      <w:r>
+        <w:rPr>
+          <w:rFonts w:asciiTheme="majorHAnsi" w:hAnsiTheme="majorHAnsi" w:cstheme="majorHAnsi"/>
+          <w:sz w:val="20"/>
+          <w:szCs w:val="20"/>
+        </w:rPr>
+        <w:t xml:space="preserve"> out of this class and delete the Enums class. Also edit the file name from </w:t>
+      </w:r>
+      <w:proofErr w:type="spellStart"/>
+      <w:r>
+        <w:rPr>
+          <w:rFonts w:asciiTheme="majorHAnsi" w:hAnsiTheme="majorHAnsi" w:cstheme="majorHAnsi"/>
+          <w:color w:val="00B0F0"/>
+          <w:sz w:val="20"/>
+          <w:szCs w:val="20"/>
+        </w:rPr>
+        <w:t>Enums.cs</w:t>
+      </w:r>
+      <w:proofErr w:type="spellEnd"/>
+      <w:r>
+        <w:rPr>
+          <w:rFonts w:asciiTheme="majorHAnsi" w:hAnsiTheme="majorHAnsi" w:cstheme="majorHAnsi"/>
+          <w:color w:val="00B0F0"/>
+          <w:sz w:val="20"/>
+          <w:szCs w:val="20"/>
+        </w:rPr>
+        <w:t xml:space="preserve"> </w:t>
+      </w:r>
+      <w:r>
+        <w:rPr>
+          <w:rFonts w:asciiTheme="majorHAnsi" w:hAnsiTheme="majorHAnsi" w:cstheme="majorHAnsi"/>
+          <w:sz w:val="20"/>
+          <w:szCs w:val="20"/>
+        </w:rPr>
+        <w:t xml:space="preserve">to </w:t>
+      </w:r>
+      <w:proofErr w:type="spellStart"/>
+      <w:r>
+        <w:rPr>
+          <w:rFonts w:asciiTheme="majorHAnsi" w:hAnsiTheme="majorHAnsi" w:cstheme="majorHAnsi"/>
+          <w:color w:val="00B0F0"/>
+          <w:sz w:val="20"/>
+          <w:szCs w:val="20"/>
+        </w:rPr>
+        <w:t>Exitcode.cs</w:t>
+      </w:r>
+      <w:proofErr w:type="spellEnd"/>
+    </w:p>
+    <w:p>
+      <w:pPr>
+        <w:pStyle w:val="ListParagraph"/>
+        <w:spacing w:line="276" w:lineRule="auto"/>
+        <w:jc w:val="both"/>
+        <w:rPr>
+          <w:rFonts w:asciiTheme="majorHAnsi" w:hAnsiTheme="majorHAnsi" w:cstheme="majorHAnsi"/>
+          <w:sz w:val="20"/>
+          <w:szCs w:val="20"/>
+        </w:rPr>
+      </w:pPr>
+    </w:p>
+    <w:p>
+      <w:pPr>
+        <w:pStyle w:val="ListParagraph"/>
+        <w:spacing w:line="276" w:lineRule="auto"/>
+        <w:jc w:val="both"/>
+        <w:rPr>
+          <w:rFonts w:asciiTheme="majorHAnsi" w:hAnsiTheme="majorHAnsi" w:cstheme="majorHAnsi"/>
+          <w:sz w:val="20"/>
+          <w:szCs w:val="20"/>
+        </w:rPr>
+      </w:pPr>
+    </w:p>
+    <w:p>
+      <w:pPr>
+        <w:pStyle w:val="ListParagraph"/>
+        <w:spacing w:line="276" w:lineRule="auto"/>
+        <w:jc w:val="both"/>
+        <w:rPr>
+          <w:rFonts w:asciiTheme="majorHAnsi" w:hAnsiTheme="majorHAnsi" w:cstheme="majorHAnsi"/>
+          <w:sz w:val="20"/>
+          <w:szCs w:val="20"/>
+        </w:rPr>
+      </w:pPr>
+      <w:r>
+        <w:rPr>
+          <w:rFonts w:asciiTheme="majorHAnsi" w:hAnsiTheme="majorHAnsi" w:cstheme="majorHAnsi"/>
+          <w:sz w:val="20"/>
+          <w:szCs w:val="20"/>
+        </w:rPr>
+        <w:t>////////////////////////////////////////////////////////////////////////////////////////////////////////////////////</w:t>
+      </w:r>
+    </w:p>
+    <w:p>
+      <w:pPr>
+        <w:pStyle w:val="ListParagraph"/>
+        <w:spacing w:line="276" w:lineRule="auto"/>
+        <w:jc w:val="both"/>
+        <w:rPr>
+          <w:rFonts w:asciiTheme="majorHAnsi" w:hAnsiTheme="majorHAnsi" w:cstheme="majorHAnsi"/>
+          <w:sz w:val="20"/>
+          <w:szCs w:val="20"/>
+        </w:rPr>
+      </w:pPr>
+    </w:p>
+    <w:p>
+      <w:pPr>
+        <w:pStyle w:val="ListParagraph"/>
+        <w:numPr>
+          <w:ilvl w:val="0"/>
+          <w:numId w:val="8"/>
+        </w:numPr>
+        <w:spacing w:line="276" w:lineRule="auto"/>
+        <w:jc w:val="both"/>
+        <w:rPr>
+          <w:rFonts w:asciiTheme="majorHAnsi" w:hAnsiTheme="majorHAnsi" w:cstheme="majorHAnsi"/>
+          <w:sz w:val="20"/>
+          <w:szCs w:val="20"/>
+        </w:rPr>
+      </w:pPr>
+      <w:r>
+        <w:rPr>
+          <w:rFonts w:asciiTheme="majorHAnsi" w:hAnsiTheme="majorHAnsi" w:cstheme="majorHAnsi"/>
+          <w:sz w:val="20"/>
+          <w:szCs w:val="20"/>
+        </w:rPr>
+        <w:t xml:space="preserve">Up to now we reviewed the code as it is, for avoiding off topic discussion I assumed this code is </w:t>
+      </w:r>
+      <w:r>
+        <w:rPr>
+          <w:rFonts w:asciiTheme="majorHAnsi" w:hAnsiTheme="majorHAnsi" w:cstheme="majorHAnsi"/>
+          <w:sz w:val="20"/>
+          <w:szCs w:val="20"/>
+        </w:rPr>
+        <w:t>based</w:t>
+      </w:r>
+      <w:r>
+        <w:rPr>
+          <w:rFonts w:asciiTheme="majorHAnsi" w:hAnsiTheme="majorHAnsi" w:cstheme="majorHAnsi"/>
+          <w:sz w:val="20"/>
+          <w:szCs w:val="20"/>
+        </w:rPr>
+        <w:t xml:space="preserve"> on our requirement and just reviewed the code. Maybe our servers are only able to execute .net framework not .net 6,7,8.</w:t>
+      </w:r>
+      <w:r>
+        <w:rPr>
+          <w:rFonts w:asciiTheme="majorHAnsi" w:hAnsiTheme="majorHAnsi" w:cstheme="majorHAnsi" w:hint="cs"/>
+          <w:sz w:val="20"/>
+          <w:szCs w:val="20"/>
+          <w:rtl/>
+        </w:rPr>
+        <w:t xml:space="preserve"> </w:t>
+      </w:r>
+      <w:r>
+        <w:rPr>
+          <w:rFonts w:asciiTheme="majorHAnsi" w:hAnsiTheme="majorHAnsi" w:cstheme="majorHAnsi"/>
+          <w:sz w:val="20"/>
+          <w:szCs w:val="20"/>
+        </w:rPr>
+        <w:t xml:space="preserve">But from now on as additional discussion I want to take the step forward and discuss beyond the present topic. </w:t>
+      </w:r>
+    </w:p>
+    <w:p>
+      <w:pPr>
+        <w:pStyle w:val="ListParagraph"/>
+        <w:numPr>
+          <w:ilvl w:val="0"/>
+          <w:numId w:val="6"/>
+        </w:numPr>
+        <w:spacing w:line="276" w:lineRule="auto"/>
+        <w:jc w:val="both"/>
+        <w:rPr>
+          <w:rFonts w:asciiTheme="majorHAnsi" w:hAnsiTheme="majorHAnsi" w:cstheme="majorHAnsi"/>
+          <w:sz w:val="20"/>
+          <w:szCs w:val="20"/>
+        </w:rPr>
+      </w:pPr>
+      <w:r>
+        <w:rPr>
+          <w:rFonts w:asciiTheme="majorHAnsi" w:hAnsiTheme="majorHAnsi" w:cstheme="majorHAnsi"/>
+          <w:sz w:val="20"/>
+          <w:szCs w:val="20"/>
+        </w:rPr>
+        <w:t>code should have a test coverage. We consider test as first client which test</w:t>
+      </w:r>
+      <w:r>
+        <w:rPr>
+          <w:rFonts w:asciiTheme="majorHAnsi" w:hAnsiTheme="majorHAnsi" w:cstheme="majorHAnsi"/>
+          <w:sz w:val="20"/>
+          <w:szCs w:val="20"/>
+        </w:rPr>
+        <w:t>s</w:t>
+      </w:r>
+      <w:r>
+        <w:rPr>
+          <w:rFonts w:asciiTheme="majorHAnsi" w:hAnsiTheme="majorHAnsi" w:cstheme="majorHAnsi"/>
+          <w:sz w:val="20"/>
+          <w:szCs w:val="20"/>
+        </w:rPr>
+        <w:t xml:space="preserve"> the business.  We consider test</w:t>
+      </w:r>
+      <w:r>
+        <w:rPr>
+          <w:rFonts w:asciiTheme="majorHAnsi" w:hAnsiTheme="majorHAnsi" w:cstheme="majorHAnsi"/>
+          <w:sz w:val="20"/>
+          <w:szCs w:val="20"/>
+        </w:rPr>
+        <w:t>s</w:t>
+      </w:r>
+      <w:r>
+        <w:rPr>
+          <w:rFonts w:asciiTheme="majorHAnsi" w:hAnsiTheme="majorHAnsi" w:cstheme="majorHAnsi"/>
+          <w:sz w:val="20"/>
+          <w:szCs w:val="20"/>
+        </w:rPr>
+        <w:t xml:space="preserve"> as online document. </w:t>
+      </w:r>
+    </w:p>
+    <w:p>
+      <w:pPr>
+        <w:pStyle w:val="ListParagraph"/>
+        <w:numPr>
+          <w:ilvl w:val="0"/>
+          <w:numId w:val="6"/>
+        </w:numPr>
+        <w:spacing w:line="276" w:lineRule="auto"/>
+        <w:jc w:val="both"/>
+        <w:rPr>
+          <w:rFonts w:asciiTheme="majorHAnsi" w:hAnsiTheme="majorHAnsi" w:cstheme="majorHAnsi"/>
+          <w:sz w:val="20"/>
+          <w:szCs w:val="20"/>
+        </w:rPr>
+      </w:pPr>
+      <w:r>
+        <w:rPr>
+          <w:rFonts w:asciiTheme="majorHAnsi" w:hAnsiTheme="majorHAnsi" w:cstheme="majorHAnsi"/>
+          <w:sz w:val="20"/>
+          <w:szCs w:val="20"/>
+        </w:rPr>
+        <w:t xml:space="preserve">If commented explanation above each method or class is part of our team convention, I don’t have a problem with it, but if not, I prefer don’t having them, instead I use self-explanatory naming for each element also using unit test coverage. Then my code review start point is reviewing test scenario to understand the functionality. </w:t>
+      </w:r>
+    </w:p>
+    <w:p>
+      <w:pPr>
+        <w:pStyle w:val="ListParagraph"/>
+        <w:numPr>
+          <w:ilvl w:val="0"/>
+          <w:numId w:val="6"/>
+        </w:numPr>
+        <w:spacing w:line="276" w:lineRule="auto"/>
+        <w:jc w:val="both"/>
+        <w:rPr>
+          <w:rFonts w:asciiTheme="majorHAnsi" w:hAnsiTheme="majorHAnsi" w:cstheme="majorHAnsi"/>
+          <w:sz w:val="20"/>
+          <w:szCs w:val="20"/>
+        </w:rPr>
+      </w:pPr>
+      <w:r>
+        <w:rPr>
+          <w:rFonts w:asciiTheme="majorHAnsi" w:hAnsiTheme="majorHAnsi" w:cstheme="majorHAnsi"/>
+          <w:sz w:val="20"/>
+          <w:szCs w:val="20"/>
+        </w:rPr>
+        <w:t xml:space="preserve">Now is the September of 2024, if we assume that we don’t have any issue to use .net core or .net 7,8, then I prefer having a .net 8 one, it is </w:t>
+      </w:r>
+      <w:r>
+        <w:rPr>
+          <w:rFonts w:asciiTheme="majorHAnsi" w:hAnsiTheme="majorHAnsi" w:cstheme="majorHAnsi"/>
+          <w:sz w:val="20"/>
+          <w:szCs w:val="20"/>
+        </w:rPr>
+        <w:t xml:space="preserve">a </w:t>
+      </w:r>
+      <w:r>
+        <w:rPr>
+          <w:rFonts w:asciiTheme="majorHAnsi" w:hAnsiTheme="majorHAnsi" w:cstheme="majorHAnsi"/>
+          <w:sz w:val="20"/>
+          <w:szCs w:val="20"/>
+        </w:rPr>
+        <w:t xml:space="preserve">small project and it doesn’t take </w:t>
+      </w:r>
+      <w:r>
+        <w:rPr>
+          <w:rFonts w:asciiTheme="majorHAnsi" w:hAnsiTheme="majorHAnsi" w:cstheme="majorHAnsi"/>
+          <w:sz w:val="20"/>
+          <w:szCs w:val="20"/>
+        </w:rPr>
+        <w:t>too</w:t>
+      </w:r>
+      <w:r>
+        <w:rPr>
+          <w:rFonts w:asciiTheme="majorHAnsi" w:hAnsiTheme="majorHAnsi" w:cstheme="majorHAnsi"/>
+          <w:sz w:val="20"/>
+          <w:szCs w:val="20"/>
+        </w:rPr>
+        <w:t xml:space="preserve"> much effort to migrate it to</w:t>
+      </w:r>
+      <w:r>
+        <w:rPr>
+          <w:rFonts w:asciiTheme="majorHAnsi" w:hAnsiTheme="majorHAnsi" w:cstheme="majorHAnsi"/>
+          <w:sz w:val="20"/>
+          <w:szCs w:val="20"/>
+        </w:rPr>
+        <w:t xml:space="preserve"> the</w:t>
+      </w:r>
+      <w:r>
+        <w:rPr>
+          <w:rFonts w:asciiTheme="majorHAnsi" w:hAnsiTheme="majorHAnsi" w:cstheme="majorHAnsi"/>
+          <w:sz w:val="20"/>
+          <w:szCs w:val="20"/>
+        </w:rPr>
+        <w:t xml:space="preserve"> .net 8</w:t>
+      </w:r>
+      <w:r>
+        <w:rPr>
+          <w:rFonts w:asciiTheme="majorHAnsi" w:hAnsiTheme="majorHAnsi" w:cstheme="majorHAnsi"/>
+          <w:sz w:val="20"/>
+          <w:szCs w:val="20"/>
+        </w:rPr>
+        <w:t xml:space="preserve"> one</w:t>
+      </w:r>
+      <w:r>
+        <w:rPr>
+          <w:rFonts w:asciiTheme="majorHAnsi" w:hAnsiTheme="majorHAnsi" w:cstheme="majorHAnsi"/>
+          <w:sz w:val="20"/>
+          <w:szCs w:val="20"/>
+        </w:rPr>
+        <w:t>.</w:t>
+      </w:r>
+    </w:p>
+    <w:p>
+      <w:pPr>
+        <w:pStyle w:val="ListParagraph"/>
+        <w:spacing w:line="276" w:lineRule="auto"/>
+        <w:ind w:left="1080"/>
+        <w:jc w:val="both"/>
+        <w:rPr>
+          <w:rFonts w:asciiTheme="majorHAnsi" w:hAnsiTheme="majorHAnsi" w:cstheme="majorHAnsi"/>
+          <w:sz w:val="20"/>
+          <w:szCs w:val="20"/>
+        </w:rPr>
+      </w:pPr>
+      <w:r>
+        <w:rPr>
+          <w:rFonts w:asciiTheme="majorHAnsi" w:hAnsiTheme="majorHAnsi" w:cstheme="majorHAnsi"/>
+          <w:color w:val="FF0000"/>
+          <w:sz w:val="20"/>
+          <w:szCs w:val="20"/>
+        </w:rPr>
+        <w:t>Note</w:t>
+      </w:r>
+      <w:r>
+        <w:rPr>
+          <w:rFonts w:asciiTheme="majorHAnsi" w:hAnsiTheme="majorHAnsi" w:cstheme="majorHAnsi"/>
+          <w:sz w:val="20"/>
+          <w:szCs w:val="20"/>
+        </w:rPr>
+        <w:t xml:space="preserve">: My-dotNet8-Refactored-SalesForceBackup project is accessible in </w:t>
+      </w:r>
+      <w:hyperlink r:id="rId5" w:history="1">
+        <w:r>
+          <w:rPr>
+            <w:rStyle w:val="Hyperlink"/>
+            <w:rFonts w:asciiTheme="majorHAnsi" w:hAnsiTheme="majorHAnsi" w:cstheme="majorHAnsi"/>
+            <w:sz w:val="20"/>
+            <w:szCs w:val="20"/>
+          </w:rPr>
+          <w:t>my GitHub by this address</w:t>
+        </w:r>
+      </w:hyperlink>
+      <w:r>
+        <w:rPr>
+          <w:rFonts w:asciiTheme="majorHAnsi" w:hAnsiTheme="majorHAnsi" w:cstheme="majorHAnsi"/>
+          <w:sz w:val="20"/>
+          <w:szCs w:val="20"/>
+        </w:rPr>
+        <w:t xml:space="preserve"> . it is WIP (work in progress) and I am working on it now.  </w:t>
+      </w:r>
+    </w:p>
+    <w:p>
+      <w:pPr>
+        <w:pStyle w:val="ListParagraph"/>
+        <w:numPr>
+          <w:ilvl w:val="0"/>
+          <w:numId w:val="6"/>
+        </w:numPr>
+        <w:spacing w:line="276" w:lineRule="auto"/>
+        <w:jc w:val="both"/>
+        <w:rPr>
+          <w:rFonts w:asciiTheme="majorHAnsi" w:hAnsiTheme="majorHAnsi" w:cstheme="majorHAnsi"/>
+          <w:sz w:val="20"/>
+          <w:szCs w:val="20"/>
+        </w:rPr>
+      </w:pPr>
+      <w:r>
+        <w:rPr>
+          <w:rFonts w:asciiTheme="majorHAnsi" w:hAnsiTheme="majorHAnsi" w:cstheme="majorHAnsi"/>
+          <w:sz w:val="20"/>
+          <w:szCs w:val="20"/>
+        </w:rPr>
+        <w:t xml:space="preserve">We </w:t>
+      </w:r>
+      <w:r>
+        <w:rPr>
+          <w:rFonts w:asciiTheme="majorHAnsi" w:hAnsiTheme="majorHAnsi" w:cstheme="majorHAnsi"/>
+          <w:sz w:val="20"/>
+          <w:szCs w:val="20"/>
+        </w:rPr>
+        <w:t>assume knowing about the advantages of .net 8.</w:t>
+      </w:r>
+    </w:p>
+    <w:p>
+      <w:pPr>
+        <w:pStyle w:val="ListParagraph"/>
+        <w:numPr>
+          <w:ilvl w:val="0"/>
+          <w:numId w:val="6"/>
+        </w:numPr>
+        <w:spacing w:line="276" w:lineRule="auto"/>
+        <w:jc w:val="both"/>
+        <w:rPr>
+          <w:rFonts w:asciiTheme="majorHAnsi" w:hAnsiTheme="majorHAnsi" w:cstheme="majorHAnsi"/>
+          <w:sz w:val="20"/>
+          <w:szCs w:val="20"/>
+        </w:rPr>
+      </w:pPr>
+      <w:r>
+        <w:rPr>
+          <w:rFonts w:asciiTheme="majorHAnsi" w:hAnsiTheme="majorHAnsi" w:cstheme="majorHAnsi"/>
+          <w:sz w:val="20"/>
+          <w:szCs w:val="20"/>
+        </w:rPr>
+        <w:t xml:space="preserve">We can Use the advantages of </w:t>
+      </w:r>
+      <w:proofErr w:type="spellStart"/>
+      <w:r>
+        <w:rPr>
+          <w:rFonts w:asciiTheme="majorHAnsi" w:hAnsiTheme="majorHAnsi" w:cstheme="majorHAnsi"/>
+          <w:color w:val="5B9BD5" w:themeColor="accent5"/>
+          <w:sz w:val="20"/>
+          <w:szCs w:val="20"/>
+        </w:rPr>
+        <w:t>IHostBuilder</w:t>
+      </w:r>
+      <w:proofErr w:type="spellEnd"/>
+      <w:r>
+        <w:rPr>
+          <w:rFonts w:asciiTheme="majorHAnsi" w:hAnsiTheme="majorHAnsi" w:cstheme="majorHAnsi"/>
+          <w:color w:val="5B9BD5" w:themeColor="accent5"/>
+          <w:sz w:val="20"/>
+          <w:szCs w:val="20"/>
+        </w:rPr>
+        <w:t xml:space="preserve"> </w:t>
+      </w:r>
+      <w:r>
+        <w:rPr>
+          <w:rFonts w:asciiTheme="majorHAnsi" w:hAnsiTheme="majorHAnsi" w:cstheme="majorHAnsi"/>
+          <w:sz w:val="20"/>
+          <w:szCs w:val="20"/>
+        </w:rPr>
+        <w:t xml:space="preserve">also can have a </w:t>
+      </w:r>
+      <w:proofErr w:type="spellStart"/>
+      <w:r>
+        <w:rPr>
+          <w:rFonts w:asciiTheme="majorHAnsi" w:hAnsiTheme="majorHAnsi" w:cstheme="majorHAnsi"/>
+          <w:color w:val="2B91AF"/>
+          <w:kern w:val="0"/>
+          <w:sz w:val="20"/>
+          <w:szCs w:val="20"/>
+          <w:highlight w:val="white"/>
+        </w:rPr>
+        <w:t>BackgroundService</w:t>
+      </w:r>
+      <w:proofErr w:type="spellEnd"/>
+      <w:r>
+        <w:rPr>
+          <w:rFonts w:asciiTheme="majorHAnsi" w:hAnsiTheme="majorHAnsi" w:cstheme="majorHAnsi"/>
+          <w:color w:val="2B91AF"/>
+          <w:kern w:val="0"/>
+          <w:sz w:val="20"/>
+          <w:szCs w:val="20"/>
+        </w:rPr>
+        <w:t xml:space="preserve"> </w:t>
+      </w:r>
+      <w:r>
+        <w:rPr>
+          <w:rFonts w:asciiTheme="majorHAnsi" w:hAnsiTheme="majorHAnsi" w:cstheme="majorHAnsi"/>
+          <w:kern w:val="0"/>
+          <w:sz w:val="20"/>
+          <w:szCs w:val="20"/>
+        </w:rPr>
+        <w:t>which named it as a worker. The worker can listen to the channel</w:t>
+      </w:r>
+      <w:r>
+        <w:rPr>
+          <w:rFonts w:asciiTheme="majorHAnsi" w:hAnsiTheme="majorHAnsi" w:cstheme="majorHAnsi"/>
+          <w:kern w:val="0"/>
+          <w:sz w:val="20"/>
+          <w:szCs w:val="20"/>
+        </w:rPr>
+        <w:t xml:space="preserve"> or TPL</w:t>
+      </w:r>
+      <w:r>
+        <w:rPr>
+          <w:rFonts w:asciiTheme="majorHAnsi" w:hAnsiTheme="majorHAnsi" w:cstheme="majorHAnsi"/>
+          <w:kern w:val="0"/>
+          <w:sz w:val="20"/>
+          <w:szCs w:val="20"/>
+        </w:rPr>
+        <w:t xml:space="preserve"> Dataflow.</w:t>
+      </w:r>
+    </w:p>
+    <w:p>
+      <w:pPr>
+        <w:pStyle w:val="ListParagraph"/>
+        <w:numPr>
+          <w:ilvl w:val="0"/>
+          <w:numId w:val="6"/>
+        </w:numPr>
+        <w:spacing w:line="276" w:lineRule="auto"/>
+        <w:jc w:val="both"/>
+        <w:rPr>
+          <w:rFonts w:asciiTheme="majorHAnsi" w:hAnsiTheme="majorHAnsi" w:cstheme="majorHAnsi"/>
+          <w:sz w:val="20"/>
+          <w:szCs w:val="20"/>
+        </w:rPr>
+      </w:pPr>
+      <w:bookmarkStart w:id="5" w:name="_Hlk176128604"/>
+      <w:r>
+        <w:rPr>
+          <w:rFonts w:asciiTheme="majorHAnsi" w:hAnsiTheme="majorHAnsi" w:cstheme="majorHAnsi"/>
+          <w:kern w:val="0"/>
+          <w:sz w:val="20"/>
+          <w:szCs w:val="20"/>
+        </w:rPr>
+        <w:t xml:space="preserve">Then we can design entire of the flow as </w:t>
+      </w:r>
+      <w:r>
+        <w:rPr>
+          <w:rFonts w:asciiTheme="majorHAnsi" w:hAnsiTheme="majorHAnsi" w:cstheme="majorHAnsi"/>
+          <w:kern w:val="0"/>
+          <w:sz w:val="20"/>
+          <w:szCs w:val="20"/>
+        </w:rPr>
+        <w:t xml:space="preserve">an </w:t>
+      </w:r>
+      <w:r>
+        <w:rPr>
+          <w:rFonts w:asciiTheme="majorHAnsi" w:hAnsiTheme="majorHAnsi" w:cstheme="majorHAnsi"/>
+          <w:kern w:val="0"/>
+          <w:sz w:val="20"/>
+          <w:szCs w:val="20"/>
+        </w:rPr>
+        <w:t xml:space="preserve">async process. User from the UI send a </w:t>
+      </w:r>
+      <w:r>
+        <w:rPr>
+          <w:rFonts w:asciiTheme="majorHAnsi" w:hAnsiTheme="majorHAnsi" w:cstheme="majorHAnsi"/>
+          <w:kern w:val="0"/>
+          <w:sz w:val="20"/>
+          <w:szCs w:val="20"/>
+        </w:rPr>
+        <w:t>request</w:t>
+      </w:r>
+      <w:r>
+        <w:rPr>
+          <w:rFonts w:asciiTheme="majorHAnsi" w:hAnsiTheme="majorHAnsi" w:cstheme="majorHAnsi"/>
+          <w:kern w:val="0"/>
+          <w:sz w:val="20"/>
+          <w:szCs w:val="20"/>
+        </w:rPr>
+        <w:t xml:space="preserve"> for making a new backup</w:t>
+      </w:r>
+      <w:r>
+        <w:rPr>
+          <w:rFonts w:asciiTheme="majorHAnsi" w:hAnsiTheme="majorHAnsi" w:cstheme="majorHAnsi"/>
+          <w:kern w:val="0"/>
+          <w:sz w:val="20"/>
+          <w:szCs w:val="20"/>
+        </w:rPr>
+        <w:t>,</w:t>
+      </w:r>
+      <w:r>
+        <w:rPr>
+          <w:rFonts w:asciiTheme="majorHAnsi" w:hAnsiTheme="majorHAnsi" w:cstheme="majorHAnsi"/>
+          <w:kern w:val="0"/>
+          <w:sz w:val="20"/>
+          <w:szCs w:val="20"/>
+        </w:rPr>
+        <w:t xml:space="preserve"> then as soon as request comes</w:t>
+      </w:r>
+      <w:r>
+        <w:rPr>
+          <w:rFonts w:asciiTheme="majorHAnsi" w:hAnsiTheme="majorHAnsi" w:cstheme="majorHAnsi"/>
+          <w:kern w:val="0"/>
+          <w:sz w:val="20"/>
+          <w:szCs w:val="20"/>
+        </w:rPr>
+        <w:t xml:space="preserve"> to the Controller</w:t>
+      </w:r>
+      <w:r>
+        <w:rPr>
+          <w:rFonts w:asciiTheme="majorHAnsi" w:hAnsiTheme="majorHAnsi" w:cstheme="majorHAnsi"/>
+          <w:kern w:val="0"/>
+          <w:sz w:val="20"/>
+          <w:szCs w:val="20"/>
+        </w:rPr>
+        <w:t xml:space="preserve">, we dispatch </w:t>
+      </w:r>
+      <w:proofErr w:type="spellStart"/>
+      <w:r>
+        <w:rPr>
+          <w:rFonts w:asciiTheme="majorHAnsi" w:hAnsiTheme="majorHAnsi" w:cstheme="majorHAnsi"/>
+          <w:kern w:val="0"/>
+          <w:sz w:val="20"/>
+          <w:szCs w:val="20"/>
+        </w:rPr>
+        <w:t>BackupCommand</w:t>
+      </w:r>
+      <w:proofErr w:type="spellEnd"/>
+      <w:r>
+        <w:rPr>
+          <w:rFonts w:asciiTheme="majorHAnsi" w:hAnsiTheme="majorHAnsi" w:cstheme="majorHAnsi"/>
+          <w:kern w:val="0"/>
+          <w:sz w:val="20"/>
+          <w:szCs w:val="20"/>
+        </w:rPr>
+        <w:t xml:space="preserve"> to download the files form </w:t>
+      </w:r>
+      <w:proofErr w:type="spellStart"/>
+      <w:r>
+        <w:rPr>
+          <w:rFonts w:asciiTheme="majorHAnsi" w:hAnsiTheme="majorHAnsi" w:cstheme="majorHAnsi"/>
+          <w:kern w:val="0"/>
+          <w:sz w:val="20"/>
+          <w:szCs w:val="20"/>
+        </w:rPr>
+        <w:t>SalesForce</w:t>
+      </w:r>
+      <w:r>
+        <w:rPr>
+          <w:rFonts w:asciiTheme="majorHAnsi" w:hAnsiTheme="majorHAnsi" w:cstheme="majorHAnsi"/>
+          <w:kern w:val="0"/>
+          <w:sz w:val="20"/>
+          <w:szCs w:val="20"/>
+        </w:rPr>
+        <w:t>WebPage</w:t>
+      </w:r>
+      <w:proofErr w:type="spellEnd"/>
+      <w:r>
+        <w:rPr>
+          <w:rFonts w:asciiTheme="majorHAnsi" w:hAnsiTheme="majorHAnsi" w:cstheme="majorHAnsi"/>
+          <w:kern w:val="0"/>
+          <w:sz w:val="20"/>
+          <w:szCs w:val="20"/>
+        </w:rPr>
+        <w:t xml:space="preserve"> and put them on the channel</w:t>
+      </w:r>
+      <w:r>
+        <w:rPr>
+          <w:rFonts w:asciiTheme="majorHAnsi" w:hAnsiTheme="majorHAnsi" w:cstheme="majorHAnsi"/>
+          <w:kern w:val="0"/>
+          <w:sz w:val="20"/>
+          <w:szCs w:val="20"/>
+        </w:rPr>
+        <w:t>,</w:t>
+      </w:r>
+      <w:r>
+        <w:rPr>
+          <w:rFonts w:asciiTheme="majorHAnsi" w:hAnsiTheme="majorHAnsi" w:cstheme="majorHAnsi"/>
+          <w:kern w:val="0"/>
+          <w:sz w:val="20"/>
+          <w:szCs w:val="20"/>
+        </w:rPr>
+        <w:t xml:space="preserve"> then respond to customer </w:t>
+      </w:r>
+      <w:r>
+        <w:rPr>
+          <w:rFonts w:asciiTheme="majorHAnsi" w:hAnsiTheme="majorHAnsi" w:cstheme="majorHAnsi"/>
+          <w:kern w:val="0"/>
+          <w:sz w:val="20"/>
+          <w:szCs w:val="20"/>
+        </w:rPr>
+        <w:t>that</w:t>
+      </w:r>
+      <w:r>
+        <w:rPr>
+          <w:rFonts w:asciiTheme="majorHAnsi" w:hAnsiTheme="majorHAnsi" w:cstheme="majorHAnsi"/>
+          <w:kern w:val="0"/>
+          <w:sz w:val="20"/>
+          <w:szCs w:val="20"/>
+        </w:rPr>
+        <w:t xml:space="preserve"> </w:t>
+      </w:r>
+      <w:r>
+        <w:rPr>
+          <w:rFonts w:asciiTheme="majorHAnsi" w:hAnsiTheme="majorHAnsi" w:cstheme="majorHAnsi"/>
+          <w:kern w:val="0"/>
+          <w:sz w:val="20"/>
+          <w:szCs w:val="20"/>
+        </w:rPr>
+        <w:t>“</w:t>
+      </w:r>
+      <w:r>
+        <w:rPr>
+          <w:rFonts w:asciiTheme="majorHAnsi" w:hAnsiTheme="majorHAnsi" w:cstheme="majorHAnsi"/>
+          <w:kern w:val="0"/>
+          <w:sz w:val="20"/>
+          <w:szCs w:val="20"/>
+        </w:rPr>
+        <w:t>the backup is processing</w:t>
+      </w:r>
+      <w:r>
+        <w:rPr>
+          <w:rFonts w:asciiTheme="majorHAnsi" w:hAnsiTheme="majorHAnsi" w:cstheme="majorHAnsi"/>
+          <w:kern w:val="0"/>
+          <w:sz w:val="20"/>
+          <w:szCs w:val="20"/>
+        </w:rPr>
+        <w:t>”</w:t>
+      </w:r>
+      <w:r>
+        <w:rPr>
+          <w:rFonts w:asciiTheme="majorHAnsi" w:hAnsiTheme="majorHAnsi" w:cstheme="majorHAnsi"/>
+          <w:kern w:val="0"/>
+          <w:sz w:val="20"/>
+          <w:szCs w:val="20"/>
+        </w:rPr>
+        <w:t xml:space="preserve">. Also, we can use </w:t>
+      </w:r>
+      <w:proofErr w:type="spellStart"/>
+      <w:r>
+        <w:rPr>
+          <w:rFonts w:asciiTheme="majorHAnsi" w:hAnsiTheme="majorHAnsi" w:cstheme="majorHAnsi"/>
+          <w:color w:val="FF0000"/>
+          <w:kern w:val="0"/>
+          <w:sz w:val="20"/>
+          <w:szCs w:val="20"/>
+        </w:rPr>
+        <w:t>SignalR</w:t>
+      </w:r>
+      <w:proofErr w:type="spellEnd"/>
+      <w:r>
+        <w:rPr>
+          <w:rFonts w:asciiTheme="majorHAnsi" w:hAnsiTheme="majorHAnsi" w:cstheme="majorHAnsi"/>
+          <w:color w:val="FF0000"/>
+          <w:kern w:val="0"/>
+          <w:sz w:val="20"/>
+          <w:szCs w:val="20"/>
+        </w:rPr>
+        <w:t xml:space="preserve"> </w:t>
+      </w:r>
+      <w:r>
+        <w:rPr>
+          <w:rFonts w:asciiTheme="majorHAnsi" w:hAnsiTheme="majorHAnsi" w:cstheme="majorHAnsi"/>
+          <w:kern w:val="0"/>
+          <w:sz w:val="20"/>
+          <w:szCs w:val="20"/>
+        </w:rPr>
+        <w:t xml:space="preserve">as a push notification to show a progress bar to customer. Then Worker is listening to channel and take </w:t>
+      </w:r>
+      <w:r>
+        <w:rPr>
+          <w:rFonts w:asciiTheme="majorHAnsi" w:hAnsiTheme="majorHAnsi" w:cstheme="majorHAnsi"/>
+          <w:kern w:val="0"/>
+          <w:sz w:val="20"/>
+          <w:szCs w:val="20"/>
+        </w:rPr>
+        <w:t xml:space="preserve">the downloaded file </w:t>
+      </w:r>
+      <w:r>
+        <w:rPr>
+          <w:rFonts w:asciiTheme="majorHAnsi" w:hAnsiTheme="majorHAnsi" w:cstheme="majorHAnsi"/>
+          <w:kern w:val="0"/>
+          <w:sz w:val="20"/>
+          <w:szCs w:val="20"/>
+        </w:rPr>
+        <w:t xml:space="preserve">one by one </w:t>
+      </w:r>
+      <w:r>
+        <w:rPr>
+          <w:rFonts w:asciiTheme="majorHAnsi" w:hAnsiTheme="majorHAnsi" w:cstheme="majorHAnsi"/>
+          <w:kern w:val="0"/>
+          <w:sz w:val="20"/>
+          <w:szCs w:val="20"/>
+        </w:rPr>
+        <w:t xml:space="preserve">from the channel </w:t>
+      </w:r>
+      <w:r>
+        <w:rPr>
+          <w:rFonts w:asciiTheme="majorHAnsi" w:hAnsiTheme="majorHAnsi" w:cstheme="majorHAnsi"/>
+          <w:kern w:val="0"/>
+          <w:sz w:val="20"/>
+          <w:szCs w:val="20"/>
+        </w:rPr>
+        <w:t xml:space="preserve">and try to process them and uploads them as </w:t>
+      </w:r>
+      <w:r>
+        <w:rPr>
+          <w:rFonts w:asciiTheme="majorHAnsi" w:hAnsiTheme="majorHAnsi" w:cstheme="majorHAnsi"/>
+          <w:kern w:val="0"/>
+          <w:sz w:val="20"/>
+          <w:szCs w:val="20"/>
+        </w:rPr>
+        <w:t>an</w:t>
+      </w:r>
+      <w:r>
+        <w:rPr>
+          <w:rFonts w:asciiTheme="majorHAnsi" w:hAnsiTheme="majorHAnsi" w:cstheme="majorHAnsi"/>
+          <w:kern w:val="0"/>
+          <w:sz w:val="20"/>
+          <w:szCs w:val="20"/>
+        </w:rPr>
+        <w:t xml:space="preserve"> Uploader to Azure or AWS. When the process</w:t>
+      </w:r>
+      <w:r>
+        <w:rPr>
+          <w:rFonts w:asciiTheme="majorHAnsi" w:hAnsiTheme="majorHAnsi" w:cstheme="majorHAnsi"/>
+          <w:kern w:val="0"/>
+          <w:sz w:val="20"/>
+          <w:szCs w:val="20"/>
+        </w:rPr>
+        <w:t xml:space="preserve"> is</w:t>
+      </w:r>
+      <w:r>
+        <w:rPr>
+          <w:rFonts w:asciiTheme="majorHAnsi" w:hAnsiTheme="majorHAnsi" w:cstheme="majorHAnsi"/>
+          <w:kern w:val="0"/>
+          <w:sz w:val="20"/>
+          <w:szCs w:val="20"/>
+        </w:rPr>
+        <w:t xml:space="preserve"> finishe</w:t>
+      </w:r>
+      <w:r>
+        <w:rPr>
+          <w:rFonts w:asciiTheme="majorHAnsi" w:hAnsiTheme="majorHAnsi" w:cstheme="majorHAnsi"/>
+          <w:kern w:val="0"/>
+          <w:sz w:val="20"/>
+          <w:szCs w:val="20"/>
+        </w:rPr>
+        <w:t>d</w:t>
+      </w:r>
+      <w:r>
+        <w:rPr>
+          <w:rFonts w:asciiTheme="majorHAnsi" w:hAnsiTheme="majorHAnsi" w:cstheme="majorHAnsi"/>
+          <w:kern w:val="0"/>
+          <w:sz w:val="20"/>
+          <w:szCs w:val="20"/>
+        </w:rPr>
+        <w:t xml:space="preserve"> then push</w:t>
+      </w:r>
+      <w:r>
+        <w:rPr>
+          <w:rFonts w:asciiTheme="majorHAnsi" w:hAnsiTheme="majorHAnsi" w:cstheme="majorHAnsi"/>
+          <w:kern w:val="0"/>
+          <w:sz w:val="20"/>
+          <w:szCs w:val="20"/>
+        </w:rPr>
+        <w:t xml:space="preserve"> a notification to</w:t>
+      </w:r>
+      <w:r>
+        <w:rPr>
+          <w:rFonts w:asciiTheme="majorHAnsi" w:hAnsiTheme="majorHAnsi" w:cstheme="majorHAnsi"/>
+          <w:kern w:val="0"/>
+          <w:sz w:val="20"/>
+          <w:szCs w:val="20"/>
+        </w:rPr>
+        <w:t xml:space="preserve"> the customer that it gets finished. I will elaborate it in Third Task.</w:t>
+      </w:r>
+    </w:p>
+    <w:p>
+      <w:pPr>
+        <w:pStyle w:val="ListParagraph"/>
+        <w:numPr>
+          <w:ilvl w:val="0"/>
+          <w:numId w:val="6"/>
+        </w:numPr>
+        <w:spacing w:line="276" w:lineRule="auto"/>
+        <w:jc w:val="both"/>
+        <w:rPr>
+          <w:rFonts w:asciiTheme="majorHAnsi" w:hAnsiTheme="majorHAnsi" w:cstheme="majorHAnsi"/>
+          <w:sz w:val="20"/>
+          <w:szCs w:val="20"/>
+        </w:rPr>
+      </w:pPr>
+    </w:p>
+    <w:bookmarkEnd w:id="5"/>
+    <w:p>
+      <w:pPr>
+        <w:pStyle w:val="ListParagraph"/>
+        <w:numPr>
+          <w:ilvl w:val="0"/>
+          <w:numId w:val="6"/>
+        </w:numPr>
+        <w:spacing w:line="276" w:lineRule="auto"/>
+        <w:jc w:val="both"/>
+        <w:rPr>
+          <w:rFonts w:asciiTheme="majorHAnsi" w:hAnsiTheme="majorHAnsi" w:cstheme="majorHAnsi"/>
+          <w:sz w:val="20"/>
+          <w:szCs w:val="20"/>
+        </w:rPr>
+      </w:pPr>
+      <w:r>
+        <w:rPr>
+          <w:rFonts w:asciiTheme="majorHAnsi" w:hAnsiTheme="majorHAnsi" w:cstheme="majorHAnsi"/>
+          <w:sz w:val="20"/>
+          <w:szCs w:val="20"/>
+        </w:rPr>
+        <w:t xml:space="preserve">Using </w:t>
+      </w:r>
+      <w:proofErr w:type="spellStart"/>
+      <w:r>
+        <w:rPr>
+          <w:rFonts w:ascii="Cascadia Mono" w:hAnsi="Cascadia Mono" w:cs="Cascadia Mono"/>
+          <w:color w:val="0000FF"/>
+          <w:kern w:val="0"/>
+          <w:sz w:val="19"/>
+          <w:szCs w:val="19"/>
+          <w:highlight w:val="white"/>
+        </w:rPr>
+        <w:t>HttpClientFactory</w:t>
+      </w:r>
+      <w:proofErr w:type="spellEnd"/>
+      <w:r>
+        <w:rPr>
+          <w:rFonts w:asciiTheme="majorHAnsi" w:hAnsiTheme="majorHAnsi" w:cstheme="majorHAnsi"/>
+          <w:sz w:val="20"/>
+          <w:szCs w:val="20"/>
+        </w:rPr>
+        <w:t xml:space="preserve"> instead of </w:t>
+      </w:r>
+      <w:proofErr w:type="spellStart"/>
+      <w:r>
+        <w:rPr>
+          <w:rFonts w:ascii="Cascadia Mono" w:hAnsi="Cascadia Mono" w:cs="Cascadia Mono"/>
+          <w:color w:val="0000FF"/>
+          <w:kern w:val="0"/>
+          <w:sz w:val="19"/>
+          <w:szCs w:val="19"/>
+          <w:highlight w:val="white"/>
+        </w:rPr>
+        <w:t>HttpClient</w:t>
+      </w:r>
+      <w:proofErr w:type="spellEnd"/>
+      <w:r>
+        <w:rPr>
+          <w:rFonts w:asciiTheme="majorHAnsi" w:hAnsiTheme="majorHAnsi" w:cstheme="majorHAnsi"/>
+          <w:sz w:val="20"/>
+          <w:szCs w:val="20"/>
+        </w:rPr>
+        <w:t xml:space="preserve"> for taking the advantage of </w:t>
+      </w:r>
+      <w:proofErr w:type="spellStart"/>
+      <w:r>
+        <w:rPr>
+          <w:rFonts w:asciiTheme="majorHAnsi" w:hAnsiTheme="majorHAnsi" w:cstheme="majorHAnsi"/>
+          <w:sz w:val="20"/>
+          <w:szCs w:val="20"/>
+        </w:rPr>
+        <w:t>httpClientPool</w:t>
+      </w:r>
+      <w:proofErr w:type="spellEnd"/>
+      <w:r>
+        <w:rPr>
+          <w:rFonts w:asciiTheme="majorHAnsi" w:hAnsiTheme="majorHAnsi" w:cstheme="majorHAnsi"/>
+          <w:sz w:val="20"/>
+          <w:szCs w:val="20"/>
+        </w:rPr>
+        <w:t xml:space="preserve"> and having better management on http request </w:t>
+      </w:r>
+    </w:p>
+    <w:p>
+      <w:pPr>
         <w:spacing w:line="276" w:lineRule="auto"/>
         <w:jc w:val="both"/>
         <w:rPr>
@@ -6078,16 +7735,16 @@
     </w:lvl>
   </w:abstractNum>
   <w:abstractNum w:abstractNumId="1" w15:restartNumberingAfterBreak="0">
-    <w:nsid w:val="1B8906C4"/>
+    <w:nsid w:val="0D8604A3"/>
     <w:multiLevelType w:val="hybridMultilevel"/>
-    <w:tmpl w:val="BEAC528A"/>
-    <w:lvl w:ilvl="0" w:tplc="D0C6CB16">
+    <w:tmpl w:val="723CF9AE"/>
+    <w:lvl w:ilvl="0" w:tplc="3EB066C0">
       <w:start w:val="1"/>
       <w:numFmt w:val="decimal"/>
-      <w:lvlText w:val="%1-"/>
+      <w:lvlText w:val="%1."/>
       <w:lvlJc w:val="left"/>
       <w:pPr>
-        <w:ind w:left="720" w:hanging="360"/>
+        <w:ind w:left="1080" w:hanging="360"/>
       </w:pPr>
       <w:rPr>
         <w:rFonts w:hint="default"/>
@@ -6099,7 +7756,7 @@
       <w:lvlText w:val="%2."/>
       <w:lvlJc w:val="left"/>
       <w:pPr>
-        <w:ind w:left="1440" w:hanging="360"/>
+        <w:ind w:left="1800" w:hanging="360"/>
       </w:pPr>
     </w:lvl>
     <w:lvl w:ilvl="2" w:tplc="0809001B" w:tentative="1">
@@ -6108,7 +7765,7 @@
       <w:lvlText w:val="%3."/>
       <w:lvlJc w:val="right"/>
       <w:pPr>
-        <w:ind w:left="2160" w:hanging="180"/>
+        <w:ind w:left="2520" w:hanging="180"/>
       </w:pPr>
     </w:lvl>
     <w:lvl w:ilvl="3" w:tplc="0809000F" w:tentative="1">
@@ -6117,7 +7774,7 @@
       <w:lvlText w:val="%4."/>
       <w:lvlJc w:val="left"/>
       <w:pPr>
-        <w:ind w:left="2880" w:hanging="360"/>
+        <w:ind w:left="3240" w:hanging="360"/>
       </w:pPr>
     </w:lvl>
     <w:lvl w:ilvl="4" w:tplc="08090019" w:tentative="1">
@@ -6126,7 +7783,7 @@
       <w:lvlText w:val="%5."/>
       <w:lvlJc w:val="left"/>
       <w:pPr>
-        <w:ind w:left="3600" w:hanging="360"/>
+        <w:ind w:left="3960" w:hanging="360"/>
       </w:pPr>
     </w:lvl>
     <w:lvl w:ilvl="5" w:tplc="0809001B" w:tentative="1">
@@ -6135,7 +7792,7 @@
       <w:lvlText w:val="%6."/>
       <w:lvlJc w:val="right"/>
       <w:pPr>
-        <w:ind w:left="4320" w:hanging="180"/>
+        <w:ind w:left="4680" w:hanging="180"/>
       </w:pPr>
     </w:lvl>
     <w:lvl w:ilvl="6" w:tplc="0809000F" w:tentative="1">
@@ -6144,7 +7801,7 @@
       <w:lvlText w:val="%7."/>
       <w:lvlJc w:val="left"/>
       <w:pPr>
-        <w:ind w:left="5040" w:hanging="360"/>
+        <w:ind w:left="5400" w:hanging="360"/>
       </w:pPr>
     </w:lvl>
     <w:lvl w:ilvl="7" w:tplc="08090019" w:tentative="1">
@@ -6153,7 +7810,7 @@
       <w:lvlText w:val="%8."/>
       <w:lvlJc w:val="left"/>
       <w:pPr>
-        <w:ind w:left="5760" w:hanging="360"/>
+        <w:ind w:left="6120" w:hanging="360"/>
       </w:pPr>
     </w:lvl>
     <w:lvl w:ilvl="8" w:tplc="0809001B" w:tentative="1">
@@ -6162,18 +7819,18 @@
       <w:lvlText w:val="%9."/>
       <w:lvlJc w:val="right"/>
       <w:pPr>
-        <w:ind w:left="6480" w:hanging="180"/>
+        <w:ind w:left="6840" w:hanging="180"/>
       </w:pPr>
     </w:lvl>
   </w:abstractNum>
   <w:abstractNum w:abstractNumId="2" w15:restartNumberingAfterBreak="0">
-    <w:nsid w:val="212248EA"/>
+    <w:nsid w:val="1B8906C4"/>
     <w:multiLevelType w:val="hybridMultilevel"/>
-    <w:tmpl w:val="99BAF14A"/>
-    <w:lvl w:ilvl="0" w:tplc="0809000F">
-      <w:start w:val="3"/>
+    <w:tmpl w:val="BEAC528A"/>
+    <w:lvl w:ilvl="0" w:tplc="D0C6CB16">
+      <w:start w:val="1"/>
       <w:numFmt w:val="decimal"/>
-      <w:lvlText w:val="%1."/>
+      <w:lvlText w:val="%1-"/>
       <w:lvlJc w:val="left"/>
       <w:pPr>
         <w:ind w:left="720" w:hanging="360"/>
@@ -6256,13 +7913,13 @@
     </w:lvl>
   </w:abstractNum>
   <w:abstractNum w:abstractNumId="3" w15:restartNumberingAfterBreak="0">
-    <w:nsid w:val="42643F94"/>
+    <w:nsid w:val="212248EA"/>
     <w:multiLevelType w:val="hybridMultilevel"/>
-    <w:tmpl w:val="501485DA"/>
-    <w:lvl w:ilvl="0" w:tplc="9CD2985A">
-      <w:start w:val="1"/>
+    <w:tmpl w:val="99BAF14A"/>
+    <w:lvl w:ilvl="0" w:tplc="0809000F">
+      <w:start w:val="3"/>
       <w:numFmt w:val="decimal"/>
-      <w:lvlText w:val="%1-"/>
+      <w:lvlText w:val="%1."/>
       <w:lvlJc w:val="left"/>
       <w:pPr>
         <w:ind w:left="720" w:hanging="360"/>
@@ -6345,13 +8002,13 @@
     </w:lvl>
   </w:abstractNum>
   <w:abstractNum w:abstractNumId="4" w15:restartNumberingAfterBreak="0">
-    <w:nsid w:val="4D335975"/>
+    <w:nsid w:val="42643F94"/>
     <w:multiLevelType w:val="hybridMultilevel"/>
-    <w:tmpl w:val="F68619EE"/>
-    <w:lvl w:ilvl="0" w:tplc="0809000F">
+    <w:tmpl w:val="501485DA"/>
+    <w:lvl w:ilvl="0" w:tplc="9CD2985A">
       <w:start w:val="1"/>
       <w:numFmt w:val="decimal"/>
-      <w:lvlText w:val="%1."/>
+      <w:lvlText w:val="%1-"/>
       <w:lvlJc w:val="left"/>
       <w:pPr>
         <w:ind w:left="720" w:hanging="360"/>
@@ -6433,20 +8090,297 @@
       </w:pPr>
     </w:lvl>
   </w:abstractNum>
+  <w:abstractNum w:abstractNumId="5" w15:restartNumberingAfterBreak="0">
+    <w:nsid w:val="4D335975"/>
+    <w:multiLevelType w:val="hybridMultilevel"/>
+    <w:tmpl w:val="F68619EE"/>
+    <w:lvl w:ilvl="0" w:tplc="0809000F">
+      <w:start w:val="1"/>
+      <w:numFmt w:val="decimal"/>
+      <w:lvlText w:val="%1."/>
+      <w:lvlJc w:val="left"/>
+      <w:pPr>
+        <w:ind w:left="720" w:hanging="360"/>
+      </w:pPr>
+      <w:rPr>
+        <w:rFonts w:hint="default"/>
+      </w:rPr>
+    </w:lvl>
+    <w:lvl w:ilvl="1" w:tplc="08090019" w:tentative="1">
+      <w:start w:val="1"/>
+      <w:numFmt w:val="lowerLetter"/>
+      <w:lvlText w:val="%2."/>
+      <w:lvlJc w:val="left"/>
+      <w:pPr>
+        <w:ind w:left="1440" w:hanging="360"/>
+      </w:pPr>
+    </w:lvl>
+    <w:lvl w:ilvl="2" w:tplc="0809001B" w:tentative="1">
+      <w:start w:val="1"/>
+      <w:numFmt w:val="lowerRoman"/>
+      <w:lvlText w:val="%3."/>
+      <w:lvlJc w:val="right"/>
+      <w:pPr>
+        <w:ind w:left="2160" w:hanging="180"/>
+      </w:pPr>
+    </w:lvl>
+    <w:lvl w:ilvl="3" w:tplc="0809000F" w:tentative="1">
+      <w:start w:val="1"/>
+      <w:numFmt w:val="decimal"/>
+      <w:lvlText w:val="%4."/>
+      <w:lvlJc w:val="left"/>
+      <w:pPr>
+        <w:ind w:left="2880" w:hanging="360"/>
+      </w:pPr>
+    </w:lvl>
+    <w:lvl w:ilvl="4" w:tplc="08090019" w:tentative="1">
+      <w:start w:val="1"/>
+      <w:numFmt w:val="lowerLetter"/>
+      <w:lvlText w:val="%5."/>
+      <w:lvlJc w:val="left"/>
+      <w:pPr>
+        <w:ind w:left="3600" w:hanging="360"/>
+      </w:pPr>
+    </w:lvl>
+    <w:lvl w:ilvl="5" w:tplc="0809001B" w:tentative="1">
+      <w:start w:val="1"/>
+      <w:numFmt w:val="lowerRoman"/>
+      <w:lvlText w:val="%6."/>
+      <w:lvlJc w:val="right"/>
+      <w:pPr>
+        <w:ind w:left="4320" w:hanging="180"/>
+      </w:pPr>
+    </w:lvl>
+    <w:lvl w:ilvl="6" w:tplc="0809000F" w:tentative="1">
+      <w:start w:val="1"/>
+      <w:numFmt w:val="decimal"/>
+      <w:lvlText w:val="%7."/>
+      <w:lvlJc w:val="left"/>
+      <w:pPr>
+        <w:ind w:left="5040" w:hanging="360"/>
+      </w:pPr>
+    </w:lvl>
+    <w:lvl w:ilvl="7" w:tplc="08090019" w:tentative="1">
+      <w:start w:val="1"/>
+      <w:numFmt w:val="lowerLetter"/>
+      <w:lvlText w:val="%8."/>
+      <w:lvlJc w:val="left"/>
+      <w:pPr>
+        <w:ind w:left="5760" w:hanging="360"/>
+      </w:pPr>
+    </w:lvl>
+    <w:lvl w:ilvl="8" w:tplc="0809001B" w:tentative="1">
+      <w:start w:val="1"/>
+      <w:numFmt w:val="lowerRoman"/>
+      <w:lvlText w:val="%9."/>
+      <w:lvlJc w:val="right"/>
+      <w:pPr>
+        <w:ind w:left="6480" w:hanging="180"/>
+      </w:pPr>
+    </w:lvl>
+  </w:abstractNum>
+  <w:abstractNum w:abstractNumId="6" w15:restartNumberingAfterBreak="0">
+    <w:nsid w:val="570775D4"/>
+    <w:multiLevelType w:val="hybridMultilevel"/>
+    <w:tmpl w:val="866A3056"/>
+    <w:lvl w:ilvl="0" w:tplc="618CB754">
+      <w:start w:val="11"/>
+      <w:numFmt w:val="decimal"/>
+      <w:lvlText w:val="%1."/>
+      <w:lvlJc w:val="left"/>
+      <w:pPr>
+        <w:ind w:left="720" w:hanging="360"/>
+      </w:pPr>
+      <w:rPr>
+        <w:rFonts w:hint="default"/>
+        <w:color w:val="00B0F0"/>
+      </w:rPr>
+    </w:lvl>
+    <w:lvl w:ilvl="1" w:tplc="08090019" w:tentative="1">
+      <w:start w:val="1"/>
+      <w:numFmt w:val="lowerLetter"/>
+      <w:lvlText w:val="%2."/>
+      <w:lvlJc w:val="left"/>
+      <w:pPr>
+        <w:ind w:left="1440" w:hanging="360"/>
+      </w:pPr>
+    </w:lvl>
+    <w:lvl w:ilvl="2" w:tplc="0809001B" w:tentative="1">
+      <w:start w:val="1"/>
+      <w:numFmt w:val="lowerRoman"/>
+      <w:lvlText w:val="%3."/>
+      <w:lvlJc w:val="right"/>
+      <w:pPr>
+        <w:ind w:left="2160" w:hanging="180"/>
+      </w:pPr>
+    </w:lvl>
+    <w:lvl w:ilvl="3" w:tplc="0809000F" w:tentative="1">
+      <w:start w:val="1"/>
+      <w:numFmt w:val="decimal"/>
+      <w:lvlText w:val="%4."/>
+      <w:lvlJc w:val="left"/>
+      <w:pPr>
+        <w:ind w:left="2880" w:hanging="360"/>
+      </w:pPr>
+    </w:lvl>
+    <w:lvl w:ilvl="4" w:tplc="08090019" w:tentative="1">
+      <w:start w:val="1"/>
+      <w:numFmt w:val="lowerLetter"/>
+      <w:lvlText w:val="%5."/>
+      <w:lvlJc w:val="left"/>
+      <w:pPr>
+        <w:ind w:left="3600" w:hanging="360"/>
+      </w:pPr>
+    </w:lvl>
+    <w:lvl w:ilvl="5" w:tplc="0809001B" w:tentative="1">
+      <w:start w:val="1"/>
+      <w:numFmt w:val="lowerRoman"/>
+      <w:lvlText w:val="%6."/>
+      <w:lvlJc w:val="right"/>
+      <w:pPr>
+        <w:ind w:left="4320" w:hanging="180"/>
+      </w:pPr>
+    </w:lvl>
+    <w:lvl w:ilvl="6" w:tplc="0809000F" w:tentative="1">
+      <w:start w:val="1"/>
+      <w:numFmt w:val="decimal"/>
+      <w:lvlText w:val="%7."/>
+      <w:lvlJc w:val="left"/>
+      <w:pPr>
+        <w:ind w:left="5040" w:hanging="360"/>
+      </w:pPr>
+    </w:lvl>
+    <w:lvl w:ilvl="7" w:tplc="08090019" w:tentative="1">
+      <w:start w:val="1"/>
+      <w:numFmt w:val="lowerLetter"/>
+      <w:lvlText w:val="%8."/>
+      <w:lvlJc w:val="left"/>
+      <w:pPr>
+        <w:ind w:left="5760" w:hanging="360"/>
+      </w:pPr>
+    </w:lvl>
+    <w:lvl w:ilvl="8" w:tplc="0809001B" w:tentative="1">
+      <w:start w:val="1"/>
+      <w:numFmt w:val="lowerRoman"/>
+      <w:lvlText w:val="%9."/>
+      <w:lvlJc w:val="right"/>
+      <w:pPr>
+        <w:ind w:left="6480" w:hanging="180"/>
+      </w:pPr>
+    </w:lvl>
+  </w:abstractNum>
+  <w:abstractNum w:abstractNumId="7" w15:restartNumberingAfterBreak="0">
+    <w:nsid w:val="661B6290"/>
+    <w:multiLevelType w:val="hybridMultilevel"/>
+    <w:tmpl w:val="9B5EEE68"/>
+    <w:lvl w:ilvl="0" w:tplc="730CF116">
+      <w:start w:val="13"/>
+      <w:numFmt w:val="decimal"/>
+      <w:lvlText w:val="%1-"/>
+      <w:lvlJc w:val="left"/>
+      <w:pPr>
+        <w:ind w:left="1080" w:hanging="360"/>
+      </w:pPr>
+      <w:rPr>
+        <w:rFonts w:hint="default"/>
+      </w:rPr>
+    </w:lvl>
+    <w:lvl w:ilvl="1" w:tplc="08090019" w:tentative="1">
+      <w:start w:val="1"/>
+      <w:numFmt w:val="lowerLetter"/>
+      <w:lvlText w:val="%2."/>
+      <w:lvlJc w:val="left"/>
+      <w:pPr>
+        <w:ind w:left="1800" w:hanging="360"/>
+      </w:pPr>
+    </w:lvl>
+    <w:lvl w:ilvl="2" w:tplc="0809001B" w:tentative="1">
+      <w:start w:val="1"/>
+      <w:numFmt w:val="lowerRoman"/>
+      <w:lvlText w:val="%3."/>
+      <w:lvlJc w:val="right"/>
+      <w:pPr>
+        <w:ind w:left="2520" w:hanging="180"/>
+      </w:pPr>
+    </w:lvl>
+    <w:lvl w:ilvl="3" w:tplc="0809000F" w:tentative="1">
+      <w:start w:val="1"/>
+      <w:numFmt w:val="decimal"/>
+      <w:lvlText w:val="%4."/>
+      <w:lvlJc w:val="left"/>
+      <w:pPr>
+        <w:ind w:left="3240" w:hanging="360"/>
+      </w:pPr>
+    </w:lvl>
+    <w:lvl w:ilvl="4" w:tplc="08090019" w:tentative="1">
+      <w:start w:val="1"/>
+      <w:numFmt w:val="lowerLetter"/>
+      <w:lvlText w:val="%5."/>
+      <w:lvlJc w:val="left"/>
+      <w:pPr>
+        <w:ind w:left="3960" w:hanging="360"/>
+      </w:pPr>
+    </w:lvl>
+    <w:lvl w:ilvl="5" w:tplc="0809001B" w:tentative="1">
+      <w:start w:val="1"/>
+      <w:numFmt w:val="lowerRoman"/>
+      <w:lvlText w:val="%6."/>
+      <w:lvlJc w:val="right"/>
+      <w:pPr>
+        <w:ind w:left="4680" w:hanging="180"/>
+      </w:pPr>
+    </w:lvl>
+    <w:lvl w:ilvl="6" w:tplc="0809000F" w:tentative="1">
+      <w:start w:val="1"/>
+      <w:numFmt w:val="decimal"/>
+      <w:lvlText w:val="%7."/>
+      <w:lvlJc w:val="left"/>
+      <w:pPr>
+        <w:ind w:left="5400" w:hanging="360"/>
+      </w:pPr>
+    </w:lvl>
+    <w:lvl w:ilvl="7" w:tplc="08090019" w:tentative="1">
+      <w:start w:val="1"/>
+      <w:numFmt w:val="lowerLetter"/>
+      <w:lvlText w:val="%8."/>
+      <w:lvlJc w:val="left"/>
+      <w:pPr>
+        <w:ind w:left="6120" w:hanging="360"/>
+      </w:pPr>
+    </w:lvl>
+    <w:lvl w:ilvl="8" w:tplc="0809001B" w:tentative="1">
+      <w:start w:val="1"/>
+      <w:numFmt w:val="lowerRoman"/>
+      <w:lvlText w:val="%9."/>
+      <w:lvlJc w:val="right"/>
+      <w:pPr>
+        <w:ind w:left="6840" w:hanging="180"/>
+      </w:pPr>
+    </w:lvl>
+  </w:abstractNum>
   <w:num w:numId="1" w16cid:durableId="517306236">
     <w:abstractNumId w:val="0"/>
   </w:num>
   <w:num w:numId="2" w16cid:durableId="310982257">
+    <w:abstractNumId w:val="4"/>
+  </w:num>
+  <w:num w:numId="3" w16cid:durableId="1165121337">
+    <w:abstractNumId w:val="2"/>
+  </w:num>
+  <w:num w:numId="4" w16cid:durableId="419330926">
+    <w:abstractNumId w:val="5"/>
+  </w:num>
+  <w:num w:numId="5" w16cid:durableId="171578711">
     <w:abstractNumId w:val="3"/>
   </w:num>
-  <w:num w:numId="3" w16cid:durableId="1165121337">
+  <w:num w:numId="6" w16cid:durableId="140461594">
     <w:abstractNumId w:val="1"/>
   </w:num>
-  <w:num w:numId="4" w16cid:durableId="419330926">
-    <w:abstractNumId w:val="4"/>
+  <w:num w:numId="7" w16cid:durableId="1736080616">
+    <w:abstractNumId w:val="6"/>
   </w:num>
-  <w:num w:numId="5" w16cid:durableId="171578711">
-    <w:abstractNumId w:val="2"/>
+  <w:num w:numId="8" w16cid:durableId="1260218963">
+    <w:abstractNumId w:val="7"/>
   </w:num>
 </w:numbering>
 </file>

</xml_diff>

<commit_message>
feat(code review): pdf report
</commit_message>
<xml_diff>
--- a/1-Reports/1-task-one.docx
+++ b/1-Reports/1-task-one.docx
@@ -209,14 +209,6 @@
                 <w:bCs w:val="0"/>
               </w:rPr>
             </w:pPr>
-            <w:r>
-              <w:rPr>
-                <w:rFonts w:asciiTheme="majorHAnsi" w:hAnsiTheme="majorHAnsi" w:cstheme="majorHAnsi"/>
-                <w:b w:val="0"/>
-                <w:bCs w:val="0"/>
-              </w:rPr>
-              <w:t>1</w:t>
-            </w:r>
           </w:p>
         </w:tc>
         <w:tc>
@@ -288,14 +280,6 @@
                 <w:bCs w:val="0"/>
               </w:rPr>
             </w:pPr>
-            <w:r>
-              <w:rPr>
-                <w:rFonts w:asciiTheme="majorHAnsi" w:hAnsiTheme="majorHAnsi" w:cstheme="majorHAnsi"/>
-                <w:b w:val="0"/>
-                <w:bCs w:val="0"/>
-              </w:rPr>
-              <w:t>2</w:t>
-            </w:r>
           </w:p>
         </w:tc>
         <w:tc>
@@ -642,14 +626,6 @@
                 <w:bCs w:val="0"/>
               </w:rPr>
             </w:pPr>
-            <w:r>
-              <w:rPr>
-                <w:rFonts w:asciiTheme="majorHAnsi" w:hAnsiTheme="majorHAnsi" w:cstheme="majorHAnsi"/>
-                <w:b w:val="0"/>
-                <w:bCs w:val="0"/>
-              </w:rPr>
-              <w:t>1</w:t>
-            </w:r>
           </w:p>
         </w:tc>
         <w:tc>
@@ -3149,7 +3125,25 @@
           <w:lang w:bidi="fa-IR"/>
         </w:rPr>
         <w:lastRenderedPageBreak/>
-        <w:t xml:space="preserve">Regarding to avoid </w:t>
+        <w:t xml:space="preserve">Regarding </w:t>
+      </w:r>
+      <w:r>
+        <w:rPr>
+          <w:rFonts w:asciiTheme="majorHAnsi" w:hAnsiTheme="majorHAnsi" w:cstheme="majorHAnsi"/>
+          <w:sz w:val="20"/>
+          <w:szCs w:val="20"/>
+          <w:lang w:bidi="fa-IR"/>
+        </w:rPr>
+        <w:t>avoiding</w:t>
+      </w:r>
+      <w:r>
+        <w:rPr>
+          <w:rFonts w:asciiTheme="majorHAnsi" w:hAnsiTheme="majorHAnsi" w:cstheme="majorHAnsi"/>
+          <w:sz w:val="20"/>
+          <w:szCs w:val="20"/>
+          <w:lang w:bidi="fa-IR"/>
+        </w:rPr>
+        <w:t xml:space="preserve"> </w:t>
       </w:r>
       <w:bookmarkStart w:id="1" w:name="_Hlk175929634"/>
       <w:r>
@@ -3191,7 +3185,25 @@
           <w:szCs w:val="20"/>
           <w:lang w:bidi="fa-IR"/>
         </w:rPr>
-        <w:t xml:space="preserve">Constructor dependency injection for all of your class instead of Resolving Dependency by IOC container in </w:t>
+        <w:t xml:space="preserve">Constructor dependency injection for all of your </w:t>
+      </w:r>
+      <w:r>
+        <w:rPr>
+          <w:rFonts w:asciiTheme="majorHAnsi" w:hAnsiTheme="majorHAnsi" w:cstheme="majorHAnsi"/>
+          <w:sz w:val="20"/>
+          <w:szCs w:val="20"/>
+          <w:lang w:bidi="fa-IR"/>
+        </w:rPr>
+        <w:t>classes</w:t>
+      </w:r>
+      <w:r>
+        <w:rPr>
+          <w:rFonts w:asciiTheme="majorHAnsi" w:hAnsiTheme="majorHAnsi" w:cstheme="majorHAnsi"/>
+          <w:sz w:val="20"/>
+          <w:szCs w:val="20"/>
+          <w:lang w:bidi="fa-IR"/>
+        </w:rPr>
+        <w:t xml:space="preserve"> instead of Resolving Dependency by IOC container in </w:t>
       </w:r>
       <w:r>
         <w:rPr>
@@ -3349,7 +3361,25 @@
           <w:sz w:val="20"/>
           <w:szCs w:val="20"/>
         </w:rPr>
-        <w:t xml:space="preserve">object because it has already read setting from </w:t>
+        <w:t xml:space="preserve">object because it has already read </w:t>
+      </w:r>
+      <w:r>
+        <w:rPr>
+          <w:rFonts w:asciiTheme="majorHAnsi" w:hAnsiTheme="majorHAnsi" w:cstheme="majorHAnsi"/>
+          <w:kern w:val="0"/>
+          <w:sz w:val="20"/>
+          <w:szCs w:val="20"/>
+        </w:rPr>
+        <w:t xml:space="preserve">the </w:t>
+      </w:r>
+      <w:r>
+        <w:rPr>
+          <w:rFonts w:asciiTheme="majorHAnsi" w:hAnsiTheme="majorHAnsi" w:cstheme="majorHAnsi"/>
+          <w:kern w:val="0"/>
+          <w:sz w:val="20"/>
+          <w:szCs w:val="20"/>
+        </w:rPr>
+        <w:t xml:space="preserve">setting from </w:t>
       </w:r>
       <w:proofErr w:type="spellStart"/>
       <w:r>
@@ -3600,7 +3630,25 @@
           <w:sz w:val="20"/>
           <w:szCs w:val="20"/>
         </w:rPr>
-        <w:t xml:space="preserve"> suppresses and exit the app when get called, then if you have a </w:t>
+        <w:t xml:space="preserve"> suppresses and </w:t>
+      </w:r>
+      <w:r>
+        <w:rPr>
+          <w:rFonts w:asciiTheme="majorHAnsi" w:hAnsiTheme="majorHAnsi" w:cstheme="majorHAnsi"/>
+          <w:kern w:val="0"/>
+          <w:sz w:val="20"/>
+          <w:szCs w:val="20"/>
+        </w:rPr>
+        <w:t>exits</w:t>
+      </w:r>
+      <w:r>
+        <w:rPr>
+          <w:rFonts w:asciiTheme="majorHAnsi" w:hAnsiTheme="majorHAnsi" w:cstheme="majorHAnsi"/>
+          <w:kern w:val="0"/>
+          <w:sz w:val="20"/>
+          <w:szCs w:val="20"/>
+        </w:rPr>
+        <w:t xml:space="preserve"> the app when get called, then if you have a </w:t>
       </w:r>
       <w:proofErr w:type="gramStart"/>
       <w:r>
@@ -3620,7 +3668,25 @@
           <w:sz w:val="20"/>
           <w:szCs w:val="20"/>
         </w:rPr>
-        <w:t xml:space="preserve">} in upper-level or below of catch that call </w:t>
+        <w:t xml:space="preserve">} in upper-level or below of catch that </w:t>
+      </w:r>
+      <w:r>
+        <w:rPr>
+          <w:rFonts w:asciiTheme="majorHAnsi" w:hAnsiTheme="majorHAnsi" w:cstheme="majorHAnsi"/>
+          <w:kern w:val="0"/>
+          <w:sz w:val="20"/>
+          <w:szCs w:val="20"/>
+        </w:rPr>
+        <w:t>calls</w:t>
+      </w:r>
+      <w:r>
+        <w:rPr>
+          <w:rFonts w:asciiTheme="majorHAnsi" w:hAnsiTheme="majorHAnsi" w:cstheme="majorHAnsi"/>
+          <w:kern w:val="0"/>
+          <w:sz w:val="20"/>
+          <w:szCs w:val="20"/>
+        </w:rPr>
+        <w:t xml:space="preserve"> </w:t>
       </w:r>
       <w:proofErr w:type="spellStart"/>
       <w:r>
@@ -3640,7 +3706,25 @@
           <w:sz w:val="20"/>
           <w:szCs w:val="20"/>
         </w:rPr>
-        <w:t>(), this finally{} has been never called. Because in catch you exit from app.</w:t>
+        <w:t xml:space="preserve">(), this finally{} has been never called. Because in catch you exit from </w:t>
+      </w:r>
+      <w:r>
+        <w:rPr>
+          <w:rFonts w:asciiTheme="majorHAnsi" w:hAnsiTheme="majorHAnsi" w:cstheme="majorHAnsi"/>
+          <w:kern w:val="0"/>
+          <w:sz w:val="20"/>
+          <w:szCs w:val="20"/>
+        </w:rPr>
+        <w:t xml:space="preserve">the </w:t>
+      </w:r>
+      <w:r>
+        <w:rPr>
+          <w:rFonts w:asciiTheme="majorHAnsi" w:hAnsiTheme="majorHAnsi" w:cstheme="majorHAnsi"/>
+          <w:kern w:val="0"/>
+          <w:sz w:val="20"/>
+          <w:szCs w:val="20"/>
+        </w:rPr>
+        <w:t>app.</w:t>
       </w:r>
     </w:p>
     <w:p>
@@ -3853,7 +3937,27 @@
           <w:sz w:val="20"/>
           <w:szCs w:val="20"/>
         </w:rPr>
-        <w:t xml:space="preserve">) method check the business of File deletion.  Consequentially we can delete Try Catch Finally in </w:t>
+        <w:t xml:space="preserve">) method </w:t>
+      </w:r>
+      <w:r>
+        <w:rPr>
+          <w:rFonts w:asciiTheme="majorHAnsi" w:hAnsiTheme="majorHAnsi" w:cstheme="majorHAnsi"/>
+          <w:color w:val="000000"/>
+          <w:kern w:val="0"/>
+          <w:sz w:val="20"/>
+          <w:szCs w:val="20"/>
+        </w:rPr>
+        <w:t>checks</w:t>
+      </w:r>
+      <w:r>
+        <w:rPr>
+          <w:rFonts w:asciiTheme="majorHAnsi" w:hAnsiTheme="majorHAnsi" w:cstheme="majorHAnsi"/>
+          <w:color w:val="000000"/>
+          <w:kern w:val="0"/>
+          <w:sz w:val="20"/>
+          <w:szCs w:val="20"/>
+        </w:rPr>
+        <w:t xml:space="preserve"> the business of File deletion.  Consequentially we can delete Try Catch Finally in </w:t>
       </w:r>
       <w:proofErr w:type="gramStart"/>
       <w:r>
@@ -3965,7 +4069,6 @@
         </w:rPr>
         <w:t xml:space="preserve">. that is </w:t>
       </w:r>
-      <w:proofErr w:type="spellStart"/>
       <w:r>
         <w:rPr>
           <w:rFonts w:asciiTheme="majorHAnsi" w:hAnsiTheme="majorHAnsi" w:cstheme="majorHAnsi"/>
@@ -3974,9 +4077,8 @@
           <w:sz w:val="20"/>
           <w:szCs w:val="20"/>
         </w:rPr>
-        <w:t>garanteed</w:t>
-      </w:r>
-      <w:proofErr w:type="spellEnd"/>
+        <w:t>guaranteed</w:t>
+      </w:r>
       <w:r>
         <w:rPr>
           <w:rFonts w:asciiTheme="majorHAnsi" w:hAnsiTheme="majorHAnsi" w:cstheme="majorHAnsi"/>
@@ -4051,7 +4153,7 @@
       <w:r>
         <w:rPr>
           <w:rFonts w:asciiTheme="majorHAnsi" w:hAnsiTheme="majorHAnsi" w:cstheme="majorHAnsi"/>
-          <w:color w:val="00B0F0"/>
+          <w:color w:val="002060"/>
           <w:sz w:val="20"/>
           <w:szCs w:val="20"/>
         </w:rPr>
@@ -4061,7 +4163,7 @@
       <w:r>
         <w:rPr>
           <w:rFonts w:asciiTheme="majorHAnsi" w:hAnsiTheme="majorHAnsi" w:cstheme="majorHAnsi"/>
-          <w:color w:val="00B0F0"/>
+          <w:color w:val="002060"/>
           <w:sz w:val="20"/>
           <w:szCs w:val="20"/>
         </w:rPr>
@@ -4112,13 +4214,49 @@
           <w:sz w:val="20"/>
           <w:szCs w:val="20"/>
         </w:rPr>
-        <w:t xml:space="preserve">if your purpose was that keeping them alive during the app life-cycle, you have already register </w:t>
+        <w:t xml:space="preserve">if your purpose was that </w:t>
+      </w:r>
+      <w:r>
+        <w:rPr>
+          <w:rFonts w:asciiTheme="majorHAnsi" w:hAnsiTheme="majorHAnsi" w:cstheme="majorHAnsi"/>
+          <w:kern w:val="0"/>
+          <w:sz w:val="20"/>
+          <w:szCs w:val="20"/>
+        </w:rPr>
+        <w:t>keep</w:t>
+      </w:r>
+      <w:r>
+        <w:rPr>
+          <w:rFonts w:asciiTheme="majorHAnsi" w:hAnsiTheme="majorHAnsi" w:cstheme="majorHAnsi"/>
+          <w:kern w:val="0"/>
+          <w:sz w:val="20"/>
+          <w:szCs w:val="20"/>
+        </w:rPr>
+        <w:t xml:space="preserve"> them alive during the app life-cycle, you have already </w:t>
+      </w:r>
+      <w:r>
+        <w:rPr>
+          <w:rFonts w:asciiTheme="majorHAnsi" w:hAnsiTheme="majorHAnsi" w:cstheme="majorHAnsi"/>
+          <w:kern w:val="0"/>
+          <w:sz w:val="20"/>
+          <w:szCs w:val="20"/>
+        </w:rPr>
+        <w:t>registered</w:t>
+      </w:r>
+      <w:r>
+        <w:rPr>
+          <w:rFonts w:asciiTheme="majorHAnsi" w:hAnsiTheme="majorHAnsi" w:cstheme="majorHAnsi"/>
+          <w:kern w:val="0"/>
+          <w:sz w:val="20"/>
+          <w:szCs w:val="20"/>
+        </w:rPr>
+        <w:t xml:space="preserve"> </w:t>
       </w:r>
       <w:proofErr w:type="spellStart"/>
       <w:r>
         <w:rPr>
           <w:rFonts w:asciiTheme="majorHAnsi" w:hAnsiTheme="majorHAnsi" w:cstheme="majorHAnsi"/>
-          <w:color w:val="00B0F0"/>
+          <w:color w:val="002060"/>
           <w:sz w:val="20"/>
           <w:szCs w:val="20"/>
         </w:rPr>
@@ -4128,7 +4266,7 @@
       <w:r>
         <w:rPr>
           <w:rFonts w:asciiTheme="majorHAnsi" w:hAnsiTheme="majorHAnsi" w:cstheme="majorHAnsi"/>
-          <w:color w:val="00B0F0"/>
+          <w:color w:val="002060"/>
           <w:sz w:val="20"/>
           <w:szCs w:val="20"/>
         </w:rPr>
@@ -4231,7 +4369,7 @@
       <w:r>
         <w:rPr>
           <w:rFonts w:asciiTheme="majorHAnsi" w:hAnsiTheme="majorHAnsi" w:cstheme="majorHAnsi"/>
-          <w:color w:val="00B0F0"/>
+          <w:color w:val="002060"/>
           <w:sz w:val="20"/>
           <w:szCs w:val="20"/>
         </w:rPr>
@@ -4241,7 +4379,7 @@
       <w:r>
         <w:rPr>
           <w:rFonts w:asciiTheme="majorHAnsi" w:hAnsiTheme="majorHAnsi" w:cstheme="majorHAnsi"/>
-          <w:color w:val="00B0F0"/>
+          <w:color w:val="002060"/>
           <w:sz w:val="20"/>
           <w:szCs w:val="20"/>
         </w:rPr>
@@ -4253,13 +4391,21 @@
           <w:sz w:val="20"/>
           <w:szCs w:val="20"/>
         </w:rPr>
-        <w:t xml:space="preserve">need to check if  </w:t>
+        <w:t>needs</w:t>
+      </w:r>
+      <w:r>
+        <w:rPr>
+          <w:rFonts w:asciiTheme="majorHAnsi" w:hAnsiTheme="majorHAnsi" w:cstheme="majorHAnsi"/>
+          <w:sz w:val="20"/>
+          <w:szCs w:val="20"/>
+        </w:rPr>
+        <w:t xml:space="preserve"> to check if  </w:t>
       </w:r>
       <w:proofErr w:type="spellStart"/>
       <w:r>
         <w:rPr>
           <w:rFonts w:asciiTheme="majorHAnsi" w:hAnsiTheme="majorHAnsi" w:cstheme="majorHAnsi"/>
-          <w:color w:val="00B0F0"/>
+          <w:color w:val="002060"/>
           <w:sz w:val="20"/>
           <w:szCs w:val="20"/>
         </w:rPr>
@@ -4269,7 +4415,7 @@
       <w:r>
         <w:rPr>
           <w:rFonts w:asciiTheme="majorHAnsi" w:hAnsiTheme="majorHAnsi" w:cstheme="majorHAnsi"/>
-          <w:color w:val="00B0F0"/>
+          <w:color w:val="002060"/>
           <w:sz w:val="20"/>
           <w:szCs w:val="20"/>
         </w:rPr>
@@ -4323,7 +4469,7 @@
       <w:r>
         <w:rPr>
           <w:rFonts w:asciiTheme="majorHAnsi" w:hAnsiTheme="majorHAnsi" w:cstheme="majorHAnsi"/>
-          <w:color w:val="00B0F0"/>
+          <w:color w:val="1F3864" w:themeColor="accent1" w:themeShade="80"/>
           <w:kern w:val="0"/>
           <w:sz w:val="20"/>
           <w:szCs w:val="20"/>
@@ -4335,7 +4481,7 @@
       <w:r>
         <w:rPr>
           <w:rFonts w:asciiTheme="majorHAnsi" w:hAnsiTheme="majorHAnsi" w:cstheme="majorHAnsi"/>
-          <w:color w:val="00B0F0"/>
+          <w:color w:val="1F3864" w:themeColor="accent1" w:themeShade="80"/>
           <w:kern w:val="0"/>
           <w:sz w:val="20"/>
           <w:szCs w:val="20"/>
@@ -4346,7 +4492,7 @@
       <w:r>
         <w:rPr>
           <w:rFonts w:asciiTheme="majorHAnsi" w:hAnsiTheme="majorHAnsi" w:cstheme="majorHAnsi"/>
-          <w:color w:val="00B0F0"/>
+          <w:color w:val="1F3864" w:themeColor="accent1" w:themeShade="80"/>
           <w:sz w:val="20"/>
           <w:szCs w:val="20"/>
         </w:rPr>
@@ -4410,7 +4556,97 @@
           <w:sz w:val="20"/>
           <w:szCs w:val="20"/>
         </w:rPr>
-        <w:t xml:space="preserve"> is built by some format and setting. And it isn’t only here, there are a lot of places we create some URLs and address for reaching to our third-party provider. According to single responsibility I prefer having another essence and nature which can consider it as a service (</w:t>
+        <w:t xml:space="preserve"> is built by some format and setting. And it isn’t only here, there are a lot of places </w:t>
+      </w:r>
+      <w:r>
+        <w:rPr>
+          <w:rFonts w:asciiTheme="majorHAnsi" w:hAnsiTheme="majorHAnsi" w:cstheme="majorHAnsi"/>
+          <w:kern w:val="0"/>
+          <w:sz w:val="20"/>
+          <w:szCs w:val="20"/>
+        </w:rPr>
+        <w:t xml:space="preserve">where </w:t>
+      </w:r>
+      <w:r>
+        <w:rPr>
+          <w:rFonts w:asciiTheme="majorHAnsi" w:hAnsiTheme="majorHAnsi" w:cstheme="majorHAnsi"/>
+          <w:kern w:val="0"/>
+          <w:sz w:val="20"/>
+          <w:szCs w:val="20"/>
+        </w:rPr>
+        <w:t xml:space="preserve">we create some URLs and </w:t>
+      </w:r>
+      <w:r>
+        <w:rPr>
+          <w:rFonts w:asciiTheme="majorHAnsi" w:hAnsiTheme="majorHAnsi" w:cstheme="majorHAnsi"/>
+          <w:kern w:val="0"/>
+          <w:sz w:val="20"/>
+          <w:szCs w:val="20"/>
+        </w:rPr>
+        <w:t>addresses</w:t>
+      </w:r>
+      <w:r>
+        <w:rPr>
+          <w:rFonts w:asciiTheme="majorHAnsi" w:hAnsiTheme="majorHAnsi" w:cstheme="majorHAnsi"/>
+          <w:kern w:val="0"/>
+          <w:sz w:val="20"/>
+          <w:szCs w:val="20"/>
+        </w:rPr>
+        <w:t xml:space="preserve"> for reaching our third-party provider. According to single responsibility</w:t>
+      </w:r>
+      <w:r>
+        <w:rPr>
+          <w:rFonts w:asciiTheme="majorHAnsi" w:hAnsiTheme="majorHAnsi" w:cstheme="majorHAnsi"/>
+          <w:kern w:val="0"/>
+          <w:sz w:val="20"/>
+          <w:szCs w:val="20"/>
+        </w:rPr>
+        <w:t>,</w:t>
+      </w:r>
+      <w:r>
+        <w:rPr>
+          <w:rFonts w:asciiTheme="majorHAnsi" w:hAnsiTheme="majorHAnsi" w:cstheme="majorHAnsi"/>
+          <w:kern w:val="0"/>
+          <w:sz w:val="20"/>
+          <w:szCs w:val="20"/>
+        </w:rPr>
+        <w:t xml:space="preserve"> I prefer having another essence and nature </w:t>
+      </w:r>
+      <w:r>
+        <w:rPr>
+          <w:rFonts w:asciiTheme="majorHAnsi" w:hAnsiTheme="majorHAnsi" w:cstheme="majorHAnsi"/>
+          <w:kern w:val="0"/>
+          <w:sz w:val="20"/>
+          <w:szCs w:val="20"/>
+        </w:rPr>
+        <w:t>that</w:t>
+      </w:r>
+      <w:r>
+        <w:rPr>
+          <w:rFonts w:asciiTheme="majorHAnsi" w:hAnsiTheme="majorHAnsi" w:cstheme="majorHAnsi"/>
+          <w:kern w:val="0"/>
+          <w:sz w:val="20"/>
+          <w:szCs w:val="20"/>
+        </w:rPr>
+        <w:t xml:space="preserve"> can </w:t>
+      </w:r>
+      <w:r>
+        <w:rPr>
+          <w:rFonts w:asciiTheme="majorHAnsi" w:hAnsiTheme="majorHAnsi" w:cstheme="majorHAnsi"/>
+          <w:kern w:val="0"/>
+          <w:sz w:val="20"/>
+          <w:szCs w:val="20"/>
+        </w:rPr>
+        <w:t>be considered</w:t>
+      </w:r>
+      <w:r>
+        <w:rPr>
+          <w:rFonts w:asciiTheme="majorHAnsi" w:hAnsiTheme="majorHAnsi" w:cstheme="majorHAnsi"/>
+          <w:kern w:val="0"/>
+          <w:sz w:val="20"/>
+          <w:szCs w:val="20"/>
+        </w:rPr>
+        <w:t xml:space="preserve"> as a service (</w:t>
       </w:r>
       <w:r>
         <w:rPr>
@@ -4503,7 +4739,7 @@
       <w:r>
         <w:rPr>
           <w:rFonts w:asciiTheme="majorHAnsi" w:hAnsiTheme="majorHAnsi" w:cstheme="majorHAnsi"/>
-          <w:color w:val="00B0F0"/>
+          <w:color w:val="002060"/>
           <w:kern w:val="0"/>
           <w:sz w:val="20"/>
           <w:szCs w:val="20"/>
@@ -4515,7 +4751,7 @@
       <w:r>
         <w:rPr>
           <w:rFonts w:asciiTheme="majorHAnsi" w:hAnsiTheme="majorHAnsi" w:cstheme="majorHAnsi"/>
-          <w:color w:val="00B0F0"/>
+          <w:color w:val="002060"/>
           <w:kern w:val="0"/>
           <w:sz w:val="20"/>
           <w:szCs w:val="20"/>
@@ -4527,7 +4763,7 @@
       <w:r>
         <w:rPr>
           <w:rFonts w:asciiTheme="majorHAnsi" w:hAnsiTheme="majorHAnsi" w:cstheme="majorHAnsi"/>
-          <w:color w:val="00B0F0"/>
+          <w:color w:val="002060"/>
           <w:kern w:val="0"/>
           <w:sz w:val="20"/>
           <w:szCs w:val="20"/>
@@ -4538,7 +4774,7 @@
       <w:r>
         <w:rPr>
           <w:rFonts w:asciiTheme="majorHAnsi" w:hAnsiTheme="majorHAnsi" w:cstheme="majorHAnsi"/>
-          <w:color w:val="00B0F0"/>
+          <w:color w:val="002060"/>
           <w:sz w:val="20"/>
           <w:szCs w:val="20"/>
         </w:rPr>
@@ -4582,7 +4818,43 @@
           <w:sz w:val="20"/>
           <w:szCs w:val="20"/>
         </w:rPr>
-        <w:t>if the login get fail we should have a guard and handle it with appropriate exception</w:t>
+        <w:t xml:space="preserve">if the login </w:t>
+      </w:r>
+      <w:r>
+        <w:rPr>
+          <w:rFonts w:asciiTheme="majorHAnsi" w:hAnsiTheme="majorHAnsi" w:cstheme="majorHAnsi"/>
+          <w:kern w:val="0"/>
+          <w:sz w:val="20"/>
+          <w:szCs w:val="20"/>
+        </w:rPr>
+        <w:t>fails</w:t>
+      </w:r>
+      <w:r>
+        <w:rPr>
+          <w:rFonts w:asciiTheme="majorHAnsi" w:hAnsiTheme="majorHAnsi" w:cstheme="majorHAnsi"/>
+          <w:kern w:val="0"/>
+          <w:sz w:val="20"/>
+          <w:szCs w:val="20"/>
+        </w:rPr>
+        <w:t xml:space="preserve"> we should have a guard and handle it with </w:t>
+      </w:r>
+      <w:r>
+        <w:rPr>
+          <w:rFonts w:asciiTheme="majorHAnsi" w:hAnsiTheme="majorHAnsi" w:cstheme="majorHAnsi"/>
+          <w:kern w:val="0"/>
+          <w:sz w:val="20"/>
+          <w:szCs w:val="20"/>
+        </w:rPr>
+        <w:t xml:space="preserve">the </w:t>
+      </w:r>
+      <w:r>
+        <w:rPr>
+          <w:rFonts w:asciiTheme="majorHAnsi" w:hAnsiTheme="majorHAnsi" w:cstheme="majorHAnsi"/>
+          <w:kern w:val="0"/>
+          <w:sz w:val="20"/>
+          <w:szCs w:val="20"/>
+        </w:rPr>
+        <w:t>appropriate exception</w:t>
       </w:r>
     </w:p>
     <w:p>
@@ -4627,15 +4899,15 @@
           <w:sz w:val="20"/>
           <w:szCs w:val="20"/>
         </w:rPr>
-        <w:t xml:space="preserve"> that,</w:t>
-      </w:r>
-      <w:r>
-        <w:rPr>
-          <w:rFonts w:asciiTheme="majorHAnsi" w:hAnsiTheme="majorHAnsi" w:cstheme="majorHAnsi"/>
-          <w:sz w:val="20"/>
-          <w:szCs w:val="20"/>
-        </w:rPr>
-        <w:t xml:space="preserve"> why </w:t>
+        <w:t xml:space="preserve"> </w:t>
+      </w:r>
+      <w:r>
+        <w:rPr>
+          <w:rFonts w:asciiTheme="majorHAnsi" w:hAnsiTheme="majorHAnsi" w:cstheme="majorHAnsi"/>
+          <w:sz w:val="20"/>
+          <w:szCs w:val="20"/>
+        </w:rPr>
+        <w:t xml:space="preserve">why </w:t>
       </w:r>
       <w:proofErr w:type="spellStart"/>
       <w:r>
@@ -4674,7 +4946,25 @@
           <w:szCs w:val="20"/>
           <w:lang w:bidi="fa-IR"/>
         </w:rPr>
-        <w:t xml:space="preserve"> are initialized, while only </w:t>
+        <w:t xml:space="preserve"> </w:t>
+      </w:r>
+      <w:r>
+        <w:rPr>
+          <w:rFonts w:asciiTheme="majorHAnsi" w:hAnsiTheme="majorHAnsi" w:cstheme="majorHAnsi"/>
+          <w:sz w:val="20"/>
+          <w:szCs w:val="20"/>
+          <w:lang w:bidi="fa-IR"/>
+        </w:rPr>
+        <w:t>is</w:t>
+      </w:r>
+      <w:r>
+        <w:rPr>
+          <w:rFonts w:asciiTheme="majorHAnsi" w:hAnsiTheme="majorHAnsi" w:cstheme="majorHAnsi"/>
+          <w:sz w:val="20"/>
+          <w:szCs w:val="20"/>
+          <w:lang w:bidi="fa-IR"/>
+        </w:rPr>
+        <w:t xml:space="preserve"> initialized, while only </w:t>
       </w:r>
       <w:proofErr w:type="spellStart"/>
       <w:r>
@@ -4829,7 +5119,25 @@
           <w:sz w:val="20"/>
           <w:szCs w:val="20"/>
         </w:rPr>
-        <w:t xml:space="preserve">doesn’t need to be static method </w:t>
+        <w:t xml:space="preserve">doesn’t need to be </w:t>
+      </w:r>
+      <w:r>
+        <w:rPr>
+          <w:rFonts w:asciiTheme="majorHAnsi" w:hAnsiTheme="majorHAnsi" w:cstheme="majorHAnsi"/>
+          <w:kern w:val="0"/>
+          <w:sz w:val="20"/>
+          <w:szCs w:val="20"/>
+        </w:rPr>
+        <w:t xml:space="preserve">a </w:t>
+      </w:r>
+      <w:r>
+        <w:rPr>
+          <w:rFonts w:asciiTheme="majorHAnsi" w:hAnsiTheme="majorHAnsi" w:cstheme="majorHAnsi"/>
+          <w:kern w:val="0"/>
+          <w:sz w:val="20"/>
+          <w:szCs w:val="20"/>
+        </w:rPr>
+        <w:t xml:space="preserve">static method </w:t>
       </w:r>
     </w:p>
     <w:p>
@@ -4955,7 +5263,25 @@
           <w:sz w:val="20"/>
           <w:szCs w:val="20"/>
         </w:rPr>
-        <w:t xml:space="preserve">isn’t an async Method? Instead of take the Result of </w:t>
+        <w:t xml:space="preserve">isn’t an async Method? Instead of </w:t>
+      </w:r>
+      <w:r>
+        <w:rPr>
+          <w:rFonts w:asciiTheme="majorHAnsi" w:hAnsiTheme="majorHAnsi" w:cstheme="majorHAnsi"/>
+          <w:kern w:val="0"/>
+          <w:sz w:val="20"/>
+          <w:szCs w:val="20"/>
+        </w:rPr>
+        <w:t>taking</w:t>
+      </w:r>
+      <w:r>
+        <w:rPr>
+          <w:rFonts w:asciiTheme="majorHAnsi" w:hAnsiTheme="majorHAnsi" w:cstheme="majorHAnsi"/>
+          <w:kern w:val="0"/>
+          <w:sz w:val="20"/>
+          <w:szCs w:val="20"/>
+        </w:rPr>
+        <w:t xml:space="preserve"> the Result of </w:t>
       </w:r>
       <w:proofErr w:type="spellStart"/>
       <w:proofErr w:type="gramStart"/>
@@ -4977,7 +5303,25 @@
           <w:sz w:val="20"/>
           <w:szCs w:val="20"/>
         </w:rPr>
-        <w:t xml:space="preserve">() we can await it, Await is an asynchronous wait but result is a blocking wait. </w:t>
+        <w:t xml:space="preserve">() we can await it, Await is an asynchronous wait but </w:t>
+      </w:r>
+      <w:r>
+        <w:rPr>
+          <w:rFonts w:asciiTheme="majorHAnsi" w:hAnsiTheme="majorHAnsi" w:cstheme="majorHAnsi"/>
+          <w:kern w:val="0"/>
+          <w:sz w:val="20"/>
+          <w:szCs w:val="20"/>
+        </w:rPr>
+        <w:t xml:space="preserve">the </w:t>
+      </w:r>
+      <w:r>
+        <w:rPr>
+          <w:rFonts w:asciiTheme="majorHAnsi" w:hAnsiTheme="majorHAnsi" w:cstheme="majorHAnsi"/>
+          <w:kern w:val="0"/>
+          <w:sz w:val="20"/>
+          <w:szCs w:val="20"/>
+        </w:rPr>
+        <w:t xml:space="preserve">result is a blocking wait. </w:t>
       </w:r>
     </w:p>
     <w:p>
@@ -5032,23 +5376,79 @@
           <w:sz w:val="20"/>
           <w:szCs w:val="20"/>
         </w:rPr>
-        <w:t xml:space="preserve">current code shows we don’t have business requirement for parallel processing. Then </w:t>
-      </w:r>
-      <w:r>
-        <w:rPr>
-          <w:rFonts w:asciiTheme="majorHAnsi" w:hAnsiTheme="majorHAnsi" w:cstheme="majorHAnsi"/>
-          <w:kern w:val="0"/>
-          <w:sz w:val="20"/>
-          <w:szCs w:val="20"/>
-        </w:rPr>
-        <w:t xml:space="preserve">asynchronous wait maybe doesn’t have any place for discussion. But I prefer have a comprehensive approach and design through entire the app. For example instead of having </w:t>
+        <w:t xml:space="preserve">current code shows we don’t have business </w:t>
+      </w:r>
+      <w:r>
+        <w:rPr>
+          <w:rFonts w:asciiTheme="majorHAnsi" w:hAnsiTheme="majorHAnsi" w:cstheme="majorHAnsi"/>
+          <w:color w:val="000000"/>
+          <w:kern w:val="0"/>
+          <w:sz w:val="20"/>
+          <w:szCs w:val="20"/>
+        </w:rPr>
+        <w:t>requirements</w:t>
+      </w:r>
+      <w:r>
+        <w:rPr>
+          <w:rFonts w:asciiTheme="majorHAnsi" w:hAnsiTheme="majorHAnsi" w:cstheme="majorHAnsi"/>
+          <w:color w:val="000000"/>
+          <w:kern w:val="0"/>
+          <w:sz w:val="20"/>
+          <w:szCs w:val="20"/>
+        </w:rPr>
+        <w:t xml:space="preserve"> for parallel processing. Then </w:t>
+      </w:r>
+      <w:r>
+        <w:rPr>
+          <w:rFonts w:asciiTheme="majorHAnsi" w:hAnsiTheme="majorHAnsi" w:cstheme="majorHAnsi"/>
+          <w:kern w:val="0"/>
+          <w:sz w:val="20"/>
+          <w:szCs w:val="20"/>
+        </w:rPr>
+        <w:t xml:space="preserve">asynchronous wait </w:t>
+      </w:r>
+      <w:r>
+        <w:rPr>
+          <w:rFonts w:asciiTheme="majorHAnsi" w:hAnsiTheme="majorHAnsi" w:cstheme="majorHAnsi"/>
+          <w:kern w:val="0"/>
+          <w:sz w:val="20"/>
+          <w:szCs w:val="20"/>
+        </w:rPr>
+        <w:t>may not</w:t>
+      </w:r>
+      <w:r>
+        <w:rPr>
+          <w:rFonts w:asciiTheme="majorHAnsi" w:hAnsiTheme="majorHAnsi" w:cstheme="majorHAnsi"/>
+          <w:kern w:val="0"/>
+          <w:sz w:val="20"/>
+          <w:szCs w:val="20"/>
+        </w:rPr>
+        <w:t xml:space="preserve"> have any place for discussion. But I prefer</w:t>
+      </w:r>
+      <w:r>
+        <w:rPr>
+          <w:rFonts w:asciiTheme="majorHAnsi" w:hAnsiTheme="majorHAnsi" w:cstheme="majorHAnsi"/>
+          <w:kern w:val="0"/>
+          <w:sz w:val="20"/>
+          <w:szCs w:val="20"/>
+        </w:rPr>
+        <w:t xml:space="preserve"> to</w:t>
+      </w:r>
+      <w:r>
+        <w:rPr>
+          <w:rFonts w:asciiTheme="majorHAnsi" w:hAnsiTheme="majorHAnsi" w:cstheme="majorHAnsi"/>
+          <w:kern w:val="0"/>
+          <w:sz w:val="20"/>
+          <w:szCs w:val="20"/>
+        </w:rPr>
+        <w:t xml:space="preserve"> have a comprehensive approach and design through entire the app. For example instead of having </w:t>
       </w:r>
       <w:proofErr w:type="spellStart"/>
       <w:proofErr w:type="gramStart"/>
       <w:r>
         <w:rPr>
           <w:rFonts w:asciiTheme="majorHAnsi" w:hAnsiTheme="majorHAnsi" w:cstheme="majorHAnsi"/>
-          <w:color w:val="00B0F0"/>
+          <w:color w:val="002060"/>
           <w:kern w:val="0"/>
           <w:sz w:val="20"/>
           <w:szCs w:val="20"/>
@@ -5059,7 +5459,7 @@
       <w:r>
         <w:rPr>
           <w:rFonts w:asciiTheme="majorHAnsi" w:hAnsiTheme="majorHAnsi" w:cstheme="majorHAnsi"/>
-          <w:color w:val="00B0F0"/>
+          <w:color w:val="002060"/>
           <w:kern w:val="0"/>
           <w:sz w:val="20"/>
           <w:szCs w:val="20"/>
@@ -5070,27 +5470,27 @@
       <w:r>
         <w:rPr>
           <w:rFonts w:asciiTheme="majorHAnsi" w:hAnsiTheme="majorHAnsi" w:cstheme="majorHAnsi"/>
-          <w:color w:val="00B0F0"/>
-          <w:kern w:val="0"/>
-          <w:sz w:val="20"/>
-          <w:szCs w:val="20"/>
-        </w:rPr>
-        <w:t>)</w:t>
-      </w:r>
-      <w:r>
-        <w:rPr>
-          <w:rFonts w:asciiTheme="majorHAnsi" w:hAnsiTheme="majorHAnsi" w:cstheme="majorHAnsi"/>
-          <w:kern w:val="0"/>
-          <w:sz w:val="20"/>
-          <w:szCs w:val="20"/>
-        </w:rPr>
-        <w:t xml:space="preserve"> method as async and </w:t>
+          <w:color w:val="002060"/>
+          <w:kern w:val="0"/>
+          <w:sz w:val="20"/>
+          <w:szCs w:val="20"/>
+        </w:rPr>
+        <w:t xml:space="preserve">) </w:t>
+      </w:r>
+      <w:r>
+        <w:rPr>
+          <w:rFonts w:asciiTheme="majorHAnsi" w:hAnsiTheme="majorHAnsi" w:cstheme="majorHAnsi"/>
+          <w:kern w:val="0"/>
+          <w:sz w:val="20"/>
+          <w:szCs w:val="20"/>
+        </w:rPr>
+        <w:t xml:space="preserve">method as async and </w:t>
       </w:r>
       <w:proofErr w:type="spellStart"/>
       <w:r>
         <w:rPr>
           <w:rFonts w:asciiTheme="majorHAnsi" w:hAnsiTheme="majorHAnsi" w:cstheme="majorHAnsi"/>
-          <w:color w:val="00B0F0"/>
+          <w:color w:val="002060"/>
           <w:kern w:val="0"/>
           <w:sz w:val="20"/>
           <w:szCs w:val="20"/>
@@ -5101,26 +5501,26 @@
       <w:r>
         <w:rPr>
           <w:rFonts w:asciiTheme="majorHAnsi" w:hAnsiTheme="majorHAnsi" w:cstheme="majorHAnsi"/>
-          <w:color w:val="00B0F0"/>
-          <w:kern w:val="0"/>
-          <w:sz w:val="20"/>
-          <w:szCs w:val="20"/>
-        </w:rPr>
-        <w:t>()</w:t>
-      </w:r>
-      <w:r>
-        <w:rPr>
-          <w:rFonts w:asciiTheme="majorHAnsi" w:hAnsiTheme="majorHAnsi" w:cstheme="majorHAnsi"/>
-          <w:kern w:val="0"/>
-          <w:sz w:val="20"/>
-          <w:szCs w:val="20"/>
-        </w:rPr>
-        <w:t xml:space="preserve"> method as sync, I prefer having both of them as Async (one signature), then finally </w:t>
-      </w:r>
-      <w:r>
-        <w:rPr>
-          <w:rFonts w:asciiTheme="majorHAnsi" w:hAnsiTheme="majorHAnsi" w:cstheme="majorHAnsi"/>
-          <w:color w:val="00B0F0"/>
+          <w:color w:val="002060"/>
+          <w:kern w:val="0"/>
+          <w:sz w:val="20"/>
+          <w:szCs w:val="20"/>
+        </w:rPr>
+        <w:t xml:space="preserve">() </w:t>
+      </w:r>
+      <w:r>
+        <w:rPr>
+          <w:rFonts w:asciiTheme="majorHAnsi" w:hAnsiTheme="majorHAnsi" w:cstheme="majorHAnsi"/>
+          <w:kern w:val="0"/>
+          <w:sz w:val="20"/>
+          <w:szCs w:val="20"/>
+        </w:rPr>
+        <w:t xml:space="preserve">method as sync, I prefer having both of them as Async (one signature), then finally </w:t>
+      </w:r>
+      <w:r>
+        <w:rPr>
+          <w:rFonts w:asciiTheme="majorHAnsi" w:hAnsiTheme="majorHAnsi" w:cstheme="majorHAnsi"/>
+          <w:color w:val="002060"/>
           <w:kern w:val="0"/>
           <w:sz w:val="20"/>
           <w:szCs w:val="20"/>
@@ -5131,7 +5531,7 @@
       <w:r>
         <w:rPr>
           <w:rFonts w:asciiTheme="majorHAnsi" w:hAnsiTheme="majorHAnsi" w:cstheme="majorHAnsi"/>
-          <w:color w:val="00B0F0"/>
+          <w:color w:val="002060"/>
           <w:kern w:val="0"/>
           <w:sz w:val="20"/>
           <w:szCs w:val="20"/>
@@ -5142,21 +5542,39 @@
       <w:r>
         <w:rPr>
           <w:rFonts w:asciiTheme="majorHAnsi" w:hAnsiTheme="majorHAnsi" w:cstheme="majorHAnsi"/>
-          <w:color w:val="00B0F0"/>
-          <w:kern w:val="0"/>
-          <w:sz w:val="20"/>
-          <w:szCs w:val="20"/>
-        </w:rPr>
-        <w:t>()</w:t>
-      </w:r>
-      <w:r>
-        <w:rPr>
-          <w:rFonts w:asciiTheme="majorHAnsi" w:hAnsiTheme="majorHAnsi" w:cstheme="majorHAnsi"/>
-          <w:kern w:val="0"/>
-          <w:sz w:val="20"/>
-          <w:szCs w:val="20"/>
-        </w:rPr>
-        <w:t xml:space="preserve"> in Main method in </w:t>
+          <w:color w:val="002060"/>
+          <w:kern w:val="0"/>
+          <w:sz w:val="20"/>
+          <w:szCs w:val="20"/>
+        </w:rPr>
+        <w:t xml:space="preserve">() </w:t>
+      </w:r>
+      <w:r>
+        <w:rPr>
+          <w:rFonts w:asciiTheme="majorHAnsi" w:hAnsiTheme="majorHAnsi" w:cstheme="majorHAnsi"/>
+          <w:kern w:val="0"/>
+          <w:sz w:val="20"/>
+          <w:szCs w:val="20"/>
+        </w:rPr>
+        <w:t xml:space="preserve">in </w:t>
+      </w:r>
+      <w:r>
+        <w:rPr>
+          <w:rFonts w:asciiTheme="majorHAnsi" w:hAnsiTheme="majorHAnsi" w:cstheme="majorHAnsi"/>
+          <w:kern w:val="0"/>
+          <w:sz w:val="20"/>
+          <w:szCs w:val="20"/>
+        </w:rPr>
+        <w:t xml:space="preserve">the </w:t>
+      </w:r>
+      <w:r>
+        <w:rPr>
+          <w:rFonts w:asciiTheme="majorHAnsi" w:hAnsiTheme="majorHAnsi" w:cstheme="majorHAnsi"/>
+          <w:kern w:val="0"/>
+          <w:sz w:val="20"/>
+          <w:szCs w:val="20"/>
+        </w:rPr>
+        <w:t xml:space="preserve">Main method in </w:t>
       </w:r>
       <w:proofErr w:type="spellStart"/>
       <w:r>
@@ -5368,7 +5786,7 @@
       <w:r>
         <w:rPr>
           <w:rFonts w:asciiTheme="majorHAnsi" w:hAnsiTheme="majorHAnsi" w:cstheme="majorHAnsi"/>
-          <w:color w:val="2B91AF"/>
+          <w:color w:val="002060"/>
           <w:kern w:val="0"/>
           <w:sz w:val="20"/>
           <w:szCs w:val="20"/>
@@ -5379,7 +5797,7 @@
       <w:r>
         <w:rPr>
           <w:rFonts w:asciiTheme="majorHAnsi" w:hAnsiTheme="majorHAnsi" w:cstheme="majorHAnsi"/>
-          <w:color w:val="000000"/>
+          <w:color w:val="002060"/>
           <w:kern w:val="0"/>
           <w:sz w:val="20"/>
           <w:szCs w:val="20"/>
@@ -5420,7 +5838,7 @@
           <w:sz w:val="20"/>
           <w:szCs w:val="20"/>
         </w:rPr>
-        <w:t xml:space="preserve">I extract two addition functionality which can separate them in another methods in </w:t>
+        <w:t xml:space="preserve">I extract two additional functionalities which can separate them into another method in </w:t>
       </w:r>
       <w:proofErr w:type="spellStart"/>
       <w:proofErr w:type="gramStart"/>
@@ -5834,7 +6252,7 @@
         <w:pStyle w:val="ListParagraph"/>
         <w:numPr>
           <w:ilvl w:val="0"/>
-          <w:numId w:val="8"/>
+          <w:numId w:val="10"/>
         </w:numPr>
         <w:spacing w:line="276" w:lineRule="auto"/>
         <w:jc w:val="both"/>
@@ -5850,12 +6268,21 @@
           <w:sz w:val="20"/>
           <w:szCs w:val="20"/>
         </w:rPr>
-        <w:t xml:space="preserve">In </w:t>
-      </w:r>
-      <w:r>
-        <w:rPr>
-          <w:rFonts w:asciiTheme="majorHAnsi" w:hAnsiTheme="majorHAnsi" w:cstheme="majorHAnsi"/>
-          <w:color w:val="2B91AF"/>
+        <w:t>In</w:t>
+      </w:r>
+      <w:r>
+        <w:rPr>
+          <w:rFonts w:asciiTheme="majorHAnsi" w:hAnsiTheme="majorHAnsi" w:cstheme="majorHAnsi"/>
+          <w:color w:val="002060"/>
+          <w:sz w:val="20"/>
+          <w:szCs w:val="20"/>
+        </w:rPr>
+        <w:t xml:space="preserve"> </w:t>
+      </w:r>
+      <w:r>
+        <w:rPr>
+          <w:rFonts w:asciiTheme="majorHAnsi" w:hAnsiTheme="majorHAnsi" w:cstheme="majorHAnsi"/>
+          <w:color w:val="002060"/>
           <w:kern w:val="0"/>
           <w:sz w:val="20"/>
           <w:szCs w:val="20"/>
@@ -5866,44 +6293,80 @@
       <w:r>
         <w:rPr>
           <w:rFonts w:asciiTheme="majorHAnsi" w:hAnsiTheme="majorHAnsi" w:cstheme="majorHAnsi"/>
-          <w:sz w:val="20"/>
-          <w:szCs w:val="20"/>
-        </w:rPr>
-        <w:t xml:space="preserve"> we have a try catch and for having the better performance I would use </w:t>
-      </w:r>
-      <w:r>
-        <w:rPr>
-          <w:rFonts w:asciiTheme="majorHAnsi" w:hAnsiTheme="majorHAnsi" w:cstheme="majorHAnsi"/>
-          <w:color w:val="00B0F0"/>
+          <w:color w:val="002060"/>
+          <w:sz w:val="20"/>
+          <w:szCs w:val="20"/>
+        </w:rPr>
+        <w:t xml:space="preserve"> </w:t>
+      </w:r>
+      <w:r>
+        <w:rPr>
+          <w:rFonts w:asciiTheme="majorHAnsi" w:hAnsiTheme="majorHAnsi" w:cstheme="majorHAnsi"/>
+          <w:sz w:val="20"/>
+          <w:szCs w:val="20"/>
+        </w:rPr>
+        <w:t xml:space="preserve">we have a try-catch and for better performance, I would use </w:t>
+      </w:r>
+      <w:r>
+        <w:rPr>
+          <w:rFonts w:asciiTheme="majorHAnsi" w:hAnsiTheme="majorHAnsi" w:cstheme="majorHAnsi"/>
+          <w:color w:val="002060"/>
           <w:sz w:val="20"/>
           <w:szCs w:val="20"/>
         </w:rPr>
         <w:t xml:space="preserve">when </w:t>
       </w:r>
-      <w:r>
-        <w:rPr>
-          <w:rFonts w:asciiTheme="majorHAnsi" w:hAnsiTheme="majorHAnsi" w:cstheme="majorHAnsi"/>
-          <w:sz w:val="20"/>
-          <w:szCs w:val="20"/>
-        </w:rPr>
-        <w:t xml:space="preserve">in front of </w:t>
-      </w:r>
-      <w:r>
-        <w:rPr>
-          <w:rFonts w:asciiTheme="majorHAnsi" w:hAnsiTheme="majorHAnsi" w:cstheme="majorHAnsi"/>
-          <w:color w:val="00B0F0"/>
-          <w:sz w:val="20"/>
-          <w:szCs w:val="20"/>
-        </w:rPr>
-        <w:t xml:space="preserve">catch </w:t>
-      </w:r>
-      <w:r>
-        <w:rPr>
-          <w:rFonts w:asciiTheme="majorHAnsi" w:hAnsiTheme="majorHAnsi" w:cstheme="majorHAnsi"/>
-          <w:sz w:val="20"/>
-          <w:szCs w:val="20"/>
-        </w:rPr>
-        <w:t xml:space="preserve">instead of check the </w:t>
+      <w:bookmarkStart w:id="5" w:name="_Hlk176179932"/>
+      <w:r>
+        <w:rPr>
+          <w:rFonts w:asciiTheme="majorHAnsi" w:hAnsiTheme="majorHAnsi" w:cstheme="majorHAnsi"/>
+          <w:color w:val="002060"/>
+          <w:sz w:val="20"/>
+          <w:szCs w:val="20"/>
+        </w:rPr>
+        <w:t xml:space="preserve">Syntax </w:t>
+      </w:r>
+      <w:bookmarkEnd w:id="5"/>
+      <w:r>
+        <w:rPr>
+          <w:rFonts w:asciiTheme="majorHAnsi" w:hAnsiTheme="majorHAnsi" w:cstheme="majorHAnsi"/>
+          <w:sz w:val="20"/>
+          <w:szCs w:val="20"/>
+        </w:rPr>
+        <w:t>in front of</w:t>
+      </w:r>
+      <w:r>
+        <w:rPr>
+          <w:rFonts w:asciiTheme="majorHAnsi" w:hAnsiTheme="majorHAnsi" w:cstheme="majorHAnsi"/>
+          <w:color w:val="002060"/>
+          <w:sz w:val="20"/>
+          <w:szCs w:val="20"/>
+        </w:rPr>
+        <w:t xml:space="preserve"> catch </w:t>
+      </w:r>
+      <w:r>
+        <w:rPr>
+          <w:rFonts w:asciiTheme="majorHAnsi" w:hAnsiTheme="majorHAnsi" w:cstheme="majorHAnsi"/>
+          <w:sz w:val="20"/>
+          <w:szCs w:val="20"/>
+        </w:rPr>
+        <w:t xml:space="preserve">instead of </w:t>
+      </w:r>
+      <w:r>
+        <w:rPr>
+          <w:rFonts w:asciiTheme="majorHAnsi" w:hAnsiTheme="majorHAnsi" w:cstheme="majorHAnsi"/>
+          <w:sz w:val="20"/>
+          <w:szCs w:val="20"/>
+        </w:rPr>
+        <w:t>checking</w:t>
+      </w:r>
+      <w:r>
+        <w:rPr>
+          <w:rFonts w:asciiTheme="majorHAnsi" w:hAnsiTheme="majorHAnsi" w:cstheme="majorHAnsi"/>
+          <w:sz w:val="20"/>
+          <w:szCs w:val="20"/>
+        </w:rPr>
+        <w:t xml:space="preserve"> the </w:t>
       </w:r>
       <w:r>
         <w:rPr>
@@ -5968,7 +6431,7 @@
         <w:pStyle w:val="ListParagraph"/>
         <w:numPr>
           <w:ilvl w:val="0"/>
-          <w:numId w:val="8"/>
+          <w:numId w:val="10"/>
         </w:numPr>
         <w:spacing w:line="276" w:lineRule="auto"/>
         <w:jc w:val="both"/>
@@ -5986,6 +6449,14 @@
         </w:rPr>
         <w:t xml:space="preserve">It doesn’t need to keep </w:t>
       </w:r>
+      <w:r>
+        <w:rPr>
+          <w:rFonts w:asciiTheme="majorHAnsi" w:hAnsiTheme="majorHAnsi" w:cstheme="majorHAnsi"/>
+          <w:sz w:val="20"/>
+          <w:szCs w:val="20"/>
+        </w:rPr>
+        <w:t xml:space="preserve">the </w:t>
+      </w:r>
       <w:proofErr w:type="spellStart"/>
       <w:r>
         <w:rPr>
@@ -6080,7 +6551,7 @@
       <w:r>
         <w:rPr>
           <w:rFonts w:asciiTheme="majorHAnsi" w:hAnsiTheme="majorHAnsi" w:cstheme="majorHAnsi"/>
-          <w:color w:val="00B0F0"/>
+          <w:color w:val="002060"/>
           <w:sz w:val="20"/>
           <w:szCs w:val="20"/>
         </w:rPr>
@@ -6090,7 +6561,7 @@
       <w:r>
         <w:rPr>
           <w:rFonts w:asciiTheme="majorHAnsi" w:hAnsiTheme="majorHAnsi" w:cstheme="majorHAnsi"/>
-          <w:color w:val="00B0F0"/>
+          <w:color w:val="002060"/>
           <w:sz w:val="20"/>
           <w:szCs w:val="20"/>
         </w:rPr>
@@ -6108,7 +6579,7 @@
       <w:r>
         <w:rPr>
           <w:rFonts w:asciiTheme="majorHAnsi" w:hAnsiTheme="majorHAnsi" w:cstheme="majorHAnsi"/>
-          <w:color w:val="00B0F0"/>
+          <w:color w:val="002060"/>
           <w:sz w:val="20"/>
           <w:szCs w:val="20"/>
         </w:rPr>
@@ -6177,7 +6648,7 @@
         <w:pStyle w:val="ListParagraph"/>
         <w:numPr>
           <w:ilvl w:val="0"/>
-          <w:numId w:val="8"/>
+          <w:numId w:val="10"/>
         </w:numPr>
         <w:spacing w:line="276" w:lineRule="auto"/>
         <w:jc w:val="both"/>
@@ -6193,7 +6664,23 @@
           <w:sz w:val="20"/>
           <w:szCs w:val="20"/>
         </w:rPr>
-        <w:t xml:space="preserve">Up to now we reviewed the code as it is, for avoiding off topic discussion I assumed this code is </w:t>
+        <w:t xml:space="preserve">Up to now we reviewed the code as it is, for avoiding </w:t>
+      </w:r>
+      <w:r>
+        <w:rPr>
+          <w:rFonts w:asciiTheme="majorHAnsi" w:hAnsiTheme="majorHAnsi" w:cstheme="majorHAnsi"/>
+          <w:sz w:val="20"/>
+          <w:szCs w:val="20"/>
+        </w:rPr>
+        <w:t>off-topic</w:t>
+      </w:r>
+      <w:r>
+        <w:rPr>
+          <w:rFonts w:asciiTheme="majorHAnsi" w:hAnsiTheme="majorHAnsi" w:cstheme="majorHAnsi"/>
+          <w:sz w:val="20"/>
+          <w:szCs w:val="20"/>
+        </w:rPr>
+        <w:t xml:space="preserve"> discussion I assumed this code is </w:t>
       </w:r>
       <w:r>
         <w:rPr>
@@ -6209,7 +6696,39 @@
           <w:sz w:val="20"/>
           <w:szCs w:val="20"/>
         </w:rPr>
-        <w:t xml:space="preserve"> on our requirement and just reviewed the code. Maybe our servers are only able to execute .net framework not .net 6,7,8.</w:t>
+        <w:t xml:space="preserve"> on our requirement and just reviewed the code. Maybe our servers are only able to execute </w:t>
+      </w:r>
+      <w:r>
+        <w:rPr>
+          <w:rFonts w:asciiTheme="majorHAnsi" w:hAnsiTheme="majorHAnsi" w:cstheme="majorHAnsi"/>
+          <w:sz w:val="20"/>
+          <w:szCs w:val="20"/>
+        </w:rPr>
+        <w:t xml:space="preserve">the </w:t>
+      </w:r>
+      <w:r>
+        <w:rPr>
+          <w:rFonts w:asciiTheme="majorHAnsi" w:hAnsiTheme="majorHAnsi" w:cstheme="majorHAnsi"/>
+          <w:sz w:val="20"/>
+          <w:szCs w:val="20"/>
+        </w:rPr>
+        <w:t>.net framework</w:t>
+      </w:r>
+      <w:r>
+        <w:rPr>
+          <w:rFonts w:asciiTheme="majorHAnsi" w:hAnsiTheme="majorHAnsi" w:cstheme="majorHAnsi"/>
+          <w:sz w:val="20"/>
+          <w:szCs w:val="20"/>
+        </w:rPr>
+        <w:t>,</w:t>
+      </w:r>
+      <w:r>
+        <w:rPr>
+          <w:rFonts w:asciiTheme="majorHAnsi" w:hAnsiTheme="majorHAnsi" w:cstheme="majorHAnsi"/>
+          <w:sz w:val="20"/>
+          <w:szCs w:val="20"/>
+        </w:rPr>
+        <w:t xml:space="preserve"> not .net 6,7,8.</w:t>
       </w:r>
       <w:r>
         <w:rPr>
@@ -6226,15 +6745,44 @@
           <w:sz w:val="20"/>
           <w:szCs w:val="20"/>
         </w:rPr>
-        <w:t xml:space="preserve">But from now on as additional discussion I want to take the step forward and discuss beyond the present topic. </w:t>
-      </w:r>
+        <w:t>But from now on as additional discussion</w:t>
+      </w:r>
+      <w:r>
+        <w:rPr>
+          <w:rFonts w:asciiTheme="majorHAnsi" w:hAnsiTheme="majorHAnsi" w:cstheme="majorHAnsi"/>
+          <w:sz w:val="20"/>
+          <w:szCs w:val="20"/>
+        </w:rPr>
+        <w:t>,</w:t>
+      </w:r>
+      <w:r>
+        <w:rPr>
+          <w:rFonts w:asciiTheme="majorHAnsi" w:hAnsiTheme="majorHAnsi" w:cstheme="majorHAnsi"/>
+          <w:sz w:val="20"/>
+          <w:szCs w:val="20"/>
+        </w:rPr>
+        <w:t xml:space="preserve"> I want to take the step forward and discuss beyond the present topic. </w:t>
+      </w:r>
+    </w:p>
+    <w:p>
+      <w:pPr>
+        <w:pStyle w:val="ListParagraph"/>
+        <w:spacing w:line="276" w:lineRule="auto"/>
+        <w:ind w:left="1080"/>
+        <w:jc w:val="both"/>
+        <w:rPr>
+          <w:rFonts w:asciiTheme="majorHAnsi" w:hAnsiTheme="majorHAnsi" w:cstheme="majorHAnsi"/>
+          <w:sz w:val="20"/>
+          <w:szCs w:val="20"/>
+        </w:rPr>
+      </w:pPr>
     </w:p>
     <w:p>
       <w:pPr>
         <w:pStyle w:val="ListParagraph"/>
         <w:numPr>
           <w:ilvl w:val="0"/>
-          <w:numId w:val="6"/>
+          <w:numId w:val="9"/>
         </w:numPr>
         <w:spacing w:line="276" w:lineRule="auto"/>
         <w:jc w:val="both"/>
@@ -6250,7 +6798,47 @@
           <w:sz w:val="20"/>
           <w:szCs w:val="20"/>
         </w:rPr>
-        <w:t>code should have a test coverage. We consider test as first client which test</w:t>
+        <w:t xml:space="preserve">The </w:t>
+      </w:r>
+      <w:r>
+        <w:rPr>
+          <w:rFonts w:asciiTheme="majorHAnsi" w:hAnsiTheme="majorHAnsi" w:cstheme="majorHAnsi"/>
+          <w:sz w:val="20"/>
+          <w:szCs w:val="20"/>
+        </w:rPr>
+        <w:t xml:space="preserve">code should have a test coverage. We consider </w:t>
+      </w:r>
+      <w:r>
+        <w:rPr>
+          <w:rFonts w:asciiTheme="majorHAnsi" w:hAnsiTheme="majorHAnsi" w:cstheme="majorHAnsi"/>
+          <w:sz w:val="20"/>
+          <w:szCs w:val="20"/>
+        </w:rPr>
+        <w:t xml:space="preserve">the </w:t>
+      </w:r>
+      <w:r>
+        <w:rPr>
+          <w:rFonts w:asciiTheme="majorHAnsi" w:hAnsiTheme="majorHAnsi" w:cstheme="majorHAnsi"/>
+          <w:sz w:val="20"/>
+          <w:szCs w:val="20"/>
+        </w:rPr>
+        <w:t xml:space="preserve">test as </w:t>
+      </w:r>
+      <w:r>
+        <w:rPr>
+          <w:rFonts w:asciiTheme="majorHAnsi" w:hAnsiTheme="majorHAnsi" w:cstheme="majorHAnsi"/>
+          <w:sz w:val="20"/>
+          <w:szCs w:val="20"/>
+        </w:rPr>
+        <w:t xml:space="preserve">the </w:t>
+      </w:r>
+      <w:r>
+        <w:rPr>
+          <w:rFonts w:asciiTheme="majorHAnsi" w:hAnsiTheme="majorHAnsi" w:cstheme="majorHAnsi"/>
+          <w:sz w:val="20"/>
+          <w:szCs w:val="20"/>
+        </w:rPr>
+        <w:t>first client which test</w:t>
       </w:r>
       <w:r>
         <w:rPr>
@@ -6282,7 +6870,23 @@
           <w:sz w:val="20"/>
           <w:szCs w:val="20"/>
         </w:rPr>
-        <w:t xml:space="preserve"> as online document. </w:t>
+        <w:t xml:space="preserve"> as online </w:t>
+      </w:r>
+      <w:r>
+        <w:rPr>
+          <w:rFonts w:asciiTheme="majorHAnsi" w:hAnsiTheme="majorHAnsi" w:cstheme="majorHAnsi"/>
+          <w:sz w:val="20"/>
+          <w:szCs w:val="20"/>
+        </w:rPr>
+        <w:t>documents</w:t>
+      </w:r>
+      <w:r>
+        <w:rPr>
+          <w:rFonts w:asciiTheme="majorHAnsi" w:hAnsiTheme="majorHAnsi" w:cstheme="majorHAnsi"/>
+          <w:sz w:val="20"/>
+          <w:szCs w:val="20"/>
+        </w:rPr>
+        <w:t xml:space="preserve">. </w:t>
       </w:r>
     </w:p>
     <w:p>
@@ -6290,7 +6894,7 @@
         <w:pStyle w:val="ListParagraph"/>
         <w:numPr>
           <w:ilvl w:val="0"/>
-          <w:numId w:val="6"/>
+          <w:numId w:val="9"/>
         </w:numPr>
         <w:spacing w:line="276" w:lineRule="auto"/>
         <w:jc w:val="both"/>
@@ -6306,7 +6910,71 @@
           <w:sz w:val="20"/>
           <w:szCs w:val="20"/>
         </w:rPr>
-        <w:t xml:space="preserve">If commented explanation above each method or class is part of our team convention, I don’t have a problem with it, but if not, I prefer don’t having them, instead I use self-explanatory naming for each element also using unit test coverage. Then my code review start point is reviewing test scenario to understand the functionality. </w:t>
+        <w:t xml:space="preserve">If </w:t>
+      </w:r>
+      <w:r>
+        <w:rPr>
+          <w:rFonts w:asciiTheme="majorHAnsi" w:hAnsiTheme="majorHAnsi" w:cstheme="majorHAnsi"/>
+          <w:sz w:val="20"/>
+          <w:szCs w:val="20"/>
+        </w:rPr>
+        <w:t xml:space="preserve">the </w:t>
+      </w:r>
+      <w:r>
+        <w:rPr>
+          <w:rFonts w:asciiTheme="majorHAnsi" w:hAnsiTheme="majorHAnsi" w:cstheme="majorHAnsi"/>
+          <w:sz w:val="20"/>
+          <w:szCs w:val="20"/>
+        </w:rPr>
+        <w:t xml:space="preserve">commented explanation above each method or class is part of our team convention, I don’t have a problem with it, but if not, I prefer </w:t>
+      </w:r>
+      <w:r>
+        <w:rPr>
+          <w:rFonts w:asciiTheme="majorHAnsi" w:hAnsiTheme="majorHAnsi" w:cstheme="majorHAnsi"/>
+          <w:sz w:val="20"/>
+          <w:szCs w:val="20"/>
+        </w:rPr>
+        <w:t>not to have</w:t>
+      </w:r>
+      <w:r>
+        <w:rPr>
+          <w:rFonts w:asciiTheme="majorHAnsi" w:hAnsiTheme="majorHAnsi" w:cstheme="majorHAnsi"/>
+          <w:sz w:val="20"/>
+          <w:szCs w:val="20"/>
+        </w:rPr>
+        <w:t xml:space="preserve"> them, instead</w:t>
+      </w:r>
+      <w:r>
+        <w:rPr>
+          <w:rFonts w:asciiTheme="majorHAnsi" w:hAnsiTheme="majorHAnsi" w:cstheme="majorHAnsi"/>
+          <w:sz w:val="20"/>
+          <w:szCs w:val="20"/>
+        </w:rPr>
+        <w:t>,</w:t>
+      </w:r>
+      <w:r>
+        <w:rPr>
+          <w:rFonts w:asciiTheme="majorHAnsi" w:hAnsiTheme="majorHAnsi" w:cstheme="majorHAnsi"/>
+          <w:sz w:val="20"/>
+          <w:szCs w:val="20"/>
+        </w:rPr>
+        <w:t xml:space="preserve"> I use self-explanatory naming for each element also using unit test coverage. Then my code review start point is reviewing </w:t>
+      </w:r>
+      <w:r>
+        <w:rPr>
+          <w:rFonts w:asciiTheme="majorHAnsi" w:hAnsiTheme="majorHAnsi" w:cstheme="majorHAnsi"/>
+          <w:sz w:val="20"/>
+          <w:szCs w:val="20"/>
+        </w:rPr>
+        <w:t xml:space="preserve">the </w:t>
+      </w:r>
+      <w:r>
+        <w:rPr>
+          <w:rFonts w:asciiTheme="majorHAnsi" w:hAnsiTheme="majorHAnsi" w:cstheme="majorHAnsi"/>
+          <w:sz w:val="20"/>
+          <w:szCs w:val="20"/>
+        </w:rPr>
+        <w:t xml:space="preserve">test scenario to understand the functionality. </w:t>
       </w:r>
     </w:p>
     <w:p>
@@ -6314,7 +6982,7 @@
         <w:pStyle w:val="ListParagraph"/>
         <w:numPr>
           <w:ilvl w:val="0"/>
-          <w:numId w:val="6"/>
+          <w:numId w:val="9"/>
         </w:numPr>
         <w:spacing w:line="276" w:lineRule="auto"/>
         <w:jc w:val="both"/>
@@ -6330,7 +6998,55 @@
           <w:sz w:val="20"/>
           <w:szCs w:val="20"/>
         </w:rPr>
-        <w:t xml:space="preserve">Now is the September of 2024, if we assume that we don’t have any issue to use .net core or .net 7,8, then I prefer having a .net 8 one, it is </w:t>
+        <w:t xml:space="preserve">Now is September of 2024, </w:t>
+      </w:r>
+      <w:r>
+        <w:rPr>
+          <w:rFonts w:asciiTheme="majorHAnsi" w:hAnsiTheme="majorHAnsi" w:cstheme="majorHAnsi"/>
+          <w:sz w:val="20"/>
+          <w:szCs w:val="20"/>
+        </w:rPr>
+        <w:t xml:space="preserve">and </w:t>
+      </w:r>
+      <w:r>
+        <w:rPr>
+          <w:rFonts w:asciiTheme="majorHAnsi" w:hAnsiTheme="majorHAnsi" w:cstheme="majorHAnsi"/>
+          <w:sz w:val="20"/>
+          <w:szCs w:val="20"/>
+        </w:rPr>
+        <w:t xml:space="preserve">if we assume that we don’t have any </w:t>
+      </w:r>
+      <w:r>
+        <w:rPr>
+          <w:rFonts w:asciiTheme="majorHAnsi" w:hAnsiTheme="majorHAnsi" w:cstheme="majorHAnsi"/>
+          <w:sz w:val="20"/>
+          <w:szCs w:val="20"/>
+        </w:rPr>
+        <w:t>issues</w:t>
+      </w:r>
+      <w:r>
+        <w:rPr>
+          <w:rFonts w:asciiTheme="majorHAnsi" w:hAnsiTheme="majorHAnsi" w:cstheme="majorHAnsi"/>
+          <w:sz w:val="20"/>
+          <w:szCs w:val="20"/>
+        </w:rPr>
+        <w:t xml:space="preserve"> </w:t>
+      </w:r>
+      <w:r>
+        <w:rPr>
+          <w:rFonts w:asciiTheme="majorHAnsi" w:hAnsiTheme="majorHAnsi" w:cstheme="majorHAnsi"/>
+          <w:sz w:val="20"/>
+          <w:szCs w:val="20"/>
+        </w:rPr>
+        <w:t>with using</w:t>
+      </w:r>
+      <w:r>
+        <w:rPr>
+          <w:rFonts w:asciiTheme="majorHAnsi" w:hAnsiTheme="majorHAnsi" w:cstheme="majorHAnsi"/>
+          <w:sz w:val="20"/>
+          <w:szCs w:val="20"/>
+        </w:rPr>
+        <w:t xml:space="preserve"> .net core or .net 7,8, then I prefer having a .net 8 one, it is </w:t>
       </w:r>
       <w:r>
         <w:rPr>
@@ -6400,8 +7116,11 @@
     <w:p>
       <w:pPr>
         <w:pStyle w:val="ListParagraph"/>
+        <w:numPr>
+          <w:ilvl w:val="2"/>
+          <w:numId w:val="9"/>
+        </w:numPr>
         <w:spacing w:line="276" w:lineRule="auto"/>
-        <w:ind w:left="1080"/>
         <w:jc w:val="both"/>
         <w:rPr>
           <w:rFonts w:asciiTheme="majorHAnsi" w:hAnsiTheme="majorHAnsi" w:cstheme="majorHAnsi"/>
@@ -6451,7 +7170,7 @@
         <w:pStyle w:val="ListParagraph"/>
         <w:numPr>
           <w:ilvl w:val="0"/>
-          <w:numId w:val="6"/>
+          <w:numId w:val="9"/>
         </w:numPr>
         <w:spacing w:line="276" w:lineRule="auto"/>
         <w:jc w:val="both"/>
@@ -6483,7 +7202,7 @@
         <w:pStyle w:val="ListParagraph"/>
         <w:numPr>
           <w:ilvl w:val="0"/>
-          <w:numId w:val="6"/>
+          <w:numId w:val="9"/>
         </w:numPr>
         <w:spacing w:line="276" w:lineRule="auto"/>
         <w:jc w:val="both"/>
@@ -6505,17 +7224,66 @@
       <w:r>
         <w:rPr>
           <w:rFonts w:asciiTheme="majorHAnsi" w:hAnsiTheme="majorHAnsi" w:cstheme="majorHAnsi"/>
+          <w:color w:val="002060"/>
+          <w:sz w:val="20"/>
+          <w:szCs w:val="20"/>
+        </w:rPr>
+        <w:t>IHostBuilder</w:t>
+      </w:r>
+      <w:proofErr w:type="spellEnd"/>
+      <w:r>
+        <w:rPr>
+          <w:rFonts w:asciiTheme="majorHAnsi" w:hAnsiTheme="majorHAnsi" w:cstheme="majorHAnsi"/>
+          <w:color w:val="002060"/>
+          <w:sz w:val="20"/>
+          <w:szCs w:val="20"/>
+        </w:rPr>
+        <w:t xml:space="preserve"> </w:t>
+      </w:r>
+      <w:r>
+        <w:rPr>
+          <w:rFonts w:asciiTheme="majorHAnsi" w:hAnsiTheme="majorHAnsi" w:cstheme="majorHAnsi"/>
           <w:color w:val="5B9BD5" w:themeColor="accent5"/>
           <w:sz w:val="20"/>
           <w:szCs w:val="20"/>
         </w:rPr>
-        <w:t>IHostBuilder</w:t>
+        <w:t xml:space="preserve">and </w:t>
+      </w:r>
+      <w:r>
+        <w:rPr>
+          <w:rFonts w:asciiTheme="majorHAnsi" w:hAnsiTheme="majorHAnsi" w:cstheme="majorHAnsi"/>
+          <w:sz w:val="20"/>
+          <w:szCs w:val="20"/>
+        </w:rPr>
+        <w:t>also can have a</w:t>
+      </w:r>
+      <w:r>
+        <w:rPr>
+          <w:rFonts w:asciiTheme="majorHAnsi" w:hAnsiTheme="majorHAnsi" w:cstheme="majorHAnsi"/>
+          <w:color w:val="002060"/>
+          <w:sz w:val="20"/>
+          <w:szCs w:val="20"/>
+        </w:rPr>
+        <w:t xml:space="preserve"> </w:t>
+      </w:r>
+      <w:proofErr w:type="spellStart"/>
+      <w:r>
+        <w:rPr>
+          <w:rFonts w:asciiTheme="majorHAnsi" w:hAnsiTheme="majorHAnsi" w:cstheme="majorHAnsi"/>
+          <w:color w:val="002060"/>
+          <w:kern w:val="0"/>
+          <w:sz w:val="20"/>
+          <w:szCs w:val="20"/>
+          <w:highlight w:val="white"/>
+        </w:rPr>
+        <w:t>BackgroundService</w:t>
       </w:r>
       <w:proofErr w:type="spellEnd"/>
       <w:r>
         <w:rPr>
           <w:rFonts w:asciiTheme="majorHAnsi" w:hAnsiTheme="majorHAnsi" w:cstheme="majorHAnsi"/>
-          <w:color w:val="5B9BD5" w:themeColor="accent5"/>
+          <w:color w:val="002060"/>
+          <w:kern w:val="0"/>
           <w:sz w:val="20"/>
           <w:szCs w:val="20"/>
         </w:rPr>
@@ -6524,28 +7292,15 @@
       <w:r>
         <w:rPr>
           <w:rFonts w:asciiTheme="majorHAnsi" w:hAnsiTheme="majorHAnsi" w:cstheme="majorHAnsi"/>
-          <w:sz w:val="20"/>
-          <w:szCs w:val="20"/>
-        </w:rPr>
-        <w:t xml:space="preserve">also can have a </w:t>
-      </w:r>
-      <w:proofErr w:type="spellStart"/>
-      <w:r>
-        <w:rPr>
-          <w:rFonts w:asciiTheme="majorHAnsi" w:hAnsiTheme="majorHAnsi" w:cstheme="majorHAnsi"/>
-          <w:color w:val="2B91AF"/>
-          <w:kern w:val="0"/>
-          <w:sz w:val="20"/>
-          <w:szCs w:val="20"/>
-          <w:highlight w:val="white"/>
-        </w:rPr>
-        <w:t>BackgroundService</w:t>
-      </w:r>
-      <w:proofErr w:type="spellEnd"/>
-      <w:r>
-        <w:rPr>
-          <w:rFonts w:asciiTheme="majorHAnsi" w:hAnsiTheme="majorHAnsi" w:cstheme="majorHAnsi"/>
-          <w:color w:val="2B91AF"/>
+          <w:kern w:val="0"/>
+          <w:sz w:val="20"/>
+          <w:szCs w:val="20"/>
+        </w:rPr>
+        <w:t>that</w:t>
+      </w:r>
+      <w:r>
+        <w:rPr>
+          <w:rFonts w:asciiTheme="majorHAnsi" w:hAnsiTheme="majorHAnsi" w:cstheme="majorHAnsi"/>
           <w:kern w:val="0"/>
           <w:sz w:val="20"/>
           <w:szCs w:val="20"/>
@@ -6559,7 +7314,16 @@
           <w:sz w:val="20"/>
           <w:szCs w:val="20"/>
         </w:rPr>
-        <w:t>which named it as a worker. The worker can listen to the channel</w:t>
+        <w:t>names</w:t>
+      </w:r>
+      <w:r>
+        <w:rPr>
+          <w:rFonts w:asciiTheme="majorHAnsi" w:hAnsiTheme="majorHAnsi" w:cstheme="majorHAnsi"/>
+          <w:kern w:val="0"/>
+          <w:sz w:val="20"/>
+          <w:szCs w:val="20"/>
+        </w:rPr>
+        <w:t xml:space="preserve"> it as a worker. The worker can listen to the channel</w:t>
       </w:r>
       <w:r>
         <w:rPr>
@@ -6585,7 +7349,7 @@
         <w:pStyle w:val="ListParagraph"/>
         <w:numPr>
           <w:ilvl w:val="0"/>
-          <w:numId w:val="6"/>
+          <w:numId w:val="9"/>
         </w:numPr>
         <w:spacing w:line="276" w:lineRule="auto"/>
         <w:jc w:val="both"/>
@@ -6595,7 +7359,7 @@
           <w:szCs w:val="20"/>
         </w:rPr>
       </w:pPr>
-      <w:bookmarkStart w:id="5" w:name="_Hlk176128604"/>
+      <w:bookmarkStart w:id="6" w:name="_Hlk176128604"/>
       <w:r>
         <w:rPr>
           <w:rFonts w:asciiTheme="majorHAnsi" w:hAnsiTheme="majorHAnsi" w:cstheme="majorHAnsi"/>
@@ -6621,7 +7385,43 @@
           <w:sz w:val="20"/>
           <w:szCs w:val="20"/>
         </w:rPr>
-        <w:t xml:space="preserve">async process. User from the UI send a </w:t>
+        <w:t xml:space="preserve">async process. </w:t>
+      </w:r>
+      <w:r>
+        <w:rPr>
+          <w:rFonts w:asciiTheme="majorHAnsi" w:hAnsiTheme="majorHAnsi" w:cstheme="majorHAnsi"/>
+          <w:kern w:val="0"/>
+          <w:sz w:val="20"/>
+          <w:szCs w:val="20"/>
+        </w:rPr>
+        <w:t>A user</w:t>
+      </w:r>
+      <w:r>
+        <w:rPr>
+          <w:rFonts w:asciiTheme="majorHAnsi" w:hAnsiTheme="majorHAnsi" w:cstheme="majorHAnsi"/>
+          <w:kern w:val="0"/>
+          <w:sz w:val="20"/>
+          <w:szCs w:val="20"/>
+        </w:rPr>
+        <w:t xml:space="preserve"> from the UI </w:t>
+      </w:r>
+      <w:r>
+        <w:rPr>
+          <w:rFonts w:asciiTheme="majorHAnsi" w:hAnsiTheme="majorHAnsi" w:cstheme="majorHAnsi"/>
+          <w:kern w:val="0"/>
+          <w:sz w:val="20"/>
+          <w:szCs w:val="20"/>
+        </w:rPr>
+        <w:t>sends</w:t>
+      </w:r>
+      <w:r>
+        <w:rPr>
+          <w:rFonts w:asciiTheme="majorHAnsi" w:hAnsiTheme="majorHAnsi" w:cstheme="majorHAnsi"/>
+          <w:kern w:val="0"/>
+          <w:sz w:val="20"/>
+          <w:szCs w:val="20"/>
+        </w:rPr>
+        <w:t xml:space="preserve"> a </w:t>
       </w:r>
       <w:r>
         <w:rPr>
@@ -6657,7 +7457,25 @@
           <w:sz w:val="20"/>
           <w:szCs w:val="20"/>
         </w:rPr>
-        <w:t xml:space="preserve"> then as soon as request comes</w:t>
+        <w:t xml:space="preserve"> then as soon as </w:t>
+      </w:r>
+      <w:r>
+        <w:rPr>
+          <w:rFonts w:asciiTheme="majorHAnsi" w:hAnsiTheme="majorHAnsi" w:cstheme="majorHAnsi"/>
+          <w:kern w:val="0"/>
+          <w:sz w:val="20"/>
+          <w:szCs w:val="20"/>
+        </w:rPr>
+        <w:t xml:space="preserve">the </w:t>
+      </w:r>
+      <w:r>
+        <w:rPr>
+          <w:rFonts w:asciiTheme="majorHAnsi" w:hAnsiTheme="majorHAnsi" w:cstheme="majorHAnsi"/>
+          <w:kern w:val="0"/>
+          <w:sz w:val="20"/>
+          <w:szCs w:val="20"/>
+        </w:rPr>
+        <w:t>request comes</w:t>
       </w:r>
       <w:r>
         <w:rPr>
@@ -6695,7 +7513,25 @@
           <w:sz w:val="20"/>
           <w:szCs w:val="20"/>
         </w:rPr>
-        <w:t xml:space="preserve"> to download the files form </w:t>
+        <w:t xml:space="preserve"> to download the files </w:t>
+      </w:r>
+      <w:r>
+        <w:rPr>
+          <w:rFonts w:asciiTheme="majorHAnsi" w:hAnsiTheme="majorHAnsi" w:cstheme="majorHAnsi"/>
+          <w:kern w:val="0"/>
+          <w:sz w:val="20"/>
+          <w:szCs w:val="20"/>
+        </w:rPr>
+        <w:t>from</w:t>
+      </w:r>
+      <w:r>
+        <w:rPr>
+          <w:rFonts w:asciiTheme="majorHAnsi" w:hAnsiTheme="majorHAnsi" w:cstheme="majorHAnsi"/>
+          <w:kern w:val="0"/>
+          <w:sz w:val="20"/>
+          <w:szCs w:val="20"/>
+        </w:rPr>
+        <w:t xml:space="preserve"> </w:t>
       </w:r>
       <w:proofErr w:type="spellStart"/>
       <w:r>
@@ -6742,7 +7578,25 @@
           <w:sz w:val="20"/>
           <w:szCs w:val="20"/>
         </w:rPr>
-        <w:t xml:space="preserve"> then respond to customer </w:t>
+        <w:t xml:space="preserve"> then respond to </w:t>
+      </w:r>
+      <w:r>
+        <w:rPr>
+          <w:rFonts w:asciiTheme="majorHAnsi" w:hAnsiTheme="majorHAnsi" w:cstheme="majorHAnsi"/>
+          <w:kern w:val="0"/>
+          <w:sz w:val="20"/>
+          <w:szCs w:val="20"/>
+        </w:rPr>
+        <w:t xml:space="preserve">the </w:t>
+      </w:r>
+      <w:r>
+        <w:rPr>
+          <w:rFonts w:asciiTheme="majorHAnsi" w:hAnsiTheme="majorHAnsi" w:cstheme="majorHAnsi"/>
+          <w:kern w:val="0"/>
+          <w:sz w:val="20"/>
+          <w:szCs w:val="20"/>
+        </w:rPr>
+        <w:t xml:space="preserve">customer </w:t>
       </w:r>
       <w:r>
         <w:rPr>
@@ -6827,16 +7681,88 @@
           <w:sz w:val="20"/>
           <w:szCs w:val="20"/>
         </w:rPr>
-        <w:t xml:space="preserve">as a push notification to show a progress bar to customer. Then Worker is listening to channel and take </w:t>
-      </w:r>
-      <w:r>
-        <w:rPr>
-          <w:rFonts w:asciiTheme="majorHAnsi" w:hAnsiTheme="majorHAnsi" w:cstheme="majorHAnsi"/>
-          <w:kern w:val="0"/>
-          <w:sz w:val="20"/>
-          <w:szCs w:val="20"/>
-        </w:rPr>
-        <w:t xml:space="preserve">the downloaded file </w:t>
+        <w:t xml:space="preserve">as a push notification to show a progress bar to </w:t>
+      </w:r>
+      <w:r>
+        <w:rPr>
+          <w:rFonts w:asciiTheme="majorHAnsi" w:hAnsiTheme="majorHAnsi" w:cstheme="majorHAnsi"/>
+          <w:kern w:val="0"/>
+          <w:sz w:val="20"/>
+          <w:szCs w:val="20"/>
+        </w:rPr>
+        <w:t>customers</w:t>
+      </w:r>
+      <w:r>
+        <w:rPr>
+          <w:rFonts w:asciiTheme="majorHAnsi" w:hAnsiTheme="majorHAnsi" w:cstheme="majorHAnsi"/>
+          <w:kern w:val="0"/>
+          <w:sz w:val="20"/>
+          <w:szCs w:val="20"/>
+        </w:rPr>
+        <w:t xml:space="preserve">. Then Worker is listening to </w:t>
+      </w:r>
+      <w:r>
+        <w:rPr>
+          <w:rFonts w:asciiTheme="majorHAnsi" w:hAnsiTheme="majorHAnsi" w:cstheme="majorHAnsi"/>
+          <w:kern w:val="0"/>
+          <w:sz w:val="20"/>
+          <w:szCs w:val="20"/>
+        </w:rPr>
+        <w:t xml:space="preserve">the </w:t>
+      </w:r>
+      <w:r>
+        <w:rPr>
+          <w:rFonts w:asciiTheme="majorHAnsi" w:hAnsiTheme="majorHAnsi" w:cstheme="majorHAnsi"/>
+          <w:kern w:val="0"/>
+          <w:sz w:val="20"/>
+          <w:szCs w:val="20"/>
+        </w:rPr>
+        <w:t xml:space="preserve">channel and </w:t>
+      </w:r>
+      <w:r>
+        <w:rPr>
+          <w:rFonts w:asciiTheme="majorHAnsi" w:hAnsiTheme="majorHAnsi" w:cstheme="majorHAnsi"/>
+          <w:kern w:val="0"/>
+          <w:sz w:val="20"/>
+          <w:szCs w:val="20"/>
+        </w:rPr>
+        <w:t>takes</w:t>
+      </w:r>
+      <w:r>
+        <w:rPr>
+          <w:rFonts w:asciiTheme="majorHAnsi" w:hAnsiTheme="majorHAnsi" w:cstheme="majorHAnsi"/>
+          <w:kern w:val="0"/>
+          <w:sz w:val="20"/>
+          <w:szCs w:val="20"/>
+        </w:rPr>
+        <w:t xml:space="preserve"> </w:t>
+      </w:r>
+      <w:r>
+        <w:rPr>
+          <w:rFonts w:asciiTheme="majorHAnsi" w:hAnsiTheme="majorHAnsi" w:cstheme="majorHAnsi"/>
+          <w:kern w:val="0"/>
+          <w:sz w:val="20"/>
+          <w:szCs w:val="20"/>
+        </w:rPr>
+        <w:t xml:space="preserve">the downloaded </w:t>
+      </w:r>
+      <w:r>
+        <w:rPr>
+          <w:rFonts w:asciiTheme="majorHAnsi" w:hAnsiTheme="majorHAnsi" w:cstheme="majorHAnsi"/>
+          <w:kern w:val="0"/>
+          <w:sz w:val="20"/>
+          <w:szCs w:val="20"/>
+        </w:rPr>
+        <w:t>files</w:t>
+      </w:r>
+      <w:r>
+        <w:rPr>
+          <w:rFonts w:asciiTheme="majorHAnsi" w:hAnsiTheme="majorHAnsi" w:cstheme="majorHAnsi"/>
+          <w:kern w:val="0"/>
+          <w:sz w:val="20"/>
+          <w:szCs w:val="20"/>
+        </w:rPr>
+        <w:t xml:space="preserve"> </w:t>
       </w:r>
       <w:r>
         <w:rPr>
@@ -6863,7 +7789,43 @@
           <w:sz w:val="20"/>
           <w:szCs w:val="20"/>
         </w:rPr>
-        <w:t xml:space="preserve">and try to process them and uploads them as </w:t>
+        <w:t xml:space="preserve">and </w:t>
+      </w:r>
+      <w:r>
+        <w:rPr>
+          <w:rFonts w:asciiTheme="majorHAnsi" w:hAnsiTheme="majorHAnsi" w:cstheme="majorHAnsi"/>
+          <w:kern w:val="0"/>
+          <w:sz w:val="20"/>
+          <w:szCs w:val="20"/>
+        </w:rPr>
+        <w:t>tries</w:t>
+      </w:r>
+      <w:r>
+        <w:rPr>
+          <w:rFonts w:asciiTheme="majorHAnsi" w:hAnsiTheme="majorHAnsi" w:cstheme="majorHAnsi"/>
+          <w:kern w:val="0"/>
+          <w:sz w:val="20"/>
+          <w:szCs w:val="20"/>
+        </w:rPr>
+        <w:t xml:space="preserve"> to process them and </w:t>
+      </w:r>
+      <w:r>
+        <w:rPr>
+          <w:rFonts w:asciiTheme="majorHAnsi" w:hAnsiTheme="majorHAnsi" w:cstheme="majorHAnsi"/>
+          <w:kern w:val="0"/>
+          <w:sz w:val="20"/>
+          <w:szCs w:val="20"/>
+        </w:rPr>
+        <w:t>upload</w:t>
+      </w:r>
+      <w:r>
+        <w:rPr>
+          <w:rFonts w:asciiTheme="majorHAnsi" w:hAnsiTheme="majorHAnsi" w:cstheme="majorHAnsi"/>
+          <w:kern w:val="0"/>
+          <w:sz w:val="20"/>
+          <w:szCs w:val="20"/>
+        </w:rPr>
+        <w:t xml:space="preserve"> them as </w:t>
       </w:r>
       <w:r>
         <w:rPr>
@@ -6935,32 +7897,52 @@
           <w:sz w:val="20"/>
           <w:szCs w:val="20"/>
         </w:rPr>
-        <w:t xml:space="preserve"> the customer that it gets finished. I will elaborate it in Third Task.</w:t>
-      </w:r>
-    </w:p>
+        <w:t xml:space="preserve"> the customer that it gets finished. I will elaborate </w:t>
+      </w:r>
+      <w:r>
+        <w:rPr>
+          <w:rFonts w:asciiTheme="majorHAnsi" w:hAnsiTheme="majorHAnsi" w:cstheme="majorHAnsi"/>
+          <w:kern w:val="0"/>
+          <w:sz w:val="20"/>
+          <w:szCs w:val="20"/>
+        </w:rPr>
+        <w:t xml:space="preserve">on </w:t>
+      </w:r>
+      <w:r>
+        <w:rPr>
+          <w:rFonts w:asciiTheme="majorHAnsi" w:hAnsiTheme="majorHAnsi" w:cstheme="majorHAnsi"/>
+          <w:kern w:val="0"/>
+          <w:sz w:val="20"/>
+          <w:szCs w:val="20"/>
+        </w:rPr>
+        <w:t xml:space="preserve">it in </w:t>
+      </w:r>
+      <w:r>
+        <w:rPr>
+          <w:rFonts w:asciiTheme="majorHAnsi" w:hAnsiTheme="majorHAnsi" w:cstheme="majorHAnsi"/>
+          <w:kern w:val="0"/>
+          <w:sz w:val="20"/>
+          <w:szCs w:val="20"/>
+        </w:rPr>
+        <w:t xml:space="preserve">the </w:t>
+      </w:r>
+      <w:r>
+        <w:rPr>
+          <w:rFonts w:asciiTheme="majorHAnsi" w:hAnsiTheme="majorHAnsi" w:cstheme="majorHAnsi"/>
+          <w:kern w:val="0"/>
+          <w:sz w:val="20"/>
+          <w:szCs w:val="20"/>
+        </w:rPr>
+        <w:t>Third Task.</w:t>
+      </w:r>
+    </w:p>
+    <w:bookmarkEnd w:id="6"/>
     <w:p>
       <w:pPr>
         <w:pStyle w:val="ListParagraph"/>
         <w:numPr>
           <w:ilvl w:val="0"/>
-          <w:numId w:val="6"/>
-        </w:numPr>
-        <w:spacing w:line="276" w:lineRule="auto"/>
-        <w:jc w:val="both"/>
-        <w:rPr>
-          <w:rFonts w:asciiTheme="majorHAnsi" w:hAnsiTheme="majorHAnsi" w:cstheme="majorHAnsi"/>
-          <w:sz w:val="20"/>
-          <w:szCs w:val="20"/>
-        </w:rPr>
-      </w:pPr>
-    </w:p>
-    <w:bookmarkEnd w:id="5"/>
-    <w:p>
-      <w:pPr>
-        <w:pStyle w:val="ListParagraph"/>
-        <w:numPr>
-          <w:ilvl w:val="0"/>
-          <w:numId w:val="6"/>
+          <w:numId w:val="9"/>
         </w:numPr>
         <w:spacing w:line="276" w:lineRule="auto"/>
         <w:jc w:val="both"/>
@@ -7018,7 +8000,7 @@
           <w:sz w:val="20"/>
           <w:szCs w:val="20"/>
         </w:rPr>
-        <w:t xml:space="preserve"> for taking the advantage of </w:t>
+        <w:t xml:space="preserve"> for taking advantage of </w:t>
       </w:r>
       <w:proofErr w:type="spellStart"/>
       <w:r>
@@ -7036,7 +8018,39 @@
           <w:sz w:val="20"/>
           <w:szCs w:val="20"/>
         </w:rPr>
-        <w:t xml:space="preserve"> and having better management on http request </w:t>
+        <w:t xml:space="preserve"> and having better management </w:t>
+      </w:r>
+      <w:r>
+        <w:rPr>
+          <w:rFonts w:asciiTheme="majorHAnsi" w:hAnsiTheme="majorHAnsi" w:cstheme="majorHAnsi"/>
+          <w:sz w:val="20"/>
+          <w:szCs w:val="20"/>
+        </w:rPr>
+        <w:t>of</w:t>
+      </w:r>
+      <w:r>
+        <w:rPr>
+          <w:rFonts w:asciiTheme="majorHAnsi" w:hAnsiTheme="majorHAnsi" w:cstheme="majorHAnsi"/>
+          <w:sz w:val="20"/>
+          <w:szCs w:val="20"/>
+        </w:rPr>
+        <w:t xml:space="preserve"> </w:t>
+      </w:r>
+      <w:r>
+        <w:rPr>
+          <w:rFonts w:asciiTheme="majorHAnsi" w:hAnsiTheme="majorHAnsi" w:cstheme="majorHAnsi"/>
+          <w:sz w:val="20"/>
+          <w:szCs w:val="20"/>
+        </w:rPr>
+        <w:t>HTTP</w:t>
+      </w:r>
+      <w:r>
+        <w:rPr>
+          <w:rFonts w:asciiTheme="majorHAnsi" w:hAnsiTheme="majorHAnsi" w:cstheme="majorHAnsi"/>
+          <w:sz w:val="20"/>
+          <w:szCs w:val="20"/>
+        </w:rPr>
+        <w:t xml:space="preserve"> request </w:t>
       </w:r>
     </w:p>
     <w:p>
@@ -7052,188 +8066,31 @@
     </w:p>
     <w:p>
       <w:pPr>
-        <w:spacing w:line="276" w:lineRule="auto"/>
-        <w:jc w:val="both"/>
-        <w:rPr>
-          <w:rFonts w:asciiTheme="majorHAnsi" w:hAnsiTheme="majorHAnsi" w:cstheme="majorHAnsi"/>
-          <w:sz w:val="20"/>
-          <w:szCs w:val="20"/>
-        </w:rPr>
-      </w:pPr>
-    </w:p>
-    <w:p>
-      <w:pPr>
-        <w:spacing w:line="276" w:lineRule="auto"/>
-        <w:jc w:val="both"/>
-        <w:rPr>
-          <w:rFonts w:asciiTheme="majorHAnsi" w:hAnsiTheme="majorHAnsi" w:cstheme="majorHAnsi"/>
-          <w:sz w:val="20"/>
-          <w:szCs w:val="20"/>
-        </w:rPr>
-      </w:pPr>
-    </w:p>
-    <w:p>
-      <w:pPr>
-        <w:spacing w:line="276" w:lineRule="auto"/>
-        <w:jc w:val="both"/>
-        <w:rPr>
-          <w:rFonts w:asciiTheme="majorHAnsi" w:hAnsiTheme="majorHAnsi" w:cstheme="majorHAnsi"/>
-          <w:sz w:val="20"/>
-          <w:szCs w:val="20"/>
-        </w:rPr>
-      </w:pPr>
-    </w:p>
-    <w:p>
-      <w:pPr>
-        <w:spacing w:line="276" w:lineRule="auto"/>
-        <w:jc w:val="both"/>
-        <w:rPr>
-          <w:rFonts w:asciiTheme="majorHAnsi" w:hAnsiTheme="majorHAnsi" w:cstheme="majorHAnsi"/>
-          <w:sz w:val="20"/>
-          <w:szCs w:val="20"/>
-        </w:rPr>
-      </w:pPr>
-    </w:p>
-    <w:p>
-      <w:pPr>
-        <w:spacing w:line="276" w:lineRule="auto"/>
-        <w:jc w:val="both"/>
-        <w:rPr>
-          <w:rFonts w:asciiTheme="majorHAnsi" w:hAnsiTheme="majorHAnsi" w:cstheme="majorHAnsi"/>
-          <w:sz w:val="20"/>
-          <w:szCs w:val="20"/>
-        </w:rPr>
-      </w:pPr>
-    </w:p>
-    <w:p>
-      <w:pPr>
-        <w:spacing w:line="276" w:lineRule="auto"/>
-        <w:jc w:val="both"/>
-        <w:rPr>
-          <w:rFonts w:asciiTheme="majorHAnsi" w:hAnsiTheme="majorHAnsi" w:cstheme="majorHAnsi"/>
-          <w:sz w:val="20"/>
-          <w:szCs w:val="20"/>
-        </w:rPr>
-      </w:pPr>
-    </w:p>
-    <w:p>
-      <w:pPr>
-        <w:spacing w:line="276" w:lineRule="auto"/>
-        <w:jc w:val="both"/>
-        <w:rPr>
-          <w:rFonts w:asciiTheme="majorHAnsi" w:hAnsiTheme="majorHAnsi" w:cstheme="majorHAnsi"/>
-          <w:sz w:val="20"/>
-          <w:szCs w:val="20"/>
-        </w:rPr>
-      </w:pPr>
-    </w:p>
-    <w:p>
-      <w:pPr>
-        <w:spacing w:line="276" w:lineRule="auto"/>
-        <w:jc w:val="both"/>
-        <w:rPr>
-          <w:rFonts w:asciiTheme="majorHAnsi" w:hAnsiTheme="majorHAnsi" w:cstheme="majorHAnsi"/>
-          <w:sz w:val="20"/>
-          <w:szCs w:val="20"/>
-        </w:rPr>
-      </w:pPr>
-    </w:p>
-    <w:p>
-      <w:pPr>
-        <w:spacing w:line="276" w:lineRule="auto"/>
-        <w:jc w:val="both"/>
-        <w:rPr>
-          <w:rFonts w:asciiTheme="majorHAnsi" w:hAnsiTheme="majorHAnsi" w:cstheme="majorHAnsi"/>
-          <w:sz w:val="20"/>
-          <w:szCs w:val="20"/>
-        </w:rPr>
-      </w:pPr>
-    </w:p>
-    <w:p>
-      <w:pPr>
-        <w:spacing w:line="276" w:lineRule="auto"/>
-        <w:jc w:val="both"/>
-        <w:rPr>
-          <w:rFonts w:asciiTheme="majorHAnsi" w:hAnsiTheme="majorHAnsi" w:cstheme="majorHAnsi"/>
-          <w:sz w:val="20"/>
-          <w:szCs w:val="20"/>
-        </w:rPr>
-      </w:pPr>
-    </w:p>
-    <w:p>
-      <w:pPr>
-        <w:spacing w:line="276" w:lineRule="auto"/>
-        <w:jc w:val="both"/>
-        <w:rPr>
-          <w:rFonts w:asciiTheme="majorHAnsi" w:hAnsiTheme="majorHAnsi" w:cstheme="majorHAnsi"/>
-          <w:sz w:val="20"/>
-          <w:szCs w:val="20"/>
-        </w:rPr>
-      </w:pPr>
-    </w:p>
-    <w:p>
-      <w:pPr>
-        <w:spacing w:line="276" w:lineRule="auto"/>
-        <w:jc w:val="both"/>
-        <w:rPr>
-          <w:rFonts w:asciiTheme="majorHAnsi" w:hAnsiTheme="majorHAnsi" w:cstheme="majorHAnsi"/>
-          <w:sz w:val="20"/>
-          <w:szCs w:val="20"/>
-        </w:rPr>
-      </w:pPr>
-    </w:p>
-    <w:p>
-      <w:pPr>
-        <w:spacing w:line="276" w:lineRule="auto"/>
-        <w:jc w:val="both"/>
-        <w:rPr>
-          <w:rFonts w:asciiTheme="majorHAnsi" w:hAnsiTheme="majorHAnsi" w:cstheme="majorHAnsi"/>
-          <w:sz w:val="20"/>
-          <w:szCs w:val="20"/>
-        </w:rPr>
-      </w:pPr>
-    </w:p>
-    <w:p>
-      <w:pPr>
-        <w:spacing w:line="276" w:lineRule="auto"/>
-        <w:jc w:val="both"/>
-        <w:rPr>
-          <w:rFonts w:asciiTheme="majorHAnsi" w:hAnsiTheme="majorHAnsi" w:cstheme="majorHAnsi"/>
-          <w:sz w:val="20"/>
-          <w:szCs w:val="20"/>
-        </w:rPr>
-      </w:pPr>
-    </w:p>
-    <w:p>
-      <w:pPr>
-        <w:spacing w:line="276" w:lineRule="auto"/>
-        <w:jc w:val="both"/>
-        <w:rPr>
-          <w:rFonts w:asciiTheme="majorHAnsi" w:hAnsiTheme="majorHAnsi" w:cstheme="majorHAnsi"/>
-          <w:sz w:val="20"/>
-          <w:szCs w:val="20"/>
-        </w:rPr>
-      </w:pPr>
-    </w:p>
-    <w:p>
-      <w:pPr>
-        <w:jc w:val="both"/>
-        <w:rPr>
-          <w:rFonts w:asciiTheme="majorHAnsi" w:hAnsiTheme="majorHAnsi" w:cstheme="majorHAnsi"/>
-          <w:sz w:val="20"/>
-          <w:szCs w:val="20"/>
-        </w:rPr>
-      </w:pPr>
-    </w:p>
-    <w:p>
-      <w:pPr>
-        <w:jc w:val="both"/>
-        <w:rPr>
-          <w:rFonts w:asciiTheme="majorHAnsi" w:hAnsiTheme="majorHAnsi" w:cstheme="majorHAnsi"/>
-          <w:sz w:val="20"/>
-          <w:szCs w:val="20"/>
-        </w:rPr>
-      </w:pPr>
+        <w:jc w:val="both"/>
+        <w:rPr>
+          <w:rFonts w:asciiTheme="majorHAnsi" w:hAnsiTheme="majorHAnsi" w:cstheme="majorHAnsi"/>
+          <w:sz w:val="20"/>
+          <w:szCs w:val="20"/>
+        </w:rPr>
+      </w:pPr>
+    </w:p>
+    <w:p>
+      <w:pPr>
+        <w:jc w:val="both"/>
+        <w:rPr>
+          <w:rFonts w:asciiTheme="majorHAnsi" w:hAnsiTheme="majorHAnsi" w:cstheme="majorHAnsi"/>
+          <w:sz w:val="20"/>
+          <w:szCs w:val="20"/>
+        </w:rPr>
+      </w:pPr>
+      <w:r>
+        <w:rPr>
+          <w:rFonts w:asciiTheme="majorHAnsi" w:hAnsiTheme="majorHAnsi" w:cstheme="majorHAnsi"/>
+          <w:sz w:val="20"/>
+          <w:szCs w:val="20"/>
+        </w:rPr>
+        <w:t xml:space="preserve">               </w:t>
+      </w:r>
       <w:r>
         <w:rPr>
           <w:rFonts w:asciiTheme="majorHAnsi" w:hAnsiTheme="majorHAnsi" w:cstheme="majorHAnsi"/>
@@ -7255,6 +8112,7 @@
       <w:tblPr>
         <w:tblStyle w:val="TableGrid"/>
         <w:tblW w:w="0" w:type="auto"/>
+        <w:tblInd w:w="717" w:type="dxa"/>
         <w:tblLook w:val="04A0" w:firstRow="1" w:lastRow="0" w:firstColumn="1" w:lastColumn="0" w:noHBand="0" w:noVBand="1"/>
       </w:tblPr>
       <w:tblGrid>
@@ -7372,6 +8230,15 @@
                 <w:lang w:bidi="fa-IR"/>
               </w:rPr>
             </w:pPr>
+            <w:r>
+              <w:rPr>
+                <w:rFonts w:asciiTheme="majorHAnsi" w:hAnsiTheme="majorHAnsi" w:cstheme="majorHAnsi"/>
+                <w:sz w:val="20"/>
+                <w:szCs w:val="20"/>
+                <w:lang w:bidi="fa-IR"/>
+              </w:rPr>
+              <w:t xml:space="preserve"> </w:t>
+            </w:r>
           </w:p>
         </w:tc>
         <w:tc>
@@ -8002,6 +8869,92 @@
     </w:lvl>
   </w:abstractNum>
   <w:abstractNum w:abstractNumId="4" w15:restartNumberingAfterBreak="0">
+    <w:nsid w:val="3A947471"/>
+    <w:multiLevelType w:val="hybridMultilevel"/>
+    <w:tmpl w:val="EAD449D8"/>
+    <w:lvl w:ilvl="0" w:tplc="08090011">
+      <w:start w:val="1"/>
+      <w:numFmt w:val="decimal"/>
+      <w:lvlText w:val="%1)"/>
+      <w:lvlJc w:val="left"/>
+      <w:pPr>
+        <w:ind w:left="1440" w:hanging="360"/>
+      </w:pPr>
+    </w:lvl>
+    <w:lvl w:ilvl="1" w:tplc="08090019" w:tentative="1">
+      <w:start w:val="1"/>
+      <w:numFmt w:val="lowerLetter"/>
+      <w:lvlText w:val="%2."/>
+      <w:lvlJc w:val="left"/>
+      <w:pPr>
+        <w:ind w:left="2160" w:hanging="360"/>
+      </w:pPr>
+    </w:lvl>
+    <w:lvl w:ilvl="2" w:tplc="0809001B">
+      <w:start w:val="1"/>
+      <w:numFmt w:val="lowerRoman"/>
+      <w:lvlText w:val="%3."/>
+      <w:lvlJc w:val="right"/>
+      <w:pPr>
+        <w:ind w:left="2880" w:hanging="180"/>
+      </w:pPr>
+    </w:lvl>
+    <w:lvl w:ilvl="3" w:tplc="0809000F" w:tentative="1">
+      <w:start w:val="1"/>
+      <w:numFmt w:val="decimal"/>
+      <w:lvlText w:val="%4."/>
+      <w:lvlJc w:val="left"/>
+      <w:pPr>
+        <w:ind w:left="3600" w:hanging="360"/>
+      </w:pPr>
+    </w:lvl>
+    <w:lvl w:ilvl="4" w:tplc="08090019" w:tentative="1">
+      <w:start w:val="1"/>
+      <w:numFmt w:val="lowerLetter"/>
+      <w:lvlText w:val="%5."/>
+      <w:lvlJc w:val="left"/>
+      <w:pPr>
+        <w:ind w:left="4320" w:hanging="360"/>
+      </w:pPr>
+    </w:lvl>
+    <w:lvl w:ilvl="5" w:tplc="0809001B" w:tentative="1">
+      <w:start w:val="1"/>
+      <w:numFmt w:val="lowerRoman"/>
+      <w:lvlText w:val="%6."/>
+      <w:lvlJc w:val="right"/>
+      <w:pPr>
+        <w:ind w:left="5040" w:hanging="180"/>
+      </w:pPr>
+    </w:lvl>
+    <w:lvl w:ilvl="6" w:tplc="0809000F" w:tentative="1">
+      <w:start w:val="1"/>
+      <w:numFmt w:val="decimal"/>
+      <w:lvlText w:val="%7."/>
+      <w:lvlJc w:val="left"/>
+      <w:pPr>
+        <w:ind w:left="5760" w:hanging="360"/>
+      </w:pPr>
+    </w:lvl>
+    <w:lvl w:ilvl="7" w:tplc="08090019" w:tentative="1">
+      <w:start w:val="1"/>
+      <w:numFmt w:val="lowerLetter"/>
+      <w:lvlText w:val="%8."/>
+      <w:lvlJc w:val="left"/>
+      <w:pPr>
+        <w:ind w:left="6480" w:hanging="360"/>
+      </w:pPr>
+    </w:lvl>
+    <w:lvl w:ilvl="8" w:tplc="0809001B" w:tentative="1">
+      <w:start w:val="1"/>
+      <w:numFmt w:val="lowerRoman"/>
+      <w:lvlText w:val="%9."/>
+      <w:lvlJc w:val="right"/>
+      <w:pPr>
+        <w:ind w:left="7200" w:hanging="180"/>
+      </w:pPr>
+    </w:lvl>
+  </w:abstractNum>
+  <w:abstractNum w:abstractNumId="5" w15:restartNumberingAfterBreak="0">
     <w:nsid w:val="42643F94"/>
     <w:multiLevelType w:val="hybridMultilevel"/>
     <w:tmpl w:val="501485DA"/>
@@ -8090,7 +9043,7 @@
       </w:pPr>
     </w:lvl>
   </w:abstractNum>
-  <w:abstractNum w:abstractNumId="5" w15:restartNumberingAfterBreak="0">
+  <w:abstractNum w:abstractNumId="6" w15:restartNumberingAfterBreak="0">
     <w:nsid w:val="4D335975"/>
     <w:multiLevelType w:val="hybridMultilevel"/>
     <w:tmpl w:val="F68619EE"/>
@@ -8179,7 +9132,7 @@
       </w:pPr>
     </w:lvl>
   </w:abstractNum>
-  <w:abstractNum w:abstractNumId="6" w15:restartNumberingAfterBreak="0">
+  <w:abstractNum w:abstractNumId="7" w15:restartNumberingAfterBreak="0">
     <w:nsid w:val="570775D4"/>
     <w:multiLevelType w:val="hybridMultilevel"/>
     <w:tmpl w:val="866A3056"/>
@@ -8269,14 +9222,14 @@
       </w:pPr>
     </w:lvl>
   </w:abstractNum>
-  <w:abstractNum w:abstractNumId="7" w15:restartNumberingAfterBreak="0">
-    <w:nsid w:val="661B6290"/>
+  <w:abstractNum w:abstractNumId="8" w15:restartNumberingAfterBreak="0">
+    <w:nsid w:val="5F7437CA"/>
     <w:multiLevelType w:val="hybridMultilevel"/>
-    <w:tmpl w:val="9B5EEE68"/>
-    <w:lvl w:ilvl="0" w:tplc="730CF116">
-      <w:start w:val="13"/>
+    <w:tmpl w:val="3306BB4E"/>
+    <w:lvl w:ilvl="0" w:tplc="BF5257AE">
+      <w:start w:val="14"/>
       <w:numFmt w:val="decimal"/>
-      <w:lvlText w:val="%1-"/>
+      <w:lvlText w:val="%1."/>
       <w:lvlJc w:val="left"/>
       <w:pPr>
         <w:ind w:left="1080" w:hanging="360"/>
@@ -8358,17 +9311,106 @@
       </w:pPr>
     </w:lvl>
   </w:abstractNum>
+  <w:abstractNum w:abstractNumId="9" w15:restartNumberingAfterBreak="0">
+    <w:nsid w:val="661B6290"/>
+    <w:multiLevelType w:val="hybridMultilevel"/>
+    <w:tmpl w:val="9B5EEE68"/>
+    <w:lvl w:ilvl="0" w:tplc="730CF116">
+      <w:start w:val="13"/>
+      <w:numFmt w:val="decimal"/>
+      <w:lvlText w:val="%1-"/>
+      <w:lvlJc w:val="left"/>
+      <w:pPr>
+        <w:ind w:left="1080" w:hanging="360"/>
+      </w:pPr>
+      <w:rPr>
+        <w:rFonts w:hint="default"/>
+      </w:rPr>
+    </w:lvl>
+    <w:lvl w:ilvl="1" w:tplc="08090019" w:tentative="1">
+      <w:start w:val="1"/>
+      <w:numFmt w:val="lowerLetter"/>
+      <w:lvlText w:val="%2."/>
+      <w:lvlJc w:val="left"/>
+      <w:pPr>
+        <w:ind w:left="1800" w:hanging="360"/>
+      </w:pPr>
+    </w:lvl>
+    <w:lvl w:ilvl="2" w:tplc="0809001B" w:tentative="1">
+      <w:start w:val="1"/>
+      <w:numFmt w:val="lowerRoman"/>
+      <w:lvlText w:val="%3."/>
+      <w:lvlJc w:val="right"/>
+      <w:pPr>
+        <w:ind w:left="2520" w:hanging="180"/>
+      </w:pPr>
+    </w:lvl>
+    <w:lvl w:ilvl="3" w:tplc="0809000F" w:tentative="1">
+      <w:start w:val="1"/>
+      <w:numFmt w:val="decimal"/>
+      <w:lvlText w:val="%4."/>
+      <w:lvlJc w:val="left"/>
+      <w:pPr>
+        <w:ind w:left="3240" w:hanging="360"/>
+      </w:pPr>
+    </w:lvl>
+    <w:lvl w:ilvl="4" w:tplc="08090019" w:tentative="1">
+      <w:start w:val="1"/>
+      <w:numFmt w:val="lowerLetter"/>
+      <w:lvlText w:val="%5."/>
+      <w:lvlJc w:val="left"/>
+      <w:pPr>
+        <w:ind w:left="3960" w:hanging="360"/>
+      </w:pPr>
+    </w:lvl>
+    <w:lvl w:ilvl="5" w:tplc="0809001B" w:tentative="1">
+      <w:start w:val="1"/>
+      <w:numFmt w:val="lowerRoman"/>
+      <w:lvlText w:val="%6."/>
+      <w:lvlJc w:val="right"/>
+      <w:pPr>
+        <w:ind w:left="4680" w:hanging="180"/>
+      </w:pPr>
+    </w:lvl>
+    <w:lvl w:ilvl="6" w:tplc="0809000F" w:tentative="1">
+      <w:start w:val="1"/>
+      <w:numFmt w:val="decimal"/>
+      <w:lvlText w:val="%7."/>
+      <w:lvlJc w:val="left"/>
+      <w:pPr>
+        <w:ind w:left="5400" w:hanging="360"/>
+      </w:pPr>
+    </w:lvl>
+    <w:lvl w:ilvl="7" w:tplc="08090019" w:tentative="1">
+      <w:start w:val="1"/>
+      <w:numFmt w:val="lowerLetter"/>
+      <w:lvlText w:val="%8."/>
+      <w:lvlJc w:val="left"/>
+      <w:pPr>
+        <w:ind w:left="6120" w:hanging="360"/>
+      </w:pPr>
+    </w:lvl>
+    <w:lvl w:ilvl="8" w:tplc="0809001B" w:tentative="1">
+      <w:start w:val="1"/>
+      <w:numFmt w:val="lowerRoman"/>
+      <w:lvlText w:val="%9."/>
+      <w:lvlJc w:val="right"/>
+      <w:pPr>
+        <w:ind w:left="6840" w:hanging="180"/>
+      </w:pPr>
+    </w:lvl>
+  </w:abstractNum>
   <w:num w:numId="1" w16cid:durableId="517306236">
     <w:abstractNumId w:val="0"/>
   </w:num>
   <w:num w:numId="2" w16cid:durableId="310982257">
-    <w:abstractNumId w:val="4"/>
+    <w:abstractNumId w:val="5"/>
   </w:num>
   <w:num w:numId="3" w16cid:durableId="1165121337">
     <w:abstractNumId w:val="2"/>
   </w:num>
   <w:num w:numId="4" w16cid:durableId="419330926">
-    <w:abstractNumId w:val="5"/>
+    <w:abstractNumId w:val="6"/>
   </w:num>
   <w:num w:numId="5" w16cid:durableId="171578711">
     <w:abstractNumId w:val="3"/>
@@ -8377,10 +9419,16 @@
     <w:abstractNumId w:val="1"/>
   </w:num>
   <w:num w:numId="7" w16cid:durableId="1736080616">
-    <w:abstractNumId w:val="6"/>
+    <w:abstractNumId w:val="7"/>
   </w:num>
   <w:num w:numId="8" w16cid:durableId="1260218963">
-    <w:abstractNumId w:val="7"/>
+    <w:abstractNumId w:val="9"/>
+  </w:num>
+  <w:num w:numId="9" w16cid:durableId="2114327210">
+    <w:abstractNumId w:val="4"/>
+  </w:num>
+  <w:num w:numId="10" w16cid:durableId="465122212">
+    <w:abstractNumId w:val="8"/>
   </w:num>
 </w:numbering>
 </file>

</xml_diff>

<commit_message>
Feat(code Review): pdf exported from my tasks
</commit_message>
<xml_diff>
--- a/1-Reports/1-task-one.docx
+++ b/1-Reports/1-task-one.docx
@@ -4,28 +4,117 @@
   <w:body>
     <w:p>
       <w:pPr>
-        <w:jc w:val="both"/>
-        <w:rPr>
-          <w:rFonts w:asciiTheme="majorHAnsi" w:hAnsiTheme="majorHAnsi" w:cstheme="majorHAnsi"/>
-          <w:sz w:val="20"/>
-          <w:szCs w:val="20"/>
-        </w:rPr>
-      </w:pPr>
-      <w:r>
-        <w:rPr>
-          <w:rFonts w:asciiTheme="majorHAnsi" w:hAnsiTheme="majorHAnsi" w:cstheme="majorHAnsi"/>
-          <w:sz w:val="20"/>
-          <w:szCs w:val="20"/>
-        </w:rPr>
-        <w:t xml:space="preserve">               </w:t>
-      </w:r>
-      <w:r>
-        <w:rPr>
-          <w:rFonts w:asciiTheme="majorHAnsi" w:hAnsiTheme="majorHAnsi" w:cstheme="majorHAnsi"/>
-          <w:sz w:val="20"/>
-          <w:szCs w:val="20"/>
-        </w:rPr>
-        <w:t>Hypothetically we have a code review check list in our team</w:t>
+        <w:spacing w:line="276" w:lineRule="auto"/>
+        <w:ind w:left="720" w:hanging="360"/>
+        <w:jc w:val="both"/>
+        <w:rPr>
+          <w:b/>
+          <w:bCs/>
+          <w:sz w:val="32"/>
+          <w:szCs w:val="32"/>
+        </w:rPr>
+      </w:pPr>
+      <w:r>
+        <w:rPr>
+          <w:rFonts w:asciiTheme="majorHAnsi" w:hAnsiTheme="majorHAnsi" w:cstheme="majorHAnsi"/>
+          <w:sz w:val="20"/>
+          <w:szCs w:val="20"/>
+        </w:rPr>
+        <w:t xml:space="preserve">      </w:t>
+      </w:r>
+      <w:r>
+        <w:rPr>
+          <w:b/>
+          <w:bCs/>
+          <w:sz w:val="32"/>
+          <w:szCs w:val="32"/>
+        </w:rPr>
+        <w:t xml:space="preserve">Task </w:t>
+      </w:r>
+      <w:r>
+        <w:rPr>
+          <w:b/>
+          <w:bCs/>
+          <w:sz w:val="32"/>
+          <w:szCs w:val="32"/>
+        </w:rPr>
+        <w:t>One</w:t>
+      </w:r>
+    </w:p>
+    <w:p>
+      <w:pPr>
+        <w:jc w:val="both"/>
+        <w:rPr>
+          <w:rFonts w:asciiTheme="majorHAnsi" w:hAnsiTheme="majorHAnsi" w:cstheme="majorHAnsi"/>
+          <w:sz w:val="20"/>
+          <w:szCs w:val="20"/>
+        </w:rPr>
+      </w:pPr>
+      <w:r>
+        <w:rPr>
+          <w:rFonts w:asciiTheme="majorHAnsi" w:hAnsiTheme="majorHAnsi" w:cstheme="majorHAnsi"/>
+          <w:sz w:val="20"/>
+          <w:szCs w:val="20"/>
+        </w:rPr>
+        <w:t xml:space="preserve">    </w:t>
+      </w:r>
+    </w:p>
+    <w:p>
+      <w:pPr>
+        <w:jc w:val="both"/>
+        <w:rPr>
+          <w:rFonts w:asciiTheme="majorHAnsi" w:hAnsiTheme="majorHAnsi" w:cstheme="majorHAnsi"/>
+          <w:sz w:val="20"/>
+          <w:szCs w:val="20"/>
+        </w:rPr>
+      </w:pPr>
+      <w:r>
+        <w:rPr>
+          <w:rFonts w:asciiTheme="majorHAnsi" w:hAnsiTheme="majorHAnsi" w:cstheme="majorHAnsi"/>
+          <w:sz w:val="20"/>
+          <w:szCs w:val="20"/>
+        </w:rPr>
+        <w:t xml:space="preserve">  </w:t>
+      </w:r>
+      <w:r>
+        <w:rPr>
+          <w:rFonts w:asciiTheme="majorHAnsi" w:hAnsiTheme="majorHAnsi" w:cstheme="majorHAnsi"/>
+          <w:sz w:val="20"/>
+          <w:szCs w:val="20"/>
+        </w:rPr>
+        <w:t xml:space="preserve">          </w:t>
+      </w:r>
+      <w:r>
+        <w:rPr>
+          <w:rFonts w:asciiTheme="majorHAnsi" w:hAnsiTheme="majorHAnsi" w:cstheme="majorHAnsi"/>
+          <w:sz w:val="20"/>
+          <w:szCs w:val="20"/>
+        </w:rPr>
+        <w:t xml:space="preserve">  </w:t>
+      </w:r>
+      <w:r>
+        <w:rPr>
+          <w:rFonts w:asciiTheme="majorHAnsi" w:hAnsiTheme="majorHAnsi" w:cstheme="majorHAnsi"/>
+          <w:sz w:val="20"/>
+          <w:szCs w:val="20"/>
+        </w:rPr>
+        <w:t xml:space="preserve">Hypothetically we have a code review </w:t>
+      </w:r>
+      <w:r>
+        <w:rPr>
+          <w:rFonts w:asciiTheme="majorHAnsi" w:hAnsiTheme="majorHAnsi" w:cstheme="majorHAnsi"/>
+          <w:sz w:val="20"/>
+          <w:szCs w:val="20"/>
+        </w:rPr>
+        <w:t>checklist</w:t>
+      </w:r>
+      <w:r>
+        <w:rPr>
+          <w:rFonts w:asciiTheme="majorHAnsi" w:hAnsiTheme="majorHAnsi" w:cstheme="majorHAnsi"/>
+          <w:sz w:val="20"/>
+          <w:szCs w:val="20"/>
+        </w:rPr>
+        <w:t xml:space="preserve"> in our team</w:t>
       </w:r>
       <w:r>
         <w:rPr>
@@ -2428,22 +2517,6 @@
     </w:tbl>
     <w:p>
       <w:pPr>
-        <w:rPr>
-          <w:rFonts w:asciiTheme="majorHAnsi" w:hAnsiTheme="majorHAnsi" w:cstheme="majorHAnsi"/>
-          <w:sz w:val="20"/>
-          <w:szCs w:val="20"/>
-        </w:rPr>
-      </w:pPr>
-      <w:r>
-        <w:rPr>
-          <w:rFonts w:asciiTheme="majorHAnsi" w:hAnsiTheme="majorHAnsi" w:cstheme="majorHAnsi"/>
-        </w:rPr>
-        <w:t xml:space="preserve">  </w:t>
-      </w:r>
-    </w:p>
-    <w:p>
-      <w:pPr>
-        <w:pStyle w:val="ListParagraph"/>
         <w:jc w:val="both"/>
         <w:rPr>
           <w:rFonts w:asciiTheme="majorHAnsi" w:hAnsiTheme="majorHAnsi" w:cstheme="majorHAnsi"/>
@@ -3008,55 +3081,6 @@
     </w:p>
     <w:p>
       <w:pPr>
-        <w:pStyle w:val="ListParagraph"/>
-        <w:jc w:val="both"/>
-        <w:rPr>
-          <w:rFonts w:asciiTheme="majorHAnsi" w:hAnsiTheme="majorHAnsi" w:cstheme="majorHAnsi"/>
-          <w:sz w:val="20"/>
-          <w:szCs w:val="20"/>
-          <w:lang w:bidi="fa-IR"/>
-        </w:rPr>
-      </w:pPr>
-    </w:p>
-    <w:p>
-      <w:pPr>
-        <w:pStyle w:val="ListParagraph"/>
-        <w:jc w:val="both"/>
-        <w:rPr>
-          <w:rFonts w:asciiTheme="majorHAnsi" w:hAnsiTheme="majorHAnsi" w:cstheme="majorHAnsi"/>
-          <w:sz w:val="20"/>
-          <w:szCs w:val="20"/>
-          <w:lang w:bidi="fa-IR"/>
-        </w:rPr>
-      </w:pPr>
-    </w:p>
-    <w:p>
-      <w:pPr>
-        <w:pStyle w:val="ListParagraph"/>
-        <w:jc w:val="both"/>
-        <w:rPr>
-          <w:rFonts w:asciiTheme="majorHAnsi" w:hAnsiTheme="majorHAnsi" w:cstheme="majorHAnsi"/>
-          <w:sz w:val="20"/>
-          <w:szCs w:val="20"/>
-          <w:lang w:bidi="fa-IR"/>
-        </w:rPr>
-      </w:pPr>
-    </w:p>
-    <w:p>
-      <w:pPr>
-        <w:pStyle w:val="ListParagraph"/>
-        <w:jc w:val="both"/>
-        <w:rPr>
-          <w:rFonts w:asciiTheme="majorHAnsi" w:hAnsiTheme="majorHAnsi" w:cstheme="majorHAnsi"/>
-          <w:sz w:val="20"/>
-          <w:szCs w:val="20"/>
-          <w:lang w:bidi="fa-IR"/>
-        </w:rPr>
-      </w:pPr>
-    </w:p>
-    <w:p>
-      <w:pPr>
-        <w:pStyle w:val="ListParagraph"/>
         <w:jc w:val="both"/>
         <w:rPr>
           <w:rFonts w:asciiTheme="majorHAnsi" w:hAnsiTheme="majorHAnsi" w:cstheme="majorHAnsi"/>
@@ -4875,39 +4899,7 @@
           <w:sz w:val="20"/>
           <w:szCs w:val="20"/>
         </w:rPr>
-        <w:t xml:space="preserve">The other point </w:t>
-      </w:r>
-      <w:r>
-        <w:rPr>
-          <w:rFonts w:asciiTheme="majorHAnsi" w:hAnsiTheme="majorHAnsi" w:cstheme="majorHAnsi"/>
-          <w:sz w:val="20"/>
-          <w:szCs w:val="20"/>
-        </w:rPr>
-        <w:t>here</w:t>
-      </w:r>
-      <w:r>
-        <w:rPr>
-          <w:rFonts w:asciiTheme="majorHAnsi" w:hAnsiTheme="majorHAnsi" w:cstheme="majorHAnsi"/>
-          <w:sz w:val="20"/>
-          <w:szCs w:val="20"/>
-        </w:rPr>
-        <w:t xml:space="preserve"> is</w:t>
-      </w:r>
-      <w:r>
-        <w:rPr>
-          <w:rFonts w:asciiTheme="majorHAnsi" w:hAnsiTheme="majorHAnsi" w:cstheme="majorHAnsi"/>
-          <w:sz w:val="20"/>
-          <w:szCs w:val="20"/>
-        </w:rPr>
-        <w:t xml:space="preserve"> </w:t>
-      </w:r>
-      <w:r>
-        <w:rPr>
-          <w:rFonts w:asciiTheme="majorHAnsi" w:hAnsiTheme="majorHAnsi" w:cstheme="majorHAnsi"/>
-          <w:sz w:val="20"/>
-          <w:szCs w:val="20"/>
-        </w:rPr>
-        <w:t xml:space="preserve">why </w:t>
+        <w:t xml:space="preserve">The other point here is why </w:t>
       </w:r>
       <w:proofErr w:type="spellStart"/>
       <w:r>
@@ -7332,16 +7324,7 @@
           <w:sz w:val="20"/>
           <w:szCs w:val="20"/>
         </w:rPr>
-        <w:t xml:space="preserve"> or TPL</w:t>
-      </w:r>
-      <w:r>
-        <w:rPr>
-          <w:rFonts w:asciiTheme="majorHAnsi" w:hAnsiTheme="majorHAnsi" w:cstheme="majorHAnsi"/>
-          <w:kern w:val="0"/>
-          <w:sz w:val="20"/>
-          <w:szCs w:val="20"/>
-        </w:rPr>
-        <w:t xml:space="preserve"> Dataflow.</w:t>
+        <w:t xml:space="preserve"> or TPL Dataflow.</w:t>
       </w:r>
     </w:p>
     <w:p>
@@ -7825,25 +7808,7 @@
           <w:sz w:val="20"/>
           <w:szCs w:val="20"/>
         </w:rPr>
-        <w:t xml:space="preserve"> them as </w:t>
-      </w:r>
-      <w:r>
-        <w:rPr>
-          <w:rFonts w:asciiTheme="majorHAnsi" w:hAnsiTheme="majorHAnsi" w:cstheme="majorHAnsi"/>
-          <w:kern w:val="0"/>
-          <w:sz w:val="20"/>
-          <w:szCs w:val="20"/>
-        </w:rPr>
-        <w:t>an</w:t>
-      </w:r>
-      <w:r>
-        <w:rPr>
-          <w:rFonts w:asciiTheme="majorHAnsi" w:hAnsiTheme="majorHAnsi" w:cstheme="majorHAnsi"/>
-          <w:kern w:val="0"/>
-          <w:sz w:val="20"/>
-          <w:szCs w:val="20"/>
-        </w:rPr>
-        <w:t xml:space="preserve"> Uploader to Azure or AWS. When the process</w:t>
+        <w:t xml:space="preserve"> them as an Uploader to Azure or AWS. When the process</w:t>
       </w:r>
       <w:r>
         <w:rPr>

</xml_diff>